<commit_message>
Latest version of DN, with fixes from Des
</commit_message>
<xml_diff>
--- a/UCN Kicker Control and Diagnostics.docx
+++ b/UCN Kicker Control and Diagnostics.docx
@@ -1,6 +1,6 @@
 
 <file path=word/document.xml><?xml version="1.0" encoding="utf-8"?>
-<w:document xmlns:wpc="http://schemas.microsoft.com/office/word/2010/wordprocessingCanvas" xmlns:mc="http://schemas.openxmlformats.org/markup-compatibility/2006" xmlns:o="urn:schemas-microsoft-com:office:office" xmlns:r="http://schemas.openxmlformats.org/officeDocument/2006/relationships" xmlns:m="http://schemas.openxmlformats.org/officeDocument/2006/math" xmlns:v="urn:schemas-microsoft-com:vml" xmlns:wp14="http://schemas.microsoft.com/office/word/2010/wordprocessingDrawing" xmlns:wp="http://schemas.openxmlformats.org/drawingml/2006/wordprocessingDrawing" xmlns:w10="urn:schemas-microsoft-com:office:word" xmlns:w="http://schemas.openxmlformats.org/wordprocessingml/2006/main" xmlns:w14="http://schemas.microsoft.com/office/word/2010/wordml" xmlns:wpg="http://schemas.microsoft.com/office/word/2010/wordprocessingGroup" xmlns:wpi="http://schemas.microsoft.com/office/word/2010/wordprocessingInk" xmlns:wne="http://schemas.microsoft.com/office/word/2006/wordml" xmlns:wps="http://schemas.microsoft.com/office/word/2010/wordprocessingShape" mc:Ignorable="w14 wp14">
+<w:document xmlns:wpc="http://schemas.microsoft.com/office/word/2010/wordprocessingCanvas" xmlns:mo="http://schemas.microsoft.com/office/mac/office/2008/main" xmlns:mc="http://schemas.openxmlformats.org/markup-compatibility/2006" xmlns:mv="urn:schemas-microsoft-com:mac:vml" xmlns:o="urn:schemas-microsoft-com:office:office" xmlns:r="http://schemas.openxmlformats.org/officeDocument/2006/relationships" xmlns:m="http://schemas.openxmlformats.org/officeDocument/2006/math" xmlns:v="urn:schemas-microsoft-com:vml" xmlns:wp14="http://schemas.microsoft.com/office/word/2010/wordprocessingDrawing" xmlns:wp="http://schemas.openxmlformats.org/drawingml/2006/wordprocessingDrawing" xmlns:w10="urn:schemas-microsoft-com:office:word" xmlns:w="http://schemas.openxmlformats.org/wordprocessingml/2006/main" xmlns:w14="http://schemas.microsoft.com/office/word/2010/wordml" xmlns:w15="http://schemas.microsoft.com/office/word/2012/wordml" xmlns:wpg="http://schemas.microsoft.com/office/word/2010/wordprocessingGroup" xmlns:wpi="http://schemas.microsoft.com/office/word/2010/wordprocessingInk" xmlns:wne="http://schemas.microsoft.com/office/word/2006/wordml" xmlns:wps="http://schemas.microsoft.com/office/word/2010/wordprocessingShape" mc:Ignorable="w14 w15 wp14">
   <w:background w:color="FFFFFF"/>
   <w:body>
     <w:tbl>
@@ -47,12 +47,9 @@
                 <w:szCs w:val="24"/>
               </w:rPr>
             </w:pPr>
-            <w:bookmarkStart w:id="0" w:name="_GoBack"/>
-            <w:bookmarkEnd w:id="0"/>
             <w:r>
               <w:rPr>
                 <w:noProof/>
-                <w:lang w:val="en-CA" w:eastAsia="en-CA"/>
               </w:rPr>
               <w:drawing>
                 <wp:inline distT="0" distB="0" distL="0" distR="0" wp14:anchorId="17D00477" wp14:editId="479F519B">
@@ -72,7 +69,7 @@
                           </pic:cNvPicPr>
                         </pic:nvPicPr>
                         <pic:blipFill>
-                          <a:blip r:embed="rId8" cstate="print">
+                          <a:blip r:embed="rId7" cstate="print">
                             <a:extLst>
                               <a:ext uri="{28A0092B-C50C-407E-A947-70E740481C1C}">
                                 <a14:useLocalDpi xmlns:a14="http://schemas.microsoft.com/office/drawing/2010/main" val="0"/>
@@ -157,29 +154,15 @@
                 <w:szCs w:val="40"/>
               </w:rPr>
             </w:pPr>
-            <w:r>
-              <w:fldChar w:fldCharType="begin"/>
-            </w:r>
-            <w:r>
-              <w:instrText xml:space="preserve"> DOCPROPERTY  "Document ID"  \* MERGEFORMAT </w:instrText>
-            </w:r>
-            <w:r>
-              <w:fldChar w:fldCharType="separate"/>
-            </w:r>
-            <w:r>
-              <w:rPr>
-                <w:sz w:val="40"/>
-                <w:szCs w:val="40"/>
-              </w:rPr>
-              <w:t>Document-132994</w:t>
-            </w:r>
-            <w:r>
-              <w:rPr>
-                <w:sz w:val="40"/>
-                <w:szCs w:val="40"/>
-              </w:rPr>
-              <w:fldChar w:fldCharType="end"/>
-            </w:r>
+            <w:fldSimple w:instr=" DOCPROPERTY  &quot;Document ID&quot;  \* MERGEFORMAT ">
+              <w:r>
+                <w:rPr>
+                  <w:sz w:val="40"/>
+                  <w:szCs w:val="40"/>
+                </w:rPr>
+                <w:t>Document-132994</w:t>
+              </w:r>
+            </w:fldSimple>
           </w:p>
         </w:tc>
       </w:tr>
@@ -1388,18 +1371,8 @@
                 <w:bCs/>
                 <w:szCs w:val="24"/>
               </w:rPr>
-              <w:t xml:space="preserve">Rod </w:t>
-            </w:r>
-            <w:proofErr w:type="spellStart"/>
-            <w:r>
-              <w:rPr>
-                <w:b/>
-                <w:bCs/>
-                <w:szCs w:val="24"/>
-              </w:rPr>
-              <w:t>Nussbaumer</w:t>
-            </w:r>
-            <w:proofErr w:type="spellEnd"/>
+              <w:t>Rod Nussbaumer</w:t>
+            </w:r>
           </w:p>
         </w:tc>
         <w:tc>
@@ -1645,7 +1618,6 @@
       <w:r>
         <w:rPr>
           <w:noProof/>
-          <w:lang w:val="en-CA" w:eastAsia="en-CA"/>
         </w:rPr>
         <mc:AlternateContent>
           <mc:Choice Requires="wps">
@@ -2297,23 +2269,7 @@
         <w:t>f</w:t>
       </w:r>
       <w:r>
-        <w:t xml:space="preserve">acility, beam will be shared between the existing meson hall users (beamline 1A) and the new UCN line (beamline 1U). The UCN line is designed to take up to one-third of the total current, for example 40 </w:t>
-      </w:r>
-      <w:proofErr w:type="spellStart"/>
-      <w:r>
-        <w:t>μA</w:t>
-      </w:r>
-      <w:proofErr w:type="spellEnd"/>
-      <w:r>
-        <w:t xml:space="preserve"> to UCN and 80 </w:t>
-      </w:r>
-      <w:proofErr w:type="spellStart"/>
-      <w:r>
-        <w:t>μA</w:t>
-      </w:r>
-      <w:proofErr w:type="spellEnd"/>
-      <w:r>
-        <w:t xml:space="preserve"> to the meson hall, as shown here:</w:t>
+        <w:t>acility, beam will be shared between the existing meson hall users (beamline 1A) and the new UCN line (beamline 1U). The UCN line is designed to take up to one-third of the total current, for example 40 μA to UCN and 80 μA to the meson hall, as shown here:</w:t>
       </w:r>
     </w:p>
     <w:p/>
@@ -2322,7 +2278,6 @@
       <w:r>
         <w:rPr>
           <w:noProof/>
-          <w:lang w:val="en-CA" w:eastAsia="en-CA"/>
         </w:rPr>
         <mc:AlternateContent>
           <mc:Choice Requires="wps">
@@ -2335,7 +2290,7 @@
                 <wp:positionV relativeFrom="paragraph">
                   <wp:posOffset>2120900</wp:posOffset>
                 </wp:positionV>
-                <wp:extent cx="6329680" cy="327660"/>
+                <wp:extent cx="6329680" cy="222250"/>
                 <wp:effectExtent l="0" t="0" r="0" b="0"/>
                 <wp:wrapSquare wrapText="largest"/>
                 <wp:docPr id="13" name="Text Box 13"/>
@@ -2347,7 +2302,7 @@
                       <wps:spPr>
                         <a:xfrm>
                           <a:off x="0" y="0"/>
-                          <a:ext cx="6329680" cy="327660"/>
+                          <a:ext cx="6329680" cy="222250"/>
                         </a:xfrm>
                         <a:prstGeom prst="rect">
                           <a:avLst/>
@@ -2374,14 +2329,27 @@
                             <w:r>
                               <w:t xml:space="preserve">Figure </w:t>
                             </w:r>
-                            <w:fldSimple w:instr=" SEQ Figure \* ARABIC ">
-                              <w:r>
-                                <w:rPr>
-                                  <w:noProof/>
-                                </w:rPr>
-                                <w:t>1</w:t>
-                              </w:r>
-                            </w:fldSimple>
+                            <w:r>
+                              <w:fldChar w:fldCharType="begin"/>
+                            </w:r>
+                            <w:r>
+                              <w:instrText xml:space="preserve"> SEQ Figure \* ARABIC </w:instrText>
+                            </w:r>
+                            <w:r>
+                              <w:fldChar w:fldCharType="separate"/>
+                            </w:r>
+                            <w:r>
+                              <w:rPr>
+                                <w:noProof/>
+                              </w:rPr>
+                              <w:t>1</w:t>
+                            </w:r>
+                            <w:r>
+                              <w:rPr>
+                                <w:noProof/>
+                              </w:rPr>
+                              <w:fldChar w:fldCharType="end"/>
+                            </w:r>
                             <w:r>
                               <w:t>: UCN beamline</w:t>
                             </w:r>
@@ -2405,7 +2373,11 @@
           </mc:Choice>
           <mc:Fallback>
             <w:pict>
-              <v:shape id="Text Box 13" o:spid="_x0000_s1027" type="#_x0000_t202" style="position:absolute;margin-left:-15.2pt;margin-top:167pt;width:498.4pt;height:25.8pt;z-index:251663360;visibility:visible;mso-wrap-style:square;mso-wrap-distance-left:9pt;mso-wrap-distance-top:0;mso-wrap-distance-right:9pt;mso-wrap-distance-bottom:0;mso-position-horizontal:absolute;mso-position-horizontal-relative:text;mso-position-vertical:absolute;mso-position-vertical-relative:text;v-text-anchor:top" o:gfxdata="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" stroked="f">
+              <v:shapetype w14:anchorId="34070B0F" id="_x0000_t202" coordsize="21600,21600" o:spt="202" path="m0,0l0,21600,21600,21600,21600,0xe">
+                <v:stroke joinstyle="miter"/>
+                <v:path gradientshapeok="t" o:connecttype="rect"/>
+              </v:shapetype>
+              <v:shape id="Text_x0020_Box_x0020_13" o:spid="_x0000_s1027" type="#_x0000_t202" style="position:absolute;margin-left:-15.2pt;margin-top:167pt;width:498.4pt;height:17.5pt;z-index:251663360;visibility:visible;mso-wrap-style:square;mso-wrap-distance-left:9pt;mso-wrap-distance-top:0;mso-wrap-distance-right:9pt;mso-wrap-distance-bottom:0;mso-position-horizontal:absolute;mso-position-horizontal-relative:text;mso-position-vertical:absolute;mso-position-vertical-relative:text;v-text-anchor:top" o:gfxdata="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" stroked="f">
                 <v:textbox style="mso-fit-shape-to-text:t" inset="0,0,0,0">
                   <w:txbxContent>
                     <w:p>
@@ -2420,14 +2392,27 @@
                       <w:r>
                         <w:t xml:space="preserve">Figure </w:t>
                       </w:r>
-                      <w:fldSimple w:instr=" SEQ Figure \* ARABIC ">
-                        <w:r>
-                          <w:rPr>
-                            <w:noProof/>
-                          </w:rPr>
-                          <w:t>1</w:t>
-                        </w:r>
-                      </w:fldSimple>
+                      <w:r>
+                        <w:fldChar w:fldCharType="begin"/>
+                      </w:r>
+                      <w:r>
+                        <w:instrText xml:space="preserve"> SEQ Figure \* ARABIC </w:instrText>
+                      </w:r>
+                      <w:r>
+                        <w:fldChar w:fldCharType="separate"/>
+                      </w:r>
+                      <w:r>
+                        <w:rPr>
+                          <w:noProof/>
+                        </w:rPr>
+                        <w:t>1</w:t>
+                      </w:r>
+                      <w:r>
+                        <w:rPr>
+                          <w:noProof/>
+                        </w:rPr>
+                        <w:fldChar w:fldCharType="end"/>
+                      </w:r>
                       <w:r>
                         <w:t>: UCN beamline</w:t>
                       </w:r>
@@ -2446,7 +2431,6 @@
       <w:r>
         <w:rPr>
           <w:noProof/>
-          <w:lang w:val="en-CA" w:eastAsia="en-CA"/>
         </w:rPr>
         <w:drawing>
           <wp:anchor distT="0" distB="0" distL="0" distR="0" simplePos="0" relativeHeight="251654144" behindDoc="0" locked="0" layoutInCell="1" allowOverlap="1" wp14:anchorId="3E51E1F4" wp14:editId="4681DCEE">
@@ -2474,7 +2458,7 @@
                     </pic:cNvPicPr>
                   </pic:nvPicPr>
                   <pic:blipFill>
-                    <a:blip r:embed="rId9">
+                    <a:blip r:embed="rId8">
                       <a:extLst>
                         <a:ext uri="{28A0092B-C50C-407E-A947-70E740481C1C}">
                           <a14:useLocalDpi xmlns:a14="http://schemas.microsoft.com/office/drawing/2010/main" val="0"/>
@@ -2514,15 +2498,7 @@
         </w:drawing>
       </w:r>
       <w:r>
-        <w:t xml:space="preserve">The beam from the cyclotron is delivered in 1 </w:t>
-      </w:r>
-      <w:proofErr w:type="gramStart"/>
-      <w:r>
-        <w:t>ms</w:t>
-      </w:r>
-      <w:proofErr w:type="gramEnd"/>
-      <w:r>
-        <w:t xml:space="preserve"> “buckets” separated by shorter periods w</w:t>
+        <w:t>The beam from the cyclotron is delivered in 1 ms “buckets” separated by shorter periods w</w:t>
       </w:r>
       <w:r>
         <w:t>h</w:t>
@@ -2533,36 +2509,14 @@
       <w:r>
         <w:t xml:space="preserve"> </w:t>
       </w:r>
-      <w:proofErr w:type="spellStart"/>
-      <w:r>
-        <w:t>μs</w:t>
-      </w:r>
-      <w:proofErr w:type="spellEnd"/>
-      <w:r>
-        <w:t xml:space="preserve"> to 100 </w:t>
-      </w:r>
-      <w:commentRangeStart w:id="1"/>
-      <w:proofErr w:type="spellStart"/>
-      <w:r>
-        <w:t>μs</w:t>
-      </w:r>
-      <w:commentRangeEnd w:id="1"/>
-      <w:proofErr w:type="spellEnd"/>
-      <w:r>
-        <w:rPr>
-          <w:rStyle w:val="CommentReference"/>
-        </w:rPr>
-        <w:commentReference w:id="1"/>
-      </w:r>
-      <w:r>
-        <w:t>). Beam sharing will be done by deflecting a certain fraction of the beam buckets to UCN. For the 2:1 split shown below, 1 bucket is deflected to UCN, 2 buckets allowed to pass undeflected, and so on.</w:t>
+      <w:r>
+        <w:t>μs to 100 μs). Beam sharing will be done by deflecting a certain fraction of the beam buckets to UCN. For the 2:1 split shown below, 1 bucket is deflected to UCN, 2 buckets allowed to pass undeflected, and so on.</w:t>
       </w:r>
     </w:p>
     <w:p>
       <w:r>
         <w:rPr>
           <w:noProof/>
-          <w:lang w:val="en-CA" w:eastAsia="en-CA"/>
         </w:rPr>
         <w:lastRenderedPageBreak/>
         <mc:AlternateContent>
@@ -2576,7 +2530,7 @@
                 <wp:positionV relativeFrom="paragraph">
                   <wp:posOffset>3745865</wp:posOffset>
                 </wp:positionV>
-                <wp:extent cx="6116320" cy="678180"/>
+                <wp:extent cx="6116320" cy="368300"/>
                 <wp:effectExtent l="0" t="0" r="0" b="0"/>
                 <wp:wrapSquare wrapText="largest"/>
                 <wp:docPr id="14" name="Text Box 14"/>
@@ -2588,7 +2542,7 @@
                       <wps:spPr>
                         <a:xfrm>
                           <a:off x="0" y="0"/>
-                          <a:ext cx="6116320" cy="678180"/>
+                          <a:ext cx="6116320" cy="368300"/>
                         </a:xfrm>
                         <a:prstGeom prst="rect">
                           <a:avLst/>
@@ -2614,14 +2568,27 @@
                             <w:r>
                               <w:t xml:space="preserve">Figure </w:t>
                             </w:r>
-                            <w:fldSimple w:instr=" SEQ Figure \* ARABIC ">
-                              <w:r>
-                                <w:rPr>
-                                  <w:noProof/>
-                                </w:rPr>
-                                <w:t>2</w:t>
-                              </w:r>
-                            </w:fldSimple>
+                            <w:r>
+                              <w:fldChar w:fldCharType="begin"/>
+                            </w:r>
+                            <w:r>
+                              <w:instrText xml:space="preserve"> SEQ Figure \* ARABIC </w:instrText>
+                            </w:r>
+                            <w:r>
+                              <w:fldChar w:fldCharType="separate"/>
+                            </w:r>
+                            <w:r>
+                              <w:rPr>
+                                <w:noProof/>
+                              </w:rPr>
+                              <w:t>2</w:t>
+                            </w:r>
+                            <w:r>
+                              <w:rPr>
+                                <w:noProof/>
+                              </w:rPr>
+                              <w:fldChar w:fldCharType="end"/>
+                            </w:r>
                             <w:r>
                               <w:t xml:space="preserve">: </w:t>
                             </w:r>
@@ -2654,7 +2621,7 @@
           </mc:Choice>
           <mc:Fallback>
             <w:pict>
-              <v:shape id="Text Box 14" o:spid="_x0000_s1028" type="#_x0000_t202" style="position:absolute;margin-left:2.75pt;margin-top:294.95pt;width:481.6pt;height:53.4pt;z-index:251665408;visibility:visible;mso-wrap-style:square;mso-wrap-distance-left:9pt;mso-wrap-distance-top:0;mso-wrap-distance-right:9pt;mso-wrap-distance-bottom:0;mso-position-horizontal:absolute;mso-position-horizontal-relative:text;mso-position-vertical:absolute;mso-position-vertical-relative:text;v-text-anchor:top" o:gfxdata="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" stroked="f">
+              <v:shape w14:anchorId="24ED0D67" id="Text_x0020_Box_x0020_14" o:spid="_x0000_s1028" type="#_x0000_t202" style="position:absolute;margin-left:2.75pt;margin-top:294.95pt;width:481.6pt;height:29pt;z-index:251665408;visibility:visible;mso-wrap-style:square;mso-wrap-distance-left:9pt;mso-wrap-distance-top:0;mso-wrap-distance-right:9pt;mso-wrap-distance-bottom:0;mso-position-horizontal:absolute;mso-position-horizontal-relative:text;mso-position-vertical:absolute;mso-position-vertical-relative:text;v-text-anchor:top" o:gfxdata="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" stroked="f">
                 <v:textbox style="mso-fit-shape-to-text:t" inset="0,0,0,0">
                   <w:txbxContent>
                     <w:p>
@@ -2668,14 +2635,27 @@
                       <w:r>
                         <w:t xml:space="preserve">Figure </w:t>
                       </w:r>
-                      <w:fldSimple w:instr=" SEQ Figure \* ARABIC ">
-                        <w:r>
-                          <w:rPr>
-                            <w:noProof/>
-                          </w:rPr>
-                          <w:t>2</w:t>
-                        </w:r>
-                      </w:fldSimple>
+                      <w:r>
+                        <w:fldChar w:fldCharType="begin"/>
+                      </w:r>
+                      <w:r>
+                        <w:instrText xml:space="preserve"> SEQ Figure \* ARABIC </w:instrText>
+                      </w:r>
+                      <w:r>
+                        <w:fldChar w:fldCharType="separate"/>
+                      </w:r>
+                      <w:r>
+                        <w:rPr>
+                          <w:noProof/>
+                        </w:rPr>
+                        <w:t>2</w:t>
+                      </w:r>
+                      <w:r>
+                        <w:rPr>
+                          <w:noProof/>
+                        </w:rPr>
+                        <w:fldChar w:fldCharType="end"/>
+                      </w:r>
                       <w:r>
                         <w:t xml:space="preserve">: </w:t>
                       </w:r>
@@ -2703,7 +2683,6 @@
       <w:r>
         <w:rPr>
           <w:noProof/>
-          <w:lang w:val="en-CA" w:eastAsia="en-CA"/>
         </w:rPr>
         <w:drawing>
           <wp:anchor distT="0" distB="0" distL="0" distR="0" simplePos="0" relativeHeight="251658240" behindDoc="0" locked="0" layoutInCell="1" allowOverlap="1" wp14:anchorId="66561DD0" wp14:editId="0043D0A6">
@@ -2731,7 +2710,7 @@
                     </pic:cNvPicPr>
                   </pic:nvPicPr>
                   <pic:blipFill>
-                    <a:blip r:embed="rId11">
+                    <a:blip r:embed="rId9">
                       <a:extLst>
                         <a:ext uri="{28A0092B-C50C-407E-A947-70E740481C1C}">
                           <a14:useLocalDpi xmlns:a14="http://schemas.microsoft.com/office/drawing/2010/main" val="0"/>
@@ -2815,41 +2794,8 @@
     <w:p/>
     <w:p>
       <w:r>
-        <w:t xml:space="preserve">It is also important to measure the amount of beam present during the blanking notch. During this time, the beam sweeps from the straight-through port of the septum magnet to the magnetic field section that deflects the beam to UCN (see picture in appendix). If any beam is present during the sweep, it will hit the steel of the septum. The slower the beam sweeps, the more will be spilled on the septum. Assuming the slowest of 50 μs for the full sweep, the beam will cross the septum steel and beam pipe wall during the time from 18 μs to 32 μs after firing the kicker. In this interval the beam current should be below 430 </w:t>
-      </w:r>
-      <w:proofErr w:type="spellStart"/>
-      <w:proofErr w:type="gramStart"/>
-      <w:r>
-        <w:t>nA</w:t>
-      </w:r>
-      <w:proofErr w:type="spellEnd"/>
-      <w:proofErr w:type="gramEnd"/>
-      <w:r>
-        <w:t xml:space="preserve"> to limit the spill onto septum to 1 </w:t>
-      </w:r>
-      <w:proofErr w:type="spellStart"/>
-      <w:r>
-        <w:t>nA</w:t>
-      </w:r>
-      <w:proofErr w:type="spellEnd"/>
-      <w:r>
-        <w:t xml:space="preserve"> averaged over the UCN cycle. If the beam monitor indicates notch contamination exceeding this limit, we can blank the kicker trigger and not kick until the contamination is once again under the limit. For good signal to noise ratio, the 430 </w:t>
-      </w:r>
-      <w:proofErr w:type="spellStart"/>
-      <w:proofErr w:type="gramStart"/>
-      <w:r>
-        <w:t>nA</w:t>
-      </w:r>
-      <w:proofErr w:type="spellEnd"/>
-      <w:proofErr w:type="gramEnd"/>
-      <w:r>
-        <w:t xml:space="preserve"> limit based on long term beam spills could be </w:t>
-      </w:r>
-      <w:del w:id="2" w:author="Violeta Toma" w:date="2016-06-01T16:57:00Z">
-        <w:r>
-          <w:delText xml:space="preserve">be </w:delText>
-        </w:r>
-      </w:del>
+        <w:t xml:space="preserve">It is also important to measure the amount of beam present during the blanking notch. During this time, the beam sweeps from the straight-through port of the septum magnet to the magnetic field section that deflects the beam to UCN (see picture in appendix). If any beam is present during the sweep, it will hit the steel of the septum. The slower the beam sweeps, the more will be spilled on the septum. Assuming the slowest of 50 μs for the full sweep, the beam will cross the septum steel and beam pipe wall during the time from 18 μs to 32 μs after firing the kicker. In this interval the beam current should be below 430 nA to limit the spill onto septum to 1 nA averaged over the UCN cycle. If the beam monitor indicates notch contamination exceeding this limit, we can blank the kicker trigger and not kick until the contamination is once again under the limit. For good signal to noise ratio, the 430 nA limit based on long term beam spills could be </w:t>
+      </w:r>
       <w:r>
         <w:lastRenderedPageBreak/>
         <w:t>measured with several seconds of averaging. Spills large enough to cause a radiation trip of the cyclotron will be detected by the nearby TRIUMF beam spill monitors.</w:t>
@@ -2910,24 +2856,9 @@
       <w:r>
         <w:t xml:space="preserve">One final point: this document does largely not deal with the questions of machine protection associated with UCN beamline operation; that issue will be dealt </w:t>
       </w:r>
-      <w:del w:id="3" w:author="Violeta Toma" w:date="2016-06-01T16:57:00Z">
-        <w:r>
-          <w:delText xml:space="preserve">with in </w:delText>
-        </w:r>
-      </w:del>
-      <w:ins w:id="4" w:author="Violeta Toma" w:date="2016-06-01T16:57:00Z">
-        <w:r>
-          <w:t xml:space="preserve"> </w:t>
-        </w:r>
-        <w:proofErr w:type="spellStart"/>
-        <w:r>
-          <w:t>within</w:t>
-        </w:r>
-        <w:proofErr w:type="spellEnd"/>
-        <w:r>
-          <w:t xml:space="preserve"> </w:t>
-        </w:r>
-      </w:ins>
+      <w:r>
+        <w:t xml:space="preserve"> within </w:t>
+      </w:r>
       <w:r>
         <w:t>another document.  The only exception to this is that our measurement of the 1VM4 signal will provide protection against two failure modes (mistimed kicks and dirty beam blanking periods); we will describe that system in this note.</w:t>
       </w:r>
@@ -2983,23 +2914,7 @@
         <w:contextualSpacing w:val="0"/>
       </w:pPr>
       <w:r>
-        <w:t>Beam optics commissioning: kicker magnet will be in ‘DC mode’ where all</w:t>
-      </w:r>
-      <w:del w:id="5" w:author="Violeta Toma" w:date="2016-06-01T16:57:00Z">
-        <w:r>
-          <w:delText xml:space="preserve"> beam</w:delText>
-        </w:r>
-      </w:del>
-      <w:r>
-        <w:t xml:space="preserve"> 1V </w:t>
-      </w:r>
-      <w:proofErr w:type="gramStart"/>
-      <w:r>
-        <w:t>beam</w:t>
-      </w:r>
-      <w:proofErr w:type="gramEnd"/>
-      <w:r>
-        <w:t xml:space="preserve"> is directed down beamline 1U; the kicker magnet will be essentially a bending magnet in this case.  </w:t>
+        <w:t xml:space="preserve">Beam optics commissioning: kicker magnet will be in ‘DC mode’ where all 1V beam is directed down beamline 1U; the kicker magnet will be essentially a bending magnet in this case.  </w:t>
       </w:r>
       <w:r>
         <w:t xml:space="preserve">This also means that we will be in single user mode, with no beam getting directed to 1A.  </w:t>
@@ -3008,17 +2923,7 @@
         <w:t xml:space="preserve">We will want to direct very small </w:t>
       </w:r>
       <w:r>
-        <w:t>(~</w:t>
-      </w:r>
-      <w:proofErr w:type="spellStart"/>
-      <w:proofErr w:type="gramStart"/>
-      <w:r>
-        <w:t>nA</w:t>
-      </w:r>
-      <w:proofErr w:type="spellEnd"/>
-      <w:proofErr w:type="gramEnd"/>
-      <w:r>
-        <w:t>) beam current to UCN target.</w:t>
+        <w:t>(~nA) beam current to UCN target.</w:t>
       </w:r>
     </w:p>
     <w:p>
@@ -3051,16 +2956,9 @@
       <w:r>
         <w:t xml:space="preserve">UCN source commissioning: kicker magnet will be in regular kicking mode, where we kick a fraction of beam buckets to 1U; beamline 1A experiments </w:t>
       </w:r>
-      <w:del w:id="6" w:author="Violeta Toma" w:date="2016-06-01T16:58:00Z">
-        <w:r>
-          <w:delText>with</w:delText>
-        </w:r>
-      </w:del>
-      <w:ins w:id="7" w:author="Violeta Toma" w:date="2016-06-01T16:58:00Z">
-        <w:r>
-          <w:t xml:space="preserve"> will</w:t>
-        </w:r>
-      </w:ins>
+      <w:r>
+        <w:t xml:space="preserve"> will</w:t>
+      </w:r>
       <w:r>
         <w:t xml:space="preserve"> get most of the beam.  We will start by requesting ~1uA of average beam to 1U; this means that we will kick 1 beam bucket out of 120 (assumin</w:t>
       </w:r>
@@ -3137,7 +3035,6 @@
       <w:r>
         <w:rPr>
           <w:noProof/>
-          <w:lang w:val="en-CA" w:eastAsia="en-CA"/>
         </w:rPr>
         <w:lastRenderedPageBreak/>
         <w:drawing>
@@ -3156,7 +3053,7 @@
                     <pic:cNvPicPr/>
                   </pic:nvPicPr>
                   <pic:blipFill>
-                    <a:blip r:embed="rId12">
+                    <a:blip r:embed="rId10">
                       <a:extLst>
                         <a:ext uri="{28A0092B-C50C-407E-A947-70E740481C1C}">
                           <a14:useLocalDpi xmlns:a14="http://schemas.microsoft.com/office/drawing/2010/main" val="0"/>
@@ -3192,14 +3089,27 @@
       <w:r>
         <w:t xml:space="preserve">Figure </w:t>
       </w:r>
-      <w:fldSimple w:instr=" SEQ Figure \* ARABIC ">
-        <w:r>
-          <w:rPr>
-            <w:noProof/>
-          </w:rPr>
-          <w:t>3</w:t>
-        </w:r>
-      </w:fldSimple>
+      <w:r>
+        <w:fldChar w:fldCharType="begin"/>
+      </w:r>
+      <w:r>
+        <w:instrText xml:space="preserve"> SEQ Figure \* ARABIC </w:instrText>
+      </w:r>
+      <w:r>
+        <w:fldChar w:fldCharType="separate"/>
+      </w:r>
+      <w:r>
+        <w:rPr>
+          <w:noProof/>
+        </w:rPr>
+        <w:t>3</w:t>
+      </w:r>
+      <w:r>
+        <w:rPr>
+          <w:noProof/>
+        </w:rPr>
+        <w:fldChar w:fldCharType="end"/>
+      </w:r>
       <w:r>
         <w:t>: Proposed system for controlling kicker magnet.</w:t>
       </w:r>
@@ -3326,13 +3236,8 @@
       <w:r>
         <w:t xml:space="preserve">Actually </w:t>
       </w:r>
-      <w:proofErr w:type="gramStart"/>
-      <w:r>
-        <w:t>ramping</w:t>
-      </w:r>
-      <w:proofErr w:type="gramEnd"/>
-      <w:r>
-        <w:t xml:space="preserve"> the magnet.</w:t>
+      <w:r>
+        <w:t>ramping the magnet.</w:t>
       </w:r>
       <w:r>
         <w:br/>
@@ -3440,21 +3345,7 @@
         <w:t>Electronics D</w:t>
       </w:r>
       <w:r>
-        <w:t xml:space="preserve">evelopment </w:t>
-      </w:r>
-      <w:commentRangeStart w:id="8"/>
-      <w:r>
-        <w:t>group</w:t>
-      </w:r>
-      <w:commentRangeEnd w:id="8"/>
-      <w:r>
-        <w:rPr>
-          <w:rStyle w:val="CommentReference"/>
-        </w:rPr>
-        <w:commentReference w:id="8"/>
-      </w:r>
-      <w:r>
-        <w:t>.</w:t>
+        <w:t>evelopment group.</w:t>
       </w:r>
     </w:p>
     <w:p>
@@ -3527,19 +3418,9 @@
       <w:r>
         <w:t>The EPICS control system would provide control</w:t>
       </w:r>
-      <w:ins w:id="9" w:author="Violeta Toma" w:date="2016-06-01T17:00:00Z">
-        <w:r>
-          <w:t xml:space="preserve">, </w:t>
-        </w:r>
-        <w:proofErr w:type="spellStart"/>
-        <w:r>
-          <w:t>readbacks</w:t>
-        </w:r>
-        <w:proofErr w:type="spellEnd"/>
-        <w:r>
-          <w:t>, status alarms and archiving of all process variables (sampling rate to be defined)</w:t>
-        </w:r>
-      </w:ins>
+      <w:r>
+        <w:t>, readbacks, status alarms and archiving of all process variables (sampling rate to be defined)</w:t>
+      </w:r>
       <w:r>
         <w:t xml:space="preserve"> of the actual kicker power supply to the cyclotron operations group.  Danfysik provided </w:t>
       </w:r>
@@ -3636,7 +3517,6 @@
       <w:r>
         <w:rPr>
           <w:noProof/>
-          <w:lang w:val="en-CA" w:eastAsia="en-CA"/>
         </w:rPr>
         <w:lastRenderedPageBreak/>
         <w:drawing>
@@ -3655,7 +3535,7 @@
                     <pic:cNvPicPr/>
                   </pic:nvPicPr>
                   <pic:blipFill>
-                    <a:blip r:embed="rId13"/>
+                    <a:blip r:embed="rId11"/>
                     <a:stretch>
                       <a:fillRect/>
                     </a:stretch>
@@ -3685,14 +3565,27 @@
       <w:r>
         <w:t xml:space="preserve">Figure </w:t>
       </w:r>
-      <w:fldSimple w:instr=" SEQ Figure \* ARABIC ">
-        <w:r>
-          <w:rPr>
-            <w:noProof/>
-          </w:rPr>
-          <w:t>4</w:t>
-        </w:r>
-      </w:fldSimple>
+      <w:r>
+        <w:fldChar w:fldCharType="begin"/>
+      </w:r>
+      <w:r>
+        <w:instrText xml:space="preserve"> SEQ Figure \* ARABIC </w:instrText>
+      </w:r>
+      <w:r>
+        <w:fldChar w:fldCharType="separate"/>
+      </w:r>
+      <w:r>
+        <w:rPr>
+          <w:noProof/>
+        </w:rPr>
+        <w:t>4</w:t>
+      </w:r>
+      <w:r>
+        <w:rPr>
+          <w:noProof/>
+        </w:rPr>
+        <w:fldChar w:fldCharType="end"/>
+      </w:r>
       <w:r>
         <w:t xml:space="preserve">: </w:t>
       </w:r>
@@ -3756,21 +3649,7 @@
         <w:t xml:space="preserve">be defined </w:t>
       </w:r>
       <w:r>
-        <w:t xml:space="preserve">by adding a fixed offset to the time from the cyclotron blanking pulser signal (input 1). The operator would need the ability to change the time </w:t>
-      </w:r>
-      <w:commentRangeStart w:id="10"/>
-      <w:r>
-        <w:t>offset</w:t>
-      </w:r>
-      <w:commentRangeEnd w:id="10"/>
-      <w:r>
-        <w:rPr>
-          <w:rStyle w:val="CommentReference"/>
-        </w:rPr>
-        <w:commentReference w:id="10"/>
-      </w:r>
-      <w:r>
-        <w:t xml:space="preserve"> of the kick signal (parameter PULSER_OFFSET). </w:t>
+        <w:t xml:space="preserve">by adding a fixed offset to the time from the cyclotron blanking pulser signal (input 1). The operator would need the ability to change the time offset of the kick signal (parameter PULSER_OFFSET). </w:t>
       </w:r>
       <w:r>
         <w:t xml:space="preserve"> A copy of this</w:t>
@@ -3879,15 +3758,7 @@
         <w:contextualSpacing w:val="0"/>
       </w:pPr>
       <w:r>
-        <w:t xml:space="preserve">Operate the kicker magnet </w:t>
-      </w:r>
-      <w:proofErr w:type="gramStart"/>
-      <w:r>
-        <w:t>to</w:t>
-      </w:r>
-      <w:proofErr w:type="gramEnd"/>
-      <w:r>
-        <w:t xml:space="preserve"> permanently on so all beam gets directed to BL1U</w:t>
+        <w:t>Operate the kicker magnet to permanently on so all beam gets directed to BL1U</w:t>
       </w:r>
       <w:r>
         <w:t xml:space="preserve"> (parameter KICKER_DC_MODE)</w:t>
@@ -4015,7 +3886,6 @@
       <w:r>
         <w:rPr>
           <w:noProof/>
-          <w:lang w:val="en-CA" w:eastAsia="en-CA"/>
         </w:rPr>
         <w:drawing>
           <wp:inline distT="0" distB="0" distL="0" distR="0" wp14:anchorId="6A60E4BD" wp14:editId="331DFFC7">
@@ -4033,7 +3903,7 @@
                     <pic:cNvPicPr/>
                   </pic:nvPicPr>
                   <pic:blipFill>
-                    <a:blip r:embed="rId14">
+                    <a:blip r:embed="rId12">
                       <a:extLst>
                         <a:ext uri="{28A0092B-C50C-407E-A947-70E740481C1C}">
                           <a14:useLocalDpi xmlns:a14="http://schemas.microsoft.com/office/drawing/2010/main" val="0"/>
@@ -4068,14 +3938,27 @@
       <w:r>
         <w:t xml:space="preserve">Figure </w:t>
       </w:r>
-      <w:fldSimple w:instr=" SEQ Figure \* ARABIC ">
-        <w:r>
-          <w:rPr>
-            <w:noProof/>
-          </w:rPr>
-          <w:t>5</w:t>
-        </w:r>
-      </w:fldSimple>
+      <w:r>
+        <w:fldChar w:fldCharType="begin"/>
+      </w:r>
+      <w:r>
+        <w:instrText xml:space="preserve"> SEQ Figure \* ARABIC </w:instrText>
+      </w:r>
+      <w:r>
+        <w:fldChar w:fldCharType="separate"/>
+      </w:r>
+      <w:r>
+        <w:rPr>
+          <w:noProof/>
+        </w:rPr>
+        <w:t>5</w:t>
+      </w:r>
+      <w:r>
+        <w:rPr>
+          <w:noProof/>
+        </w:rPr>
+        <w:fldChar w:fldCharType="end"/>
+      </w:r>
       <w:r>
         <w:t xml:space="preserve">: </w:t>
       </w:r>
@@ -4242,15 +4125,7 @@
               <w:t>If set to 0, then the KSM will not operate magnet</w:t>
             </w:r>
             <w:r>
-              <w:t xml:space="preserve"> (</w:t>
-            </w:r>
-            <w:proofErr w:type="spellStart"/>
-            <w:r>
-              <w:t>ie</w:t>
-            </w:r>
-            <w:proofErr w:type="spellEnd"/>
-            <w:r>
-              <w:t>, output 1 will not go high).</w:t>
+              <w:t xml:space="preserve"> (ie, output 1 will not go high).</w:t>
             </w:r>
           </w:p>
         </w:tc>
@@ -4296,32 +4171,14 @@
             <w:r>
               <w:t xml:space="preserve">Setting this parameter to 1 will </w:t>
             </w:r>
-            <w:del w:id="11" w:author="Violeta Toma" w:date="2016-06-01T17:03:00Z">
-              <w:r>
-                <w:delText>set</w:delText>
-              </w:r>
-              <w:r>
-                <w:delText xml:space="preserve"> permanently</w:delText>
-              </w:r>
-            </w:del>
             <w:r>
               <w:t xml:space="preserve"> turn on the kicker magnet</w:t>
             </w:r>
-            <w:ins w:id="12" w:author="Violeta Toma" w:date="2016-06-01T17:03:00Z">
-              <w:r>
-                <w:t xml:space="preserve"> permanently</w:t>
-              </w:r>
-            </w:ins>
-            <w:r>
-              <w:t xml:space="preserve">, </w:t>
-            </w:r>
-            <w:proofErr w:type="spellStart"/>
-            <w:r>
-              <w:t>ie</w:t>
-            </w:r>
-            <w:proofErr w:type="spellEnd"/>
-            <w:r>
-              <w:t xml:space="preserve"> set output 1 high.</w:t>
+            <w:r>
+              <w:t xml:space="preserve"> permanently</w:t>
+            </w:r>
+            <w:r>
+              <w:t>, ie set output 1 high.</w:t>
             </w:r>
           </w:p>
         </w:tc>
@@ -4593,19 +4450,11 @@
             <w:r>
               <w:t>Writing 1 to this register would set the KSM to use a continuous (never ending) sequence.  Writing 0 would mean a cycle ends after NUM_</w:t>
             </w:r>
-            <w:commentRangeStart w:id="13"/>
-            <w:r>
-              <w:t>CYCLES</w:t>
-            </w:r>
-            <w:commentRangeEnd w:id="13"/>
-            <w:r>
-              <w:rPr>
-                <w:rStyle w:val="CommentReference"/>
-              </w:rPr>
-              <w:commentReference w:id="13"/>
-            </w:r>
-            <w:r>
-              <w:t>.</w:t>
+            <w:r>
+              <w:t>L</w:t>
+            </w:r>
+            <w:r>
+              <w:t>CYCLES.</w:t>
             </w:r>
           </w:p>
         </w:tc>
@@ -4883,19 +4732,9 @@
       <w:r>
         <w:t>The EPICS control system would provide control</w:t>
       </w:r>
-      <w:ins w:id="14" w:author="Violeta Toma" w:date="2016-06-01T17:04:00Z">
-        <w:r>
-          <w:t xml:space="preserve">, </w:t>
-        </w:r>
-        <w:proofErr w:type="spellStart"/>
-        <w:r>
-          <w:t>readbacks</w:t>
-        </w:r>
-        <w:proofErr w:type="spellEnd"/>
-        <w:r>
-          <w:t>, status alarms and archiving of all process variables (sampling rate to be defined)</w:t>
-        </w:r>
-      </w:ins>
+      <w:r>
+        <w:t>, readbacks, status alarms and archiving of all process variables (sampling rate to be defined)</w:t>
+      </w:r>
       <w:r>
         <w:t xml:space="preserve"> of the KSM to the cyclotron operations group.  Important parts of this control would include:</w:t>
       </w:r>
@@ -4939,10 +4778,104 @@
       </w:r>
     </w:p>
     <w:p>
+      <w:r>
+        <w:br/>
+        <w:t>One point that is worth explaining in detail is how we propose to set the fixed offset that the KSM will add to the cyclotron blanking notch signal.  The procedure for setting this offset will be</w:t>
+      </w:r>
+    </w:p>
+    <w:p/>
+    <w:p>
+      <w:pPr>
+        <w:pStyle w:val="ListParagraph"/>
+        <w:widowControl/>
+        <w:numPr>
+          <w:ilvl w:val="0"/>
+          <w:numId w:val="16"/>
+        </w:numPr>
+        <w:suppressAutoHyphens w:val="0"/>
+        <w:rPr>
+          <w:szCs w:val="24"/>
+        </w:rPr>
+      </w:pPr>
+      <w:r>
+        <w:rPr>
+          <w:szCs w:val="24"/>
+        </w:rPr>
+        <w:t>get a rough idea of the offset by looking at the measured transit time of the protons through the cyclotron.  Set the KSM module offset to this roug</w:t>
+      </w:r>
+      <w:r>
+        <w:rPr>
+          <w:szCs w:val="24"/>
+        </w:rPr>
+        <w:t>h estimate of transit time.</w:t>
+      </w:r>
+      <w:r>
+        <w:rPr>
+          <w:szCs w:val="24"/>
+        </w:rPr>
+        <w:br/>
+      </w:r>
+    </w:p>
+    <w:p>
+      <w:pPr>
+        <w:pStyle w:val="ListParagraph"/>
+        <w:widowControl/>
+        <w:numPr>
+          <w:ilvl w:val="0"/>
+          <w:numId w:val="16"/>
+        </w:numPr>
+        <w:suppressAutoHyphens w:val="0"/>
+        <w:rPr>
+          <w:szCs w:val="24"/>
+        </w:rPr>
+      </w:pPr>
+      <w:r>
+        <w:rPr>
+          <w:szCs w:val="24"/>
+        </w:rPr>
+        <w:t>refine the offset by comparing the 'kick timing signal' from the KSM to the measured notc</w:t>
+      </w:r>
+      <w:r>
+        <w:rPr>
+          <w:szCs w:val="24"/>
+        </w:rPr>
+        <w:t>h position from the 1VM4 signal.</w:t>
+      </w:r>
+      <w:r>
+        <w:rPr>
+          <w:szCs w:val="24"/>
+        </w:rPr>
+        <w:t>  One important feature for the KSM would be that it would need to put out this 'kick timing signal' even when it was not actually kicking, so that it cou</w:t>
+      </w:r>
+      <w:r>
+        <w:rPr>
+          <w:szCs w:val="24"/>
+        </w:rPr>
+        <w:t>ld be used for this adjustment.</w:t>
+      </w:r>
+    </w:p>
+    <w:p>
+      <w:pPr>
+        <w:widowControl/>
+        <w:suppressAutoHyphens w:val="0"/>
+        <w:rPr>
+          <w:szCs w:val="24"/>
+        </w:rPr>
+      </w:pPr>
+      <w:r>
+        <w:rPr>
+          <w:szCs w:val="24"/>
+        </w:rPr>
+        <w:t>In the long run the operator would be able to make this comparison (between the 1VM4 signal and the kick timing signal) in the EPICS display of the KTM data.  For the commissioning in the fall we might have to make the refinement using a scope or some other temporary digitization of the 1VM4 signal.</w:t>
+      </w:r>
+    </w:p>
+    <w:p/>
+    <w:p>
       <w:pPr>
         <w:pStyle w:val="Heading1"/>
       </w:pPr>
       <w:r>
+        <w:lastRenderedPageBreak/>
         <w:t>UCN Kicker Time Pickoff</w:t>
       </w:r>
     </w:p>
@@ -4957,66 +4890,12 @@
         <w:t xml:space="preserve">kicker </w:t>
       </w:r>
       <w:r>
-        <w:t xml:space="preserve">time monitor is a capacitive pickoff, 1VM4, located just downstream of the </w:t>
-      </w:r>
-      <w:commentRangeStart w:id="15"/>
-      <w:r>
-        <w:t>kicker</w:t>
-      </w:r>
-      <w:commentRangeEnd w:id="15"/>
-      <w:r>
-        <w:rPr>
-          <w:rStyle w:val="CommentReference"/>
-        </w:rPr>
-        <w:commentReference w:id="15"/>
-      </w:r>
-      <w:r>
-        <w:t xml:space="preserve">. The pickoff is sensitive to the 23 MHz microstructure. The raw signal is fed to a broadband preamp followed by a tuned second stage operating at the second harmonic, 46 MHz. The output of the tuned stage is a 46 MHz sine wave whose envelope follows the beam current. The bandwidth of the second stage can be adjusted to trade settling time against noise (low noise = long settling time). It is now set to settle (several 1/e time constants) in 1 μs. At this time constant, the electronic noise is 0.15 </w:t>
-      </w:r>
-      <w:proofErr w:type="spellStart"/>
-      <w:r>
-        <w:t>μA</w:t>
-      </w:r>
-      <w:proofErr w:type="spellEnd"/>
-      <w:r>
-        <w:t>. The monitor and front-end electronics are already in place.</w:t>
-      </w:r>
-    </w:p>
-    <w:p>
-      <w:r>
-        <w:t xml:space="preserve">The electronics handles beam currents of 0 </w:t>
-      </w:r>
-      <w:proofErr w:type="spellStart"/>
-      <w:r>
-        <w:t>μA</w:t>
-      </w:r>
-      <w:proofErr w:type="spellEnd"/>
-      <w:r>
-        <w:t xml:space="preserve"> – 120 </w:t>
-      </w:r>
-      <w:proofErr w:type="spellStart"/>
-      <w:r>
-        <w:t>μA</w:t>
-      </w:r>
-      <w:proofErr w:type="spellEnd"/>
-      <w:r>
-        <w:t xml:space="preserve">. The input is </w:t>
-      </w:r>
-      <w:proofErr w:type="spellStart"/>
-      <w:r>
-        <w:t>triax</w:t>
-      </w:r>
-      <w:proofErr w:type="spellEnd"/>
-      <w:r>
-        <w:t xml:space="preserve"> cable from the capacitive pickoff and the output is normal Coax. Leonid </w:t>
-      </w:r>
-      <w:proofErr w:type="spellStart"/>
-      <w:r>
-        <w:t>Kurchaninov</w:t>
-      </w:r>
-      <w:proofErr w:type="spellEnd"/>
-      <w:r>
-        <w:t xml:space="preserve"> has the details. We have to use the signal from the time pickoff to deliver a kicker signal synchronized with the arrival of the beam at the kicker, and to prevent kicking if the contamination in the beam-off-notch is too high.</w:t>
+        <w:t>time monitor is a capacitive pickoff, 1VM4, located just downstream of the kicker. The pickoff is sensitive to the 23 MHz microstructure. The raw signal is fed to a broadband preamp followed by a tuned second stage operating at the second harmonic, 46 MHz. The output of the tuned stage is a 46 MHz sine wave whose envelope follows the beam current. The bandwidth of the second stage can be adjusted to trade settling time against noise (low noise = long settling time). It is now set to settle (several 1/e time constants) in 1 μs. At this time constant, the electronic noise is 0.15 μA. The monitor and front-end electronics are already in place.</w:t>
+      </w:r>
+    </w:p>
+    <w:p>
+      <w:r>
+        <w:t>The electronics handles beam currents of 0 μA – 120 μA. The input is triax cable from the capacitive pickoff and the output is normal Coax. Leonid Kurchaninov has the details. We have to use the signal from the time pickoff to deliver a kicker signal synchronized with the arrival of the beam at the kicker, and to prevent kicking if the contamination in the beam-off-notch is too high.</w:t>
       </w:r>
     </w:p>
     <w:p>
@@ -5027,84 +4906,136 @@
         </w:rPr>
       </w:pPr>
       <w:r>
+        <w:t>Kicker Timing Module (KTM)</w:t>
+      </w:r>
+    </w:p>
+    <w:p>
+      <w:r>
+        <w:t>The first task of this module is to digitize the signal from the tuned 1VM4 signal. We would start by demodulating the 46</w:t>
+      </w:r>
+      <w:r>
+        <w:t xml:space="preserve"> </w:t>
+      </w:r>
+      <w:r>
+        <w:t>MHz signal down to a signal with 1us variations. We would then digitize t</w:t>
+      </w:r>
+      <w:r>
+        <w:t>he signal with a sampling of 0.5</w:t>
+      </w:r>
+      <w:r>
+        <w:t>-2</w:t>
+      </w:r>
+      <w:r>
+        <w:t>.0 MHz. The digitized signal should clearly show the 50</w:t>
+      </w:r>
+      <w:r>
+        <w:t xml:space="preserve"> μ</w:t>
+      </w:r>
+      <w:r>
+        <w:t xml:space="preserve">s </w:t>
+      </w:r>
+      <w:r>
+        <w:t>notches</w:t>
+      </w:r>
+      <w:r>
+        <w:t xml:space="preserve"> in which we want to kick the magnet.</w:t>
+      </w:r>
+    </w:p>
+    <w:p/>
+    <w:p>
+      <w:r>
+        <w:t xml:space="preserve">The module would then analyze the digitized 1VM4 signal in order to determine how much beam background was present in the magnet ramping period.  It would use the kick timing signal from the KSM to define when the ramping period starts; the kick timing signal is just the beam notch signal with a modifiable offset. In order to get good signal to noise the module might need to average a number of </w:t>
+      </w:r>
+      <w:r>
+        <w:t>notches</w:t>
+      </w:r>
+      <w:r>
+        <w:t xml:space="preserve"> before measuring the beam background. The operator will need to specify a limit for the beam background.  Based on the results of the analyzed 1VM4 signal the KTM would be able to inhibit the KSM if the 1VM4 shows misaligned or unclean blanking </w:t>
+      </w:r>
+      <w:r>
+        <w:t>notches</w:t>
+      </w:r>
+      <w:r>
+        <w:t>.</w:t>
+      </w:r>
+    </w:p>
+    <w:p/>
+    <w:p>
+      <w:r>
+        <w:t>For diagnostic purposes we would also want to have a way of reading out and examining the digitized 1VM4 signals.</w:t>
+      </w:r>
+    </w:p>
+    <w:p/>
+    <w:p>
+      <w:r>
+        <w:t xml:space="preserve">In the longer term, we may also want to consider a </w:t>
+      </w:r>
+      <w:r>
+        <w:t>system where the KTM can modify the proposed kick time, based on the measured 1VM4 signal (some sort of phase-lock loop)</w:t>
+      </w:r>
+      <w:bookmarkStart w:id="0" w:name="_GoBack"/>
+      <w:bookmarkEnd w:id="0"/>
+      <w:r>
+        <w:t>.</w:t>
+      </w:r>
+    </w:p>
+    <w:p/>
+    <w:p>
+      <w:r>
+        <w:t>Challenges for KTM: it may be hard to accurately measure the blanking notches if the cyclotron is running at low beam power.</w:t>
+      </w:r>
+    </w:p>
+    <w:p>
+      <w:pPr>
+        <w:pStyle w:val="Heading1"/>
+      </w:pPr>
+      <w:r>
+        <w:t>KT</w:t>
+      </w:r>
+      <w:r>
+        <w:t xml:space="preserve">M </w:t>
+      </w:r>
+      <w:r>
+        <w:t>EPICS C</w:t>
+      </w:r>
+      <w:r>
+        <w:t xml:space="preserve">ontrol </w:t>
+      </w:r>
+      <w:r>
+        <w:t>System</w:t>
+      </w:r>
+    </w:p>
+    <w:p>
+      <w:pPr>
+        <w:spacing w:after="120"/>
+      </w:pPr>
+      <w:r>
+        <w:t>The EPICS control system would provide control</w:t>
+      </w:r>
+      <w:r>
+        <w:t>, readbacks, status alarms and archiving of all process variables (sampling rate to be defined)</w:t>
+      </w:r>
+      <w:r>
+        <w:t xml:space="preserve"> of the </w:t>
+      </w:r>
+      <w:r>
+        <w:t>KT</w:t>
+      </w:r>
+      <w:r>
+        <w:t xml:space="preserve">M </w:t>
+      </w:r>
+      <w:r>
+        <w:t xml:space="preserve">to </w:t>
+      </w:r>
+      <w:r>
+        <w:t xml:space="preserve">the cyclotron operations group, as well as providing a diagnostic picture showing the digitized 1VM4 signal around the blanking </w:t>
+      </w:r>
+      <w:r>
         <w:lastRenderedPageBreak/>
-        <w:t>Kicker Timing Module (KTM)</w:t>
-      </w:r>
-    </w:p>
-    <w:p>
-      <w:r>
-        <w:t>The first task of this module is to digitize the signal from the tuned 1VM4 signal. We would start by demodulating the 46</w:t>
-      </w:r>
-      <w:r>
-        <w:t xml:space="preserve"> </w:t>
-      </w:r>
-      <w:r>
-        <w:t>MHz signal down to a signal with 1us variations. We would then digitize t</w:t>
-      </w:r>
-      <w:r>
-        <w:t>he signal with a sampling of 0.5</w:t>
-      </w:r>
-      <w:r>
-        <w:t>-2</w:t>
-      </w:r>
-      <w:r>
-        <w:t>.0 MHz. The digitized signal should clearly show the 50</w:t>
-      </w:r>
-      <w:r>
-        <w:t xml:space="preserve"> μ</w:t>
-      </w:r>
-      <w:r>
-        <w:t xml:space="preserve">s </w:t>
-      </w:r>
-      <w:r>
-        <w:t>notches</w:t>
-      </w:r>
-      <w:r>
-        <w:t xml:space="preserve"> in which we want to kick the magnet.</w:t>
-      </w:r>
-    </w:p>
-    <w:p/>
-    <w:p>
-      <w:r>
-        <w:t xml:space="preserve">The module would then analyze the digitized 1VM4 signal in order to determine how much beam background was present in the magnet ramping period.  It would use the kick timing signal from the KSM to define when the ramping period starts; the kick timing signal is just the beam notch signal with a modifiable </w:t>
-      </w:r>
-      <w:commentRangeStart w:id="16"/>
-      <w:r>
-        <w:t>offset</w:t>
-      </w:r>
-      <w:commentRangeEnd w:id="16"/>
-      <w:r>
-        <w:rPr>
-          <w:rStyle w:val="CommentReference"/>
-        </w:rPr>
-        <w:commentReference w:id="16"/>
-      </w:r>
-      <w:r>
-        <w:t xml:space="preserve">. In order to get good signal to noise the module might need to average a number of </w:t>
-      </w:r>
-      <w:r>
-        <w:t>notches</w:t>
-      </w:r>
-      <w:r>
-        <w:t xml:space="preserve"> before measuring the beam background. The operator will need to specify a limit for the beam background.  Based on the results of the analyzed 1VM4 signal the KTM would be able to inhibit the KSM if the 1VM4 shows misaligned or unclean blanking </w:t>
-      </w:r>
-      <w:r>
-        <w:t>notches</w:t>
-      </w:r>
-      <w:r>
-        <w:t>.</w:t>
-      </w:r>
-    </w:p>
-    <w:p/>
-    <w:p>
-      <w:r>
-        <w:t>For diagnostic purposes we would also want to have a way of reading out and examining the digitized 1VM4 signals.</w:t>
-      </w:r>
-    </w:p>
-    <w:p/>
-    <w:p>
-      <w:r>
-        <w:t>Challenges for KTM: it may be hard to accurately measure the blanking notches if the cyclotron is running at low beam power.</w:t>
+        <w:t>notch</w:t>
+      </w:r>
+      <w:r>
+        <w:t xml:space="preserve"> And the beam background during magnet ramp up.</w:t>
       </w:r>
     </w:p>
     <w:p>
@@ -5112,72 +5043,6 @@
         <w:pStyle w:val="Heading1"/>
       </w:pPr>
       <w:r>
-        <w:t>KT</w:t>
-      </w:r>
-      <w:r>
-        <w:t xml:space="preserve">M </w:t>
-      </w:r>
-      <w:r>
-        <w:t>EPICS C</w:t>
-      </w:r>
-      <w:r>
-        <w:t xml:space="preserve">ontrol </w:t>
-      </w:r>
-      <w:r>
-        <w:t>System</w:t>
-      </w:r>
-    </w:p>
-    <w:p>
-      <w:pPr>
-        <w:spacing w:after="120"/>
-      </w:pPr>
-      <w:r>
-        <w:t>The EPICS control system would provide control</w:t>
-      </w:r>
-      <w:ins w:id="17" w:author="Violeta Toma" w:date="2016-06-01T17:06:00Z">
-        <w:r>
-          <w:t xml:space="preserve">, </w:t>
-        </w:r>
-        <w:proofErr w:type="spellStart"/>
-        <w:r>
-          <w:t>readbacks</w:t>
-        </w:r>
-        <w:proofErr w:type="spellEnd"/>
-        <w:r>
-          <w:t>, status alarms and archiving of all process variables (sampling rate to be defined)</w:t>
-        </w:r>
-      </w:ins>
-      <w:r>
-        <w:t xml:space="preserve"> of the </w:t>
-      </w:r>
-      <w:r>
-        <w:t>KT</w:t>
-      </w:r>
-      <w:r>
-        <w:t xml:space="preserve">M </w:t>
-      </w:r>
-      <w:r>
-        <w:t xml:space="preserve">to </w:t>
-      </w:r>
-      <w:r>
-        <w:t>the cyclotron operations group, as well as providing a diagnostic picture showing the digitized 1VM4 signal around the blanking notch</w:t>
-      </w:r>
-      <w:del w:id="18" w:author="Violeta Toma" w:date="2016-06-01T17:06:00Z">
-        <w:r>
-          <w:delText>.</w:delText>
-        </w:r>
-      </w:del>
-      <w:ins w:id="19" w:author="Violeta Toma" w:date="2016-06-01T17:07:00Z">
-        <w:r>
-          <w:t xml:space="preserve"> And the beam background during magnet ramp up.</w:t>
-        </w:r>
-      </w:ins>
-    </w:p>
-    <w:p>
-      <w:pPr>
-        <w:pStyle w:val="Heading1"/>
-      </w:pPr>
-      <w:r>
         <w:t>Kicker Power Supply Monitor Voltages</w:t>
       </w:r>
     </w:p>
@@ -5185,11 +5050,9 @@
       <w:r>
         <w:t>The kicker power supply provides a set of analog signals that follow the input/output current and voltages provided by power supply. We may want to monitor these signals or use them to provide some additional system interlocks.</w:t>
       </w:r>
-      <w:ins w:id="20" w:author="Violeta Toma" w:date="2016-06-01T17:07:00Z">
-        <w:r>
-          <w:t xml:space="preserve"> Implement alarms for power supply off and out of range. Archive voltage/current</w:t>
-        </w:r>
-      </w:ins>
+      <w:r>
+        <w:t xml:space="preserve"> Implement alarms for power supply off and out of range. Archive voltage/current</w:t>
+      </w:r>
     </w:p>
     <w:p>
       <w:pPr>
@@ -5335,15 +5198,7 @@
         <w:t>Stage 3</w:t>
       </w:r>
       <w:r>
-        <w:t xml:space="preserve">: based on the results of the first stage, the </w:t>
-      </w:r>
-      <w:proofErr w:type="spellStart"/>
-      <w:r>
-        <w:t>edev</w:t>
-      </w:r>
-      <w:proofErr w:type="spellEnd"/>
-      <w:r>
-        <w:t xml:space="preserve"> and controls groups would then create the KTM module.</w:t>
+        <w:t>: based on the results of the first stage, the edev and controls groups would then create the KTM module.</w:t>
       </w:r>
       <w:r>
         <w:t xml:space="preserve">  T</w:t>
@@ -5377,7 +5232,7 @@
       </w:r>
     </w:p>
     <w:p>
-      <w:hyperlink r:id="rId15" w:history="1">
+      <w:hyperlink r:id="rId13" w:history="1">
         <w:r>
           <w:rPr>
             <w:rStyle w:val="Hyperlink"/>
@@ -5442,7 +5297,6 @@
       <w:r>
         <w:rPr>
           <w:noProof/>
-          <w:lang w:val="en-CA" w:eastAsia="en-CA"/>
         </w:rPr>
         <w:drawing>
           <wp:anchor distT="0" distB="0" distL="0" distR="0" simplePos="0" relativeHeight="251655168" behindDoc="0" locked="0" layoutInCell="1" allowOverlap="1" wp14:anchorId="49A0AED8" wp14:editId="465C0701">
@@ -5470,7 +5324,7 @@
                     </pic:cNvPicPr>
                   </pic:nvPicPr>
                   <pic:blipFill>
-                    <a:blip r:embed="rId16">
+                    <a:blip r:embed="rId14">
                       <a:extLst>
                         <a:ext uri="{28A0092B-C50C-407E-A947-70E740481C1C}">
                           <a14:useLocalDpi xmlns:a14="http://schemas.microsoft.com/office/drawing/2010/main" val="0"/>
@@ -5519,7 +5373,6 @@
       <w:r>
         <w:rPr>
           <w:noProof/>
-          <w:lang w:val="en-CA" w:eastAsia="en-CA"/>
         </w:rPr>
         <w:lastRenderedPageBreak/>
         <w:drawing>
@@ -5548,7 +5401,7 @@
                     </pic:cNvPicPr>
                   </pic:nvPicPr>
                   <pic:blipFill>
-                    <a:blip r:embed="rId17">
+                    <a:blip r:embed="rId15">
                       <a:extLst>
                         <a:ext uri="{28A0092B-C50C-407E-A947-70E740481C1C}">
                           <a14:useLocalDpi xmlns:a14="http://schemas.microsoft.com/office/drawing/2010/main" val="0"/>
@@ -5590,7 +5443,6 @@
       <w:r>
         <w:rPr>
           <w:noProof/>
-          <w:lang w:val="en-CA" w:eastAsia="en-CA"/>
         </w:rPr>
         <w:drawing>
           <wp:anchor distT="0" distB="0" distL="0" distR="0" simplePos="0" relativeHeight="251657216" behindDoc="0" locked="0" layoutInCell="1" allowOverlap="1" wp14:anchorId="752F1EF1" wp14:editId="75E2459E">
@@ -5618,7 +5470,7 @@
                     </pic:cNvPicPr>
                   </pic:nvPicPr>
                   <pic:blipFill>
-                    <a:blip r:embed="rId18">
+                    <a:blip r:embed="rId16">
                       <a:extLst>
                         <a:ext uri="{28A0092B-C50C-407E-A947-70E740481C1C}">
                           <a14:useLocalDpi xmlns:a14="http://schemas.microsoft.com/office/drawing/2010/main" val="0"/>
@@ -5659,9 +5511,9 @@
       </w:r>
     </w:p>
     <w:sectPr>
-      <w:headerReference w:type="default" r:id="rId19"/>
-      <w:footerReference w:type="default" r:id="rId20"/>
-      <w:footerReference w:type="first" r:id="rId21"/>
+      <w:headerReference w:type="default" r:id="rId17"/>
+      <w:footerReference w:type="default" r:id="rId18"/>
+      <w:footerReference w:type="first" r:id="rId19"/>
       <w:pgSz w:w="12240" w:h="15840" w:code="1"/>
       <w:pgMar w:top="1440" w:right="1440" w:bottom="1440" w:left="1440" w:header="720" w:footer="720" w:gutter="0"/>
       <w:cols w:space="720"/>
@@ -5672,126 +5524,8 @@
 </w:document>
 </file>
 
-<file path=word/comments.xml><?xml version="1.0" encoding="utf-8"?>
-<w:comments xmlns:wpc="http://schemas.microsoft.com/office/word/2010/wordprocessingCanvas" xmlns:mc="http://schemas.openxmlformats.org/markup-compatibility/2006" xmlns:o="urn:schemas-microsoft-com:office:office" xmlns:r="http://schemas.openxmlformats.org/officeDocument/2006/relationships" xmlns:m="http://schemas.openxmlformats.org/officeDocument/2006/math" xmlns:v="urn:schemas-microsoft-com:vml" xmlns:wp14="http://schemas.microsoft.com/office/word/2010/wordprocessingDrawing" xmlns:wp="http://schemas.openxmlformats.org/drawingml/2006/wordprocessingDrawing" xmlns:w10="urn:schemas-microsoft-com:office:word" xmlns:w="http://schemas.openxmlformats.org/wordprocessingml/2006/main" xmlns:w14="http://schemas.microsoft.com/office/word/2010/wordml" xmlns:wpg="http://schemas.microsoft.com/office/word/2010/wordprocessingGroup" xmlns:wpi="http://schemas.microsoft.com/office/word/2010/wordprocessingInk" xmlns:wne="http://schemas.microsoft.com/office/word/2006/wordml" xmlns:wps="http://schemas.microsoft.com/office/word/2010/wordprocessingShape" mc:Ignorable="w14 wp14">
-  <w:comment w:id="1" w:author="Violeta Toma" w:date="2016-06-01T16:56:00Z" w:initials="VT">
-    <w:p>
-      <w:pPr>
-        <w:pStyle w:val="CommentText"/>
-      </w:pPr>
-      <w:r>
-        <w:rPr>
-          <w:rStyle w:val="CommentReference"/>
-        </w:rPr>
-        <w:annotationRef/>
-      </w:r>
-      <w:r>
-        <w:t xml:space="preserve">How do you control it to be </w:t>
-      </w:r>
-      <w:r>
-        <w:rPr>
-          <w:u w:val="single"/>
-        </w:rPr>
-        <w:t>&gt;</w:t>
-      </w:r>
-      <w:r>
-        <w:t xml:space="preserve"> 50usec?</w:t>
-      </w:r>
-    </w:p>
-  </w:comment>
-  <w:comment w:id="8" w:author="Violeta Toma" w:date="2016-06-01T16:59:00Z" w:initials="VT">
-    <w:p>
-      <w:pPr>
-        <w:pStyle w:val="CommentText"/>
-      </w:pPr>
-      <w:r>
-        <w:rPr>
-          <w:rStyle w:val="CommentReference"/>
-        </w:rPr>
-        <w:annotationRef/>
-      </w:r>
-      <w:r>
-        <w:t xml:space="preserve">In figure 3 </w:t>
-      </w:r>
-      <w:proofErr w:type="gramStart"/>
-      <w:r>
-        <w:t>above  it</w:t>
-      </w:r>
-      <w:proofErr w:type="gramEnd"/>
-      <w:r>
-        <w:t xml:space="preserve"> is stated that the KTM is provided by Science Technology department</w:t>
-      </w:r>
-    </w:p>
-  </w:comment>
-  <w:comment w:id="10" w:author="Violeta Toma" w:date="2016-06-01T17:03:00Z" w:initials="VT">
-    <w:p>
-      <w:pPr>
-        <w:pStyle w:val="CommentText"/>
-      </w:pPr>
-      <w:r>
-        <w:rPr>
-          <w:rStyle w:val="CommentReference"/>
-        </w:rPr>
-        <w:annotationRef/>
-      </w:r>
-      <w:r>
-        <w:t>How is the offset determined?</w:t>
-      </w:r>
-    </w:p>
-  </w:comment>
-  <w:comment w:id="13" w:author="Violeta Toma" w:date="2016-06-01T17:04:00Z" w:initials="VT">
-    <w:p>
-      <w:pPr>
-        <w:pStyle w:val="CommentText"/>
-      </w:pPr>
-      <w:r>
-        <w:rPr>
-          <w:rStyle w:val="CommentReference"/>
-        </w:rPr>
-        <w:annotationRef/>
-      </w:r>
-      <w:r>
-        <w:t>Shouldn’t be NUM_LCYCLES?</w:t>
-      </w:r>
-    </w:p>
-  </w:comment>
-  <w:comment w:id="15" w:author="Violeta Toma" w:date="2016-06-01T17:05:00Z" w:initials="VT">
-    <w:p>
-      <w:pPr>
-        <w:pStyle w:val="CommentText"/>
-      </w:pPr>
-      <w:r>
-        <w:rPr>
-          <w:rStyle w:val="CommentReference"/>
-        </w:rPr>
-        <w:annotationRef/>
-      </w:r>
-      <w:r>
-        <w:t>Why not upstream of the kicker for notch detection?</w:t>
-      </w:r>
-    </w:p>
-  </w:comment>
-  <w:comment w:id="16" w:author="Violeta Toma" w:date="2016-06-01T17:06:00Z" w:initials="VT">
-    <w:p>
-      <w:pPr>
-        <w:pStyle w:val="CommentText"/>
-      </w:pPr>
-      <w:r>
-        <w:rPr>
-          <w:rStyle w:val="CommentReference"/>
-        </w:rPr>
-        <w:annotationRef/>
-      </w:r>
-      <w:r>
-        <w:t>Could KTM control the ISIS pulser to ensure the appropriate notch length for ramping up the magnet?</w:t>
-      </w:r>
-    </w:p>
-  </w:comment>
-</w:comments>
-</file>
-
 <file path=word/endnotes.xml><?xml version="1.0" encoding="utf-8"?>
-<w:endnotes xmlns:wpc="http://schemas.microsoft.com/office/word/2010/wordprocessingCanvas" xmlns:mc="http://schemas.openxmlformats.org/markup-compatibility/2006" xmlns:o="urn:schemas-microsoft-com:office:office" xmlns:r="http://schemas.openxmlformats.org/officeDocument/2006/relationships" xmlns:m="http://schemas.openxmlformats.org/officeDocument/2006/math" xmlns:v="urn:schemas-microsoft-com:vml" xmlns:wp14="http://schemas.microsoft.com/office/word/2010/wordprocessingDrawing" xmlns:wp="http://schemas.openxmlformats.org/drawingml/2006/wordprocessingDrawing" xmlns:w10="urn:schemas-microsoft-com:office:word" xmlns:w="http://schemas.openxmlformats.org/wordprocessingml/2006/main" xmlns:w14="http://schemas.microsoft.com/office/word/2010/wordml" xmlns:wpg="http://schemas.microsoft.com/office/word/2010/wordprocessingGroup" xmlns:wpi="http://schemas.microsoft.com/office/word/2010/wordprocessingInk" xmlns:wne="http://schemas.microsoft.com/office/word/2006/wordml" xmlns:wps="http://schemas.microsoft.com/office/word/2010/wordprocessingShape" mc:Ignorable="w14 wp14">
+<w:endnotes xmlns:wpc="http://schemas.microsoft.com/office/word/2010/wordprocessingCanvas" xmlns:mo="http://schemas.microsoft.com/office/mac/office/2008/main" xmlns:mc="http://schemas.openxmlformats.org/markup-compatibility/2006" xmlns:mv="urn:schemas-microsoft-com:mac:vml" xmlns:o="urn:schemas-microsoft-com:office:office" xmlns:r="http://schemas.openxmlformats.org/officeDocument/2006/relationships" xmlns:m="http://schemas.openxmlformats.org/officeDocument/2006/math" xmlns:v="urn:schemas-microsoft-com:vml" xmlns:wp14="http://schemas.microsoft.com/office/word/2010/wordprocessingDrawing" xmlns:wp="http://schemas.openxmlformats.org/drawingml/2006/wordprocessingDrawing" xmlns:w10="urn:schemas-microsoft-com:office:word" xmlns:w="http://schemas.openxmlformats.org/wordprocessingml/2006/main" xmlns:w14="http://schemas.microsoft.com/office/word/2010/wordml" xmlns:w15="http://schemas.microsoft.com/office/word/2012/wordml" xmlns:wpg="http://schemas.microsoft.com/office/word/2010/wordprocessingGroup" xmlns:wpi="http://schemas.microsoft.com/office/word/2010/wordprocessingInk" xmlns:wne="http://schemas.microsoft.com/office/word/2006/wordml" xmlns:wps="http://schemas.microsoft.com/office/word/2010/wordprocessingShape" mc:Ignorable="w14 w15 wp14">
   <w:endnote w:type="separator" w:id="-1">
     <w:p>
       <w:r>
@@ -5810,7 +5544,7 @@
 </file>
 
 <file path=word/footer1.xml><?xml version="1.0" encoding="utf-8"?>
-<w:ftr xmlns:wpc="http://schemas.microsoft.com/office/word/2010/wordprocessingCanvas" xmlns:mc="http://schemas.openxmlformats.org/markup-compatibility/2006" xmlns:o="urn:schemas-microsoft-com:office:office" xmlns:r="http://schemas.openxmlformats.org/officeDocument/2006/relationships" xmlns:m="http://schemas.openxmlformats.org/officeDocument/2006/math" xmlns:v="urn:schemas-microsoft-com:vml" xmlns:wp14="http://schemas.microsoft.com/office/word/2010/wordprocessingDrawing" xmlns:wp="http://schemas.openxmlformats.org/drawingml/2006/wordprocessingDrawing" xmlns:w10="urn:schemas-microsoft-com:office:word" xmlns:w="http://schemas.openxmlformats.org/wordprocessingml/2006/main" xmlns:w14="http://schemas.microsoft.com/office/word/2010/wordml" xmlns:wpg="http://schemas.microsoft.com/office/word/2010/wordprocessingGroup" xmlns:wpi="http://schemas.microsoft.com/office/word/2010/wordprocessingInk" xmlns:wne="http://schemas.microsoft.com/office/word/2006/wordml" xmlns:wps="http://schemas.microsoft.com/office/word/2010/wordprocessingShape" mc:Ignorable="w14 wp14">
+<w:ftr xmlns:wpc="http://schemas.microsoft.com/office/word/2010/wordprocessingCanvas" xmlns:mo="http://schemas.microsoft.com/office/mac/office/2008/main" xmlns:mc="http://schemas.openxmlformats.org/markup-compatibility/2006" xmlns:mv="urn:schemas-microsoft-com:mac:vml" xmlns:o="urn:schemas-microsoft-com:office:office" xmlns:r="http://schemas.openxmlformats.org/officeDocument/2006/relationships" xmlns:m="http://schemas.openxmlformats.org/officeDocument/2006/math" xmlns:v="urn:schemas-microsoft-com:vml" xmlns:wp14="http://schemas.microsoft.com/office/word/2010/wordprocessingDrawing" xmlns:wp="http://schemas.openxmlformats.org/drawingml/2006/wordprocessingDrawing" xmlns:w10="urn:schemas-microsoft-com:office:word" xmlns:w="http://schemas.openxmlformats.org/wordprocessingml/2006/main" xmlns:w14="http://schemas.microsoft.com/office/word/2010/wordml" xmlns:w15="http://schemas.microsoft.com/office/word/2012/wordml" xmlns:wpg="http://schemas.microsoft.com/office/word/2010/wordprocessingGroup" xmlns:wpi="http://schemas.microsoft.com/office/word/2010/wordprocessingInk" xmlns:wne="http://schemas.microsoft.com/office/word/2006/wordml" xmlns:wps="http://schemas.microsoft.com/office/word/2010/wordprocessingShape" mc:Ignorable="w14 w15 wp14 mv">
   <w:tbl>
     <w:tblPr>
       <w:tblW w:w="0" w:type="auto"/>
@@ -5940,7 +5674,7 @@
               <w:sz w:val="16"/>
               <w:szCs w:val="16"/>
             </w:rPr>
-            <w:t>15</w:t>
+            <w:t>12</w:t>
           </w:r>
           <w:r>
             <w:rPr>
@@ -6005,7 +5739,7 @@
 </file>
 
 <file path=word/footer2.xml><?xml version="1.0" encoding="utf-8"?>
-<w:ftr xmlns:wpc="http://schemas.microsoft.com/office/word/2010/wordprocessingCanvas" xmlns:mc="http://schemas.openxmlformats.org/markup-compatibility/2006" xmlns:o="urn:schemas-microsoft-com:office:office" xmlns:r="http://schemas.openxmlformats.org/officeDocument/2006/relationships" xmlns:m="http://schemas.openxmlformats.org/officeDocument/2006/math" xmlns:v="urn:schemas-microsoft-com:vml" xmlns:wp14="http://schemas.microsoft.com/office/word/2010/wordprocessingDrawing" xmlns:wp="http://schemas.openxmlformats.org/drawingml/2006/wordprocessingDrawing" xmlns:w10="urn:schemas-microsoft-com:office:word" xmlns:w="http://schemas.openxmlformats.org/wordprocessingml/2006/main" xmlns:w14="http://schemas.microsoft.com/office/word/2010/wordml" xmlns:wpg="http://schemas.microsoft.com/office/word/2010/wordprocessingGroup" xmlns:wpi="http://schemas.microsoft.com/office/word/2010/wordprocessingInk" xmlns:wne="http://schemas.microsoft.com/office/word/2006/wordml" xmlns:wps="http://schemas.microsoft.com/office/word/2010/wordprocessingShape" mc:Ignorable="w14 wp14">
+<w:ftr xmlns:wpc="http://schemas.microsoft.com/office/word/2010/wordprocessingCanvas" xmlns:mo="http://schemas.microsoft.com/office/mac/office/2008/main" xmlns:mc="http://schemas.openxmlformats.org/markup-compatibility/2006" xmlns:mv="urn:schemas-microsoft-com:mac:vml" xmlns:o="urn:schemas-microsoft-com:office:office" xmlns:r="http://schemas.openxmlformats.org/officeDocument/2006/relationships" xmlns:m="http://schemas.openxmlformats.org/officeDocument/2006/math" xmlns:v="urn:schemas-microsoft-com:vml" xmlns:wp14="http://schemas.microsoft.com/office/word/2010/wordprocessingDrawing" xmlns:wp="http://schemas.openxmlformats.org/drawingml/2006/wordprocessingDrawing" xmlns:w10="urn:schemas-microsoft-com:office:word" xmlns:w="http://schemas.openxmlformats.org/wordprocessingml/2006/main" xmlns:w14="http://schemas.microsoft.com/office/word/2010/wordml" xmlns:w15="http://schemas.microsoft.com/office/word/2012/wordml" xmlns:wpg="http://schemas.microsoft.com/office/word/2010/wordprocessingGroup" xmlns:wpi="http://schemas.microsoft.com/office/word/2010/wordprocessingInk" xmlns:wne="http://schemas.microsoft.com/office/word/2006/wordml" xmlns:wps="http://schemas.microsoft.com/office/word/2010/wordprocessingShape" mc:Ignorable="w14 w15 wp14 mv">
   <w:tbl>
     <w:tblPr>
       <w:tblW w:w="0" w:type="auto"/>
@@ -6178,7 +5912,7 @@
               <w:sz w:val="16"/>
               <w:szCs w:val="16"/>
             </w:rPr>
-            <w:t>15</w:t>
+            <w:t>5</w:t>
           </w:r>
           <w:r>
             <w:rPr>
@@ -6200,7 +5934,7 @@
 </file>
 
 <file path=word/footnotes.xml><?xml version="1.0" encoding="utf-8"?>
-<w:footnotes xmlns:wpc="http://schemas.microsoft.com/office/word/2010/wordprocessingCanvas" xmlns:mc="http://schemas.openxmlformats.org/markup-compatibility/2006" xmlns:o="urn:schemas-microsoft-com:office:office" xmlns:r="http://schemas.openxmlformats.org/officeDocument/2006/relationships" xmlns:m="http://schemas.openxmlformats.org/officeDocument/2006/math" xmlns:v="urn:schemas-microsoft-com:vml" xmlns:wp14="http://schemas.microsoft.com/office/word/2010/wordprocessingDrawing" xmlns:wp="http://schemas.openxmlformats.org/drawingml/2006/wordprocessingDrawing" xmlns:w10="urn:schemas-microsoft-com:office:word" xmlns:w="http://schemas.openxmlformats.org/wordprocessingml/2006/main" xmlns:w14="http://schemas.microsoft.com/office/word/2010/wordml" xmlns:wpg="http://schemas.microsoft.com/office/word/2010/wordprocessingGroup" xmlns:wpi="http://schemas.microsoft.com/office/word/2010/wordprocessingInk" xmlns:wne="http://schemas.microsoft.com/office/word/2006/wordml" xmlns:wps="http://schemas.microsoft.com/office/word/2010/wordprocessingShape" mc:Ignorable="w14 wp14">
+<w:footnotes xmlns:wpc="http://schemas.microsoft.com/office/word/2010/wordprocessingCanvas" xmlns:mo="http://schemas.microsoft.com/office/mac/office/2008/main" xmlns:mc="http://schemas.openxmlformats.org/markup-compatibility/2006" xmlns:mv="urn:schemas-microsoft-com:mac:vml" xmlns:o="urn:schemas-microsoft-com:office:office" xmlns:r="http://schemas.openxmlformats.org/officeDocument/2006/relationships" xmlns:m="http://schemas.openxmlformats.org/officeDocument/2006/math" xmlns:v="urn:schemas-microsoft-com:vml" xmlns:wp14="http://schemas.microsoft.com/office/word/2010/wordprocessingDrawing" xmlns:wp="http://schemas.openxmlformats.org/drawingml/2006/wordprocessingDrawing" xmlns:w10="urn:schemas-microsoft-com:office:word" xmlns:w="http://schemas.openxmlformats.org/wordprocessingml/2006/main" xmlns:w14="http://schemas.microsoft.com/office/word/2010/wordml" xmlns:w15="http://schemas.microsoft.com/office/word/2012/wordml" xmlns:wpg="http://schemas.microsoft.com/office/word/2010/wordprocessingGroup" xmlns:wpi="http://schemas.microsoft.com/office/word/2010/wordprocessingInk" xmlns:wne="http://schemas.microsoft.com/office/word/2006/wordml" xmlns:wps="http://schemas.microsoft.com/office/word/2010/wordprocessingShape" mc:Ignorable="w14 w15 wp14">
   <w:footnote w:type="separator" w:id="-1">
     <w:p>
       <w:r>
@@ -6219,7 +5953,7 @@
 </file>
 
 <file path=word/header1.xml><?xml version="1.0" encoding="utf-8"?>
-<w:hdr xmlns:wpc="http://schemas.microsoft.com/office/word/2010/wordprocessingCanvas" xmlns:mc="http://schemas.openxmlformats.org/markup-compatibility/2006" xmlns:o="urn:schemas-microsoft-com:office:office" xmlns:r="http://schemas.openxmlformats.org/officeDocument/2006/relationships" xmlns:m="http://schemas.openxmlformats.org/officeDocument/2006/math" xmlns:v="urn:schemas-microsoft-com:vml" xmlns:wp14="http://schemas.microsoft.com/office/word/2010/wordprocessingDrawing" xmlns:wp="http://schemas.openxmlformats.org/drawingml/2006/wordprocessingDrawing" xmlns:w10="urn:schemas-microsoft-com:office:word" xmlns:w="http://schemas.openxmlformats.org/wordprocessingml/2006/main" xmlns:w14="http://schemas.microsoft.com/office/word/2010/wordml" xmlns:wpg="http://schemas.microsoft.com/office/word/2010/wordprocessingGroup" xmlns:wpi="http://schemas.microsoft.com/office/word/2010/wordprocessingInk" xmlns:wne="http://schemas.microsoft.com/office/word/2006/wordml" xmlns:wps="http://schemas.microsoft.com/office/word/2010/wordprocessingShape" mc:Ignorable="w14 wp14">
+<w:hdr xmlns:wpc="http://schemas.microsoft.com/office/word/2010/wordprocessingCanvas" xmlns:mo="http://schemas.microsoft.com/office/mac/office/2008/main" xmlns:mc="http://schemas.openxmlformats.org/markup-compatibility/2006" xmlns:mv="urn:schemas-microsoft-com:mac:vml" xmlns:o="urn:schemas-microsoft-com:office:office" xmlns:r="http://schemas.openxmlformats.org/officeDocument/2006/relationships" xmlns:m="http://schemas.openxmlformats.org/officeDocument/2006/math" xmlns:v="urn:schemas-microsoft-com:vml" xmlns:wp14="http://schemas.microsoft.com/office/word/2010/wordprocessingDrawing" xmlns:wp="http://schemas.openxmlformats.org/drawingml/2006/wordprocessingDrawing" xmlns:w10="urn:schemas-microsoft-com:office:word" xmlns:w="http://schemas.openxmlformats.org/wordprocessingml/2006/main" xmlns:w14="http://schemas.microsoft.com/office/word/2010/wordml" xmlns:w15="http://schemas.microsoft.com/office/word/2012/wordml" xmlns:wpg="http://schemas.microsoft.com/office/word/2010/wordprocessingGroup" xmlns:wpi="http://schemas.microsoft.com/office/word/2010/wordprocessingInk" xmlns:wne="http://schemas.microsoft.com/office/word/2006/wordml" xmlns:wps="http://schemas.microsoft.com/office/word/2010/wordprocessingShape" mc:Ignorable="w14 w15 wp14 mv">
   <w:tbl>
     <w:tblPr>
       <w:tblW w:w="0" w:type="auto"/>
@@ -6493,7 +6227,7 @@
         <w:szCs w:val="22"/>
       </w:rPr>
       <w:pict w14:anchorId="327D5A82">
-        <v:shapetype id="_x0000_t136" coordsize="21600,21600" o:spt="136" adj="10800" path="m@7,l@8,m@5,21600l@6,21600e">
+        <v:shapetype id="_x0000_t136" coordsize="21600,21600" o:spt="136" adj="10800" path="m@7,0l@8,0m@5,21600l@6,21600e">
           <v:formulas>
             <v:f eqn="sum #0 0 10800"/>
             <v:f eqn="prod #0 2 1"/>
@@ -6529,7 +6263,7 @@
 </file>
 
 <file path=word/numbering.xml><?xml version="1.0" encoding="utf-8"?>
-<w:numbering xmlns:wpc="http://schemas.microsoft.com/office/word/2010/wordprocessingCanvas" xmlns:mc="http://schemas.openxmlformats.org/markup-compatibility/2006" xmlns:o="urn:schemas-microsoft-com:office:office" xmlns:r="http://schemas.openxmlformats.org/officeDocument/2006/relationships" xmlns:m="http://schemas.openxmlformats.org/officeDocument/2006/math" xmlns:v="urn:schemas-microsoft-com:vml" xmlns:wp14="http://schemas.microsoft.com/office/word/2010/wordprocessingDrawing" xmlns:wp="http://schemas.openxmlformats.org/drawingml/2006/wordprocessingDrawing" xmlns:w10="urn:schemas-microsoft-com:office:word" xmlns:w="http://schemas.openxmlformats.org/wordprocessingml/2006/main" xmlns:w14="http://schemas.microsoft.com/office/word/2010/wordml" xmlns:wpg="http://schemas.microsoft.com/office/word/2010/wordprocessingGroup" xmlns:wpi="http://schemas.microsoft.com/office/word/2010/wordprocessingInk" xmlns:wne="http://schemas.microsoft.com/office/word/2006/wordml" xmlns:wps="http://schemas.microsoft.com/office/word/2010/wordprocessingShape" mc:Ignorable="w14 wp14">
+<w:numbering xmlns:wpc="http://schemas.microsoft.com/office/word/2010/wordprocessingCanvas" xmlns:mo="http://schemas.microsoft.com/office/mac/office/2008/main" xmlns:mc="http://schemas.openxmlformats.org/markup-compatibility/2006" xmlns:mv="urn:schemas-microsoft-com:mac:vml" xmlns:o="urn:schemas-microsoft-com:office:office" xmlns:r="http://schemas.openxmlformats.org/officeDocument/2006/relationships" xmlns:m="http://schemas.openxmlformats.org/officeDocument/2006/math" xmlns:v="urn:schemas-microsoft-com:vml" xmlns:wp14="http://schemas.microsoft.com/office/word/2010/wordprocessingDrawing" xmlns:wp="http://schemas.openxmlformats.org/drawingml/2006/wordprocessingDrawing" xmlns:w10="urn:schemas-microsoft-com:office:word" xmlns:w="http://schemas.openxmlformats.org/wordprocessingml/2006/main" xmlns:w14="http://schemas.microsoft.com/office/word/2010/wordml" xmlns:w15="http://schemas.microsoft.com/office/word/2012/wordml" xmlns:wpg="http://schemas.microsoft.com/office/word/2010/wordprocessingGroup" xmlns:wpi="http://schemas.microsoft.com/office/word/2010/wordprocessingInk" xmlns:wne="http://schemas.microsoft.com/office/word/2006/wordml" xmlns:wps="http://schemas.microsoft.com/office/word/2010/wordprocessingShape" mc:Ignorable="w14 w15 wp14">
   <w:abstractNum w:abstractNumId="0">
     <w:nsid w:val="FFFFFF1D"/>
     <w:multiLevelType w:val="multilevel"/>
@@ -7941,6 +7675,232 @@
     </w:lvl>
   </w:abstractNum>
   <w:abstractNum w:abstractNumId="12">
+    <w:nsid w:val="31467F57"/>
+    <w:multiLevelType w:val="hybridMultilevel"/>
+    <w:tmpl w:val="27B6C1BA"/>
+    <w:lvl w:ilvl="0" w:tplc="04090001">
+      <w:start w:val="1"/>
+      <w:numFmt w:val="bullet"/>
+      <w:lvlText w:val=""/>
+      <w:lvlJc w:val="left"/>
+      <w:pPr>
+        <w:ind w:left="720" w:hanging="360"/>
+      </w:pPr>
+      <w:rPr>
+        <w:rFonts w:ascii="Symbol" w:hAnsi="Symbol" w:hint="default"/>
+      </w:rPr>
+    </w:lvl>
+    <w:lvl w:ilvl="1" w:tplc="04090003" w:tentative="1">
+      <w:start w:val="1"/>
+      <w:numFmt w:val="bullet"/>
+      <w:lvlText w:val="o"/>
+      <w:lvlJc w:val="left"/>
+      <w:pPr>
+        <w:ind w:left="1440" w:hanging="360"/>
+      </w:pPr>
+      <w:rPr>
+        <w:rFonts w:ascii="Courier New" w:hAnsi="Courier New" w:cs="Courier New" w:hint="default"/>
+      </w:rPr>
+    </w:lvl>
+    <w:lvl w:ilvl="2" w:tplc="04090005" w:tentative="1">
+      <w:start w:val="1"/>
+      <w:numFmt w:val="bullet"/>
+      <w:lvlText w:val=""/>
+      <w:lvlJc w:val="left"/>
+      <w:pPr>
+        <w:ind w:left="2160" w:hanging="360"/>
+      </w:pPr>
+      <w:rPr>
+        <w:rFonts w:ascii="Wingdings" w:hAnsi="Wingdings" w:hint="default"/>
+      </w:rPr>
+    </w:lvl>
+    <w:lvl w:ilvl="3" w:tplc="04090001" w:tentative="1">
+      <w:start w:val="1"/>
+      <w:numFmt w:val="bullet"/>
+      <w:lvlText w:val=""/>
+      <w:lvlJc w:val="left"/>
+      <w:pPr>
+        <w:ind w:left="2880" w:hanging="360"/>
+      </w:pPr>
+      <w:rPr>
+        <w:rFonts w:ascii="Symbol" w:hAnsi="Symbol" w:hint="default"/>
+      </w:rPr>
+    </w:lvl>
+    <w:lvl w:ilvl="4" w:tplc="04090003" w:tentative="1">
+      <w:start w:val="1"/>
+      <w:numFmt w:val="bullet"/>
+      <w:lvlText w:val="o"/>
+      <w:lvlJc w:val="left"/>
+      <w:pPr>
+        <w:ind w:left="3600" w:hanging="360"/>
+      </w:pPr>
+      <w:rPr>
+        <w:rFonts w:ascii="Courier New" w:hAnsi="Courier New" w:cs="Courier New" w:hint="default"/>
+      </w:rPr>
+    </w:lvl>
+    <w:lvl w:ilvl="5" w:tplc="04090005" w:tentative="1">
+      <w:start w:val="1"/>
+      <w:numFmt w:val="bullet"/>
+      <w:lvlText w:val=""/>
+      <w:lvlJc w:val="left"/>
+      <w:pPr>
+        <w:ind w:left="4320" w:hanging="360"/>
+      </w:pPr>
+      <w:rPr>
+        <w:rFonts w:ascii="Wingdings" w:hAnsi="Wingdings" w:hint="default"/>
+      </w:rPr>
+    </w:lvl>
+    <w:lvl w:ilvl="6" w:tplc="04090001" w:tentative="1">
+      <w:start w:val="1"/>
+      <w:numFmt w:val="bullet"/>
+      <w:lvlText w:val=""/>
+      <w:lvlJc w:val="left"/>
+      <w:pPr>
+        <w:ind w:left="5040" w:hanging="360"/>
+      </w:pPr>
+      <w:rPr>
+        <w:rFonts w:ascii="Symbol" w:hAnsi="Symbol" w:hint="default"/>
+      </w:rPr>
+    </w:lvl>
+    <w:lvl w:ilvl="7" w:tplc="04090003" w:tentative="1">
+      <w:start w:val="1"/>
+      <w:numFmt w:val="bullet"/>
+      <w:lvlText w:val="o"/>
+      <w:lvlJc w:val="left"/>
+      <w:pPr>
+        <w:ind w:left="5760" w:hanging="360"/>
+      </w:pPr>
+      <w:rPr>
+        <w:rFonts w:ascii="Courier New" w:hAnsi="Courier New" w:cs="Courier New" w:hint="default"/>
+      </w:rPr>
+    </w:lvl>
+    <w:lvl w:ilvl="8" w:tplc="04090005" w:tentative="1">
+      <w:start w:val="1"/>
+      <w:numFmt w:val="bullet"/>
+      <w:lvlText w:val=""/>
+      <w:lvlJc w:val="left"/>
+      <w:pPr>
+        <w:ind w:left="6480" w:hanging="360"/>
+      </w:pPr>
+      <w:rPr>
+        <w:rFonts w:ascii="Wingdings" w:hAnsi="Wingdings" w:hint="default"/>
+      </w:rPr>
+    </w:lvl>
+  </w:abstractNum>
+  <w:abstractNum w:abstractNumId="13">
+    <w:nsid w:val="32076B30"/>
+    <w:multiLevelType w:val="hybridMultilevel"/>
+    <w:tmpl w:val="B8E82D90"/>
+    <w:lvl w:ilvl="0" w:tplc="04090001">
+      <w:start w:val="1"/>
+      <w:numFmt w:val="bullet"/>
+      <w:lvlText w:val=""/>
+      <w:lvlJc w:val="left"/>
+      <w:pPr>
+        <w:ind w:left="720" w:hanging="360"/>
+      </w:pPr>
+      <w:rPr>
+        <w:rFonts w:ascii="Symbol" w:hAnsi="Symbol" w:hint="default"/>
+      </w:rPr>
+    </w:lvl>
+    <w:lvl w:ilvl="1" w:tplc="04090003" w:tentative="1">
+      <w:start w:val="1"/>
+      <w:numFmt w:val="bullet"/>
+      <w:lvlText w:val="o"/>
+      <w:lvlJc w:val="left"/>
+      <w:pPr>
+        <w:ind w:left="1440" w:hanging="360"/>
+      </w:pPr>
+      <w:rPr>
+        <w:rFonts w:ascii="Courier New" w:hAnsi="Courier New" w:cs="Courier New" w:hint="default"/>
+      </w:rPr>
+    </w:lvl>
+    <w:lvl w:ilvl="2" w:tplc="04090005" w:tentative="1">
+      <w:start w:val="1"/>
+      <w:numFmt w:val="bullet"/>
+      <w:lvlText w:val=""/>
+      <w:lvlJc w:val="left"/>
+      <w:pPr>
+        <w:ind w:left="2160" w:hanging="360"/>
+      </w:pPr>
+      <w:rPr>
+        <w:rFonts w:ascii="Wingdings" w:hAnsi="Wingdings" w:hint="default"/>
+      </w:rPr>
+    </w:lvl>
+    <w:lvl w:ilvl="3" w:tplc="04090001" w:tentative="1">
+      <w:start w:val="1"/>
+      <w:numFmt w:val="bullet"/>
+      <w:lvlText w:val=""/>
+      <w:lvlJc w:val="left"/>
+      <w:pPr>
+        <w:ind w:left="2880" w:hanging="360"/>
+      </w:pPr>
+      <w:rPr>
+        <w:rFonts w:ascii="Symbol" w:hAnsi="Symbol" w:hint="default"/>
+      </w:rPr>
+    </w:lvl>
+    <w:lvl w:ilvl="4" w:tplc="04090003" w:tentative="1">
+      <w:start w:val="1"/>
+      <w:numFmt w:val="bullet"/>
+      <w:lvlText w:val="o"/>
+      <w:lvlJc w:val="left"/>
+      <w:pPr>
+        <w:ind w:left="3600" w:hanging="360"/>
+      </w:pPr>
+      <w:rPr>
+        <w:rFonts w:ascii="Courier New" w:hAnsi="Courier New" w:cs="Courier New" w:hint="default"/>
+      </w:rPr>
+    </w:lvl>
+    <w:lvl w:ilvl="5" w:tplc="04090005" w:tentative="1">
+      <w:start w:val="1"/>
+      <w:numFmt w:val="bullet"/>
+      <w:lvlText w:val=""/>
+      <w:lvlJc w:val="left"/>
+      <w:pPr>
+        <w:ind w:left="4320" w:hanging="360"/>
+      </w:pPr>
+      <w:rPr>
+        <w:rFonts w:ascii="Wingdings" w:hAnsi="Wingdings" w:hint="default"/>
+      </w:rPr>
+    </w:lvl>
+    <w:lvl w:ilvl="6" w:tplc="04090001" w:tentative="1">
+      <w:start w:val="1"/>
+      <w:numFmt w:val="bullet"/>
+      <w:lvlText w:val=""/>
+      <w:lvlJc w:val="left"/>
+      <w:pPr>
+        <w:ind w:left="5040" w:hanging="360"/>
+      </w:pPr>
+      <w:rPr>
+        <w:rFonts w:ascii="Symbol" w:hAnsi="Symbol" w:hint="default"/>
+      </w:rPr>
+    </w:lvl>
+    <w:lvl w:ilvl="7" w:tplc="04090003" w:tentative="1">
+      <w:start w:val="1"/>
+      <w:numFmt w:val="bullet"/>
+      <w:lvlText w:val="o"/>
+      <w:lvlJc w:val="left"/>
+      <w:pPr>
+        <w:ind w:left="5760" w:hanging="360"/>
+      </w:pPr>
+      <w:rPr>
+        <w:rFonts w:ascii="Courier New" w:hAnsi="Courier New" w:cs="Courier New" w:hint="default"/>
+      </w:rPr>
+    </w:lvl>
+    <w:lvl w:ilvl="8" w:tplc="04090005" w:tentative="1">
+      <w:start w:val="1"/>
+      <w:numFmt w:val="bullet"/>
+      <w:lvlText w:val=""/>
+      <w:lvlJc w:val="left"/>
+      <w:pPr>
+        <w:ind w:left="6480" w:hanging="360"/>
+      </w:pPr>
+      <w:rPr>
+        <w:rFonts w:ascii="Wingdings" w:hAnsi="Wingdings" w:hint="default"/>
+      </w:rPr>
+    </w:lvl>
+  </w:abstractNum>
+  <w:abstractNum w:abstractNumId="14">
     <w:nsid w:val="6C2A5C10"/>
     <w:multiLevelType w:val="hybridMultilevel"/>
     <w:tmpl w:val="5CA0EB62"/>
@@ -8053,7 +8013,7 @@
       </w:rPr>
     </w:lvl>
   </w:abstractNum>
-  <w:abstractNum w:abstractNumId="13">
+  <w:abstractNum w:abstractNumId="15">
     <w:nsid w:val="6F834982"/>
     <w:multiLevelType w:val="hybridMultilevel"/>
     <w:tmpl w:val="935EE3A0"/>
@@ -8197,22 +8157,28 @@
     <w:abstractNumId w:val="11"/>
   </w:num>
   <w:num w:numId="11">
-    <w:abstractNumId w:val="13"/>
+    <w:abstractNumId w:val="15"/>
   </w:num>
   <w:num w:numId="12">
     <w:abstractNumId w:val="7"/>
   </w:num>
   <w:num w:numId="13">
-    <w:abstractNumId w:val="12"/>
+    <w:abstractNumId w:val="14"/>
   </w:num>
   <w:num w:numId="14">
     <w:abstractNumId w:val="8"/>
+  </w:num>
+  <w:num w:numId="15">
+    <w:abstractNumId w:val="13"/>
+  </w:num>
+  <w:num w:numId="16">
+    <w:abstractNumId w:val="12"/>
   </w:num>
 </w:numbering>
 </file>
 
 <file path=word/styles.xml><?xml version="1.0" encoding="utf-8"?>
-<w:styles xmlns:mc="http://schemas.openxmlformats.org/markup-compatibility/2006" xmlns:r="http://schemas.openxmlformats.org/officeDocument/2006/relationships" xmlns:w="http://schemas.openxmlformats.org/wordprocessingml/2006/main" xmlns:w14="http://schemas.microsoft.com/office/word/2010/wordml" mc:Ignorable="w14">
+<w:styles xmlns:mc="http://schemas.openxmlformats.org/markup-compatibility/2006" xmlns:r="http://schemas.openxmlformats.org/officeDocument/2006/relationships" xmlns:w="http://schemas.openxmlformats.org/wordprocessingml/2006/main" xmlns:w14="http://schemas.microsoft.com/office/word/2010/wordml" xmlns:w15="http://schemas.microsoft.com/office/word/2012/wordml" mc:Ignorable="w14 w15">
   <w:docDefaults>
     <w:rPrDefault>
       <w:rPr>
@@ -8222,144 +8188,387 @@
     </w:rPrDefault>
     <w:pPrDefault/>
   </w:docDefaults>
-  <w:latentStyles w:defLockedState="0" w:defUIPriority="99" w:defSemiHidden="1" w:defUnhideWhenUsed="1" w:defQFormat="0" w:count="267">
-    <w:lsdException w:name="Normal" w:semiHidden="0" w:uiPriority="0" w:unhideWhenUsed="0" w:qFormat="1"/>
-    <w:lsdException w:name="heading 1" w:semiHidden="0" w:uiPriority="9" w:unhideWhenUsed="0" w:qFormat="1"/>
-    <w:lsdException w:name="heading 2" w:uiPriority="9" w:qFormat="1"/>
-    <w:lsdException w:name="heading 3" w:uiPriority="9" w:qFormat="1"/>
-    <w:lsdException w:name="heading 4" w:uiPriority="9" w:qFormat="1"/>
-    <w:lsdException w:name="heading 5" w:uiPriority="9" w:qFormat="1"/>
-    <w:lsdException w:name="heading 6" w:uiPriority="9" w:qFormat="1"/>
-    <w:lsdException w:name="heading 7" w:uiPriority="9" w:qFormat="1"/>
-    <w:lsdException w:name="heading 8" w:uiPriority="9" w:qFormat="1"/>
-    <w:lsdException w:name="heading 9" w:uiPriority="9" w:qFormat="1"/>
-    <w:lsdException w:name="toc 1" w:uiPriority="39"/>
-    <w:lsdException w:name="toc 2" w:uiPriority="39"/>
-    <w:lsdException w:name="toc 3" w:uiPriority="39"/>
-    <w:lsdException w:name="toc 4" w:uiPriority="39"/>
-    <w:lsdException w:name="toc 5" w:uiPriority="39"/>
-    <w:lsdException w:name="toc 6" w:uiPriority="39"/>
-    <w:lsdException w:name="toc 7" w:uiPriority="39"/>
-    <w:lsdException w:name="toc 8" w:uiPriority="39"/>
-    <w:lsdException w:name="toc 9" w:uiPriority="39"/>
-    <w:lsdException w:name="caption" w:semiHidden="0" w:uiPriority="0" w:unhideWhenUsed="0" w:qFormat="1"/>
-    <w:lsdException w:name="Title" w:semiHidden="0" w:uiPriority="0" w:unhideWhenUsed="0" w:qFormat="1"/>
-    <w:lsdException w:name="Default Paragraph Font" w:uiPriority="1"/>
-    <w:lsdException w:name="Subtitle" w:semiHidden="0" w:uiPriority="11" w:unhideWhenUsed="0" w:qFormat="1"/>
-    <w:lsdException w:name="Strong" w:semiHidden="0" w:uiPriority="22" w:unhideWhenUsed="0" w:qFormat="1"/>
-    <w:lsdException w:name="Emphasis" w:semiHidden="0" w:uiPriority="20" w:unhideWhenUsed="0" w:qFormat="1"/>
-    <w:lsdException w:name="Table Grid" w:semiHidden="0" w:uiPriority="39" w:unhideWhenUsed="0"/>
-    <w:lsdException w:name="Placeholder Text" w:unhideWhenUsed="0"/>
-    <w:lsdException w:name="No Spacing" w:semiHidden="0" w:uiPriority="1" w:unhideWhenUsed="0" w:qFormat="1"/>
-    <w:lsdException w:name="Light Shading" w:semiHidden="0" w:uiPriority="60" w:unhideWhenUsed="0"/>
-    <w:lsdException w:name="Light List" w:semiHidden="0" w:uiPriority="61" w:unhideWhenUsed="0"/>
-    <w:lsdException w:name="Light Grid" w:semiHidden="0" w:uiPriority="62" w:unhideWhenUsed="0"/>
-    <w:lsdException w:name="Medium Shading 1" w:semiHidden="0" w:uiPriority="63" w:unhideWhenUsed="0"/>
-    <w:lsdException w:name="Medium Shading 2" w:semiHidden="0" w:uiPriority="64" w:unhideWhenUsed="0"/>
-    <w:lsdException w:name="Medium List 1" w:semiHidden="0" w:uiPriority="65" w:unhideWhenUsed="0"/>
-    <w:lsdException w:name="Medium List 2" w:semiHidden="0" w:uiPriority="66" w:unhideWhenUsed="0"/>
-    <w:lsdException w:name="Medium Grid 1" w:semiHidden="0" w:uiPriority="67" w:unhideWhenUsed="0"/>
-    <w:lsdException w:name="Medium Grid 2" w:semiHidden="0" w:uiPriority="68" w:unhideWhenUsed="0"/>
-    <w:lsdException w:name="Medium Grid 3" w:semiHidden="0" w:uiPriority="69" w:unhideWhenUsed="0"/>
-    <w:lsdException w:name="Dark List" w:semiHidden="0" w:uiPriority="70" w:unhideWhenUsed="0"/>
-    <w:lsdException w:name="Colorful Shading" w:semiHidden="0" w:uiPriority="71" w:unhideWhenUsed="0"/>
-    <w:lsdException w:name="Colorful List" w:semiHidden="0" w:uiPriority="72" w:unhideWhenUsed="0" w:qFormat="1"/>
-    <w:lsdException w:name="Colorful Grid" w:semiHidden="0" w:uiPriority="73" w:unhideWhenUsed="0" w:qFormat="1"/>
-    <w:lsdException w:name="Light Shading Accent 1" w:semiHidden="0" w:uiPriority="60" w:unhideWhenUsed="0" w:qFormat="1"/>
-    <w:lsdException w:name="Light List Accent 1" w:semiHidden="0" w:uiPriority="61" w:unhideWhenUsed="0"/>
-    <w:lsdException w:name="Light Grid Accent 1" w:semiHidden="0" w:uiPriority="62" w:unhideWhenUsed="0"/>
-    <w:lsdException w:name="Medium Shading 1 Accent 1" w:semiHidden="0" w:uiPriority="63" w:unhideWhenUsed="0"/>
-    <w:lsdException w:name="Medium Shading 2 Accent 1" w:semiHidden="0" w:uiPriority="64" w:unhideWhenUsed="0"/>
-    <w:lsdException w:name="Medium List 1 Accent 1" w:semiHidden="0" w:uiPriority="65" w:unhideWhenUsed="0"/>
-    <w:lsdException w:name="Revision" w:unhideWhenUsed="0"/>
-    <w:lsdException w:name="List Paragraph" w:semiHidden="0" w:uiPriority="34" w:unhideWhenUsed="0" w:qFormat="1"/>
-    <w:lsdException w:name="Quote" w:semiHidden="0" w:uiPriority="29" w:unhideWhenUsed="0" w:qFormat="1"/>
-    <w:lsdException w:name="Intense Quote" w:semiHidden="0" w:uiPriority="30" w:unhideWhenUsed="0" w:qFormat="1"/>
-    <w:lsdException w:name="Medium List 2 Accent 1" w:semiHidden="0" w:uiPriority="66" w:unhideWhenUsed="0"/>
-    <w:lsdException w:name="Medium Grid 1 Accent 1" w:semiHidden="0" w:uiPriority="67" w:unhideWhenUsed="0"/>
-    <w:lsdException w:name="Medium Grid 2 Accent 1" w:semiHidden="0" w:uiPriority="68" w:unhideWhenUsed="0"/>
-    <w:lsdException w:name="Medium Grid 3 Accent 1" w:semiHidden="0" w:uiPriority="69" w:unhideWhenUsed="0"/>
-    <w:lsdException w:name="Dark List Accent 1" w:semiHidden="0" w:uiPriority="70" w:unhideWhenUsed="0"/>
-    <w:lsdException w:name="Colorful Shading Accent 1" w:semiHidden="0" w:uiPriority="71" w:unhideWhenUsed="0"/>
-    <w:lsdException w:name="Colorful List Accent 1" w:semiHidden="0" w:uiPriority="72" w:unhideWhenUsed="0"/>
-    <w:lsdException w:name="Colorful Grid Accent 1" w:semiHidden="0" w:uiPriority="73" w:unhideWhenUsed="0"/>
-    <w:lsdException w:name="Light Shading Accent 2" w:semiHidden="0" w:uiPriority="60" w:unhideWhenUsed="0"/>
-    <w:lsdException w:name="Light List Accent 2" w:semiHidden="0" w:uiPriority="61" w:unhideWhenUsed="0"/>
-    <w:lsdException w:name="Light Grid Accent 2" w:semiHidden="0" w:uiPriority="62" w:unhideWhenUsed="0"/>
-    <w:lsdException w:name="Medium Shading 1 Accent 2" w:semiHidden="0" w:uiPriority="63" w:unhideWhenUsed="0"/>
-    <w:lsdException w:name="Medium Shading 2 Accent 2" w:semiHidden="0" w:uiPriority="64" w:unhideWhenUsed="0"/>
-    <w:lsdException w:name="Medium List 1 Accent 2" w:semiHidden="0" w:uiPriority="65" w:unhideWhenUsed="0"/>
-    <w:lsdException w:name="Medium List 2 Accent 2" w:semiHidden="0" w:uiPriority="66" w:unhideWhenUsed="0"/>
-    <w:lsdException w:name="Medium Grid 1 Accent 2" w:semiHidden="0" w:uiPriority="67" w:unhideWhenUsed="0"/>
-    <w:lsdException w:name="Medium Grid 2 Accent 2" w:semiHidden="0" w:uiPriority="68" w:unhideWhenUsed="0"/>
-    <w:lsdException w:name="Medium Grid 3 Accent 2" w:semiHidden="0" w:uiPriority="69" w:unhideWhenUsed="0"/>
-    <w:lsdException w:name="Dark List Accent 2" w:semiHidden="0" w:uiPriority="70" w:unhideWhenUsed="0"/>
-    <w:lsdException w:name="Colorful Shading Accent 2" w:semiHidden="0" w:uiPriority="71" w:unhideWhenUsed="0"/>
-    <w:lsdException w:name="Colorful List Accent 2" w:semiHidden="0" w:uiPriority="72" w:unhideWhenUsed="0"/>
-    <w:lsdException w:name="Colorful Grid Accent 2" w:semiHidden="0" w:uiPriority="73" w:unhideWhenUsed="0"/>
-    <w:lsdException w:name="Light Shading Accent 3" w:semiHidden="0" w:uiPriority="60" w:unhideWhenUsed="0"/>
-    <w:lsdException w:name="Light List Accent 3" w:semiHidden="0" w:uiPriority="61" w:unhideWhenUsed="0"/>
-    <w:lsdException w:name="Light Grid Accent 3" w:semiHidden="0" w:uiPriority="62" w:unhideWhenUsed="0"/>
-    <w:lsdException w:name="Medium Shading 1 Accent 3" w:semiHidden="0" w:uiPriority="63" w:unhideWhenUsed="0"/>
-    <w:lsdException w:name="Medium Shading 2 Accent 3" w:semiHidden="0" w:uiPriority="64" w:unhideWhenUsed="0"/>
-    <w:lsdException w:name="Medium List 1 Accent 3" w:semiHidden="0" w:uiPriority="65" w:unhideWhenUsed="0"/>
-    <w:lsdException w:name="Medium List 2 Accent 3" w:semiHidden="0" w:uiPriority="66" w:unhideWhenUsed="0"/>
-    <w:lsdException w:name="Medium Grid 1 Accent 3" w:semiHidden="0" w:uiPriority="67" w:unhideWhenUsed="0"/>
-    <w:lsdException w:name="Medium Grid 2 Accent 3" w:semiHidden="0" w:uiPriority="68" w:unhideWhenUsed="0"/>
-    <w:lsdException w:name="Medium Grid 3 Accent 3" w:semiHidden="0" w:uiPriority="69" w:unhideWhenUsed="0"/>
-    <w:lsdException w:name="Dark List Accent 3" w:semiHidden="0" w:uiPriority="70" w:unhideWhenUsed="0"/>
-    <w:lsdException w:name="Colorful Shading Accent 3" w:semiHidden="0" w:uiPriority="71" w:unhideWhenUsed="0"/>
-    <w:lsdException w:name="Colorful List Accent 3" w:semiHidden="0" w:uiPriority="72" w:unhideWhenUsed="0"/>
-    <w:lsdException w:name="Colorful Grid Accent 3" w:semiHidden="0" w:uiPriority="73" w:unhideWhenUsed="0"/>
-    <w:lsdException w:name="Light Shading Accent 4" w:semiHidden="0" w:uiPriority="60" w:unhideWhenUsed="0"/>
-    <w:lsdException w:name="Light List Accent 4" w:semiHidden="0" w:uiPriority="61" w:unhideWhenUsed="0"/>
-    <w:lsdException w:name="Light Grid Accent 4" w:semiHidden="0" w:uiPriority="62" w:unhideWhenUsed="0"/>
-    <w:lsdException w:name="Medium Shading 1 Accent 4" w:semiHidden="0" w:uiPriority="63" w:unhideWhenUsed="0"/>
-    <w:lsdException w:name="Medium Shading 2 Accent 4" w:semiHidden="0" w:uiPriority="64" w:unhideWhenUsed="0"/>
-    <w:lsdException w:name="Medium List 1 Accent 4" w:semiHidden="0" w:uiPriority="65" w:unhideWhenUsed="0"/>
-    <w:lsdException w:name="Medium List 2 Accent 4" w:semiHidden="0" w:uiPriority="66" w:unhideWhenUsed="0"/>
-    <w:lsdException w:name="Medium Grid 1 Accent 4" w:semiHidden="0" w:uiPriority="67" w:unhideWhenUsed="0"/>
-    <w:lsdException w:name="Medium Grid 2 Accent 4" w:semiHidden="0" w:uiPriority="68" w:unhideWhenUsed="0"/>
-    <w:lsdException w:name="Medium Grid 3 Accent 4" w:semiHidden="0" w:uiPriority="69" w:unhideWhenUsed="0"/>
-    <w:lsdException w:name="Dark List Accent 4" w:semiHidden="0" w:uiPriority="70" w:unhideWhenUsed="0"/>
-    <w:lsdException w:name="Colorful Shading Accent 4" w:semiHidden="0" w:uiPriority="71" w:unhideWhenUsed="0"/>
-    <w:lsdException w:name="Colorful List Accent 4" w:semiHidden="0" w:uiPriority="72" w:unhideWhenUsed="0"/>
-    <w:lsdException w:name="Colorful Grid Accent 4" w:semiHidden="0" w:uiPriority="73" w:unhideWhenUsed="0"/>
-    <w:lsdException w:name="Light Shading Accent 5" w:semiHidden="0" w:uiPriority="60" w:unhideWhenUsed="0"/>
-    <w:lsdException w:name="Light List Accent 5" w:semiHidden="0" w:uiPriority="61" w:unhideWhenUsed="0"/>
-    <w:lsdException w:name="Light Grid Accent 5" w:semiHidden="0" w:uiPriority="62" w:unhideWhenUsed="0"/>
-    <w:lsdException w:name="Medium Shading 1 Accent 5" w:semiHidden="0" w:uiPriority="63" w:unhideWhenUsed="0"/>
-    <w:lsdException w:name="Medium Shading 2 Accent 5" w:semiHidden="0" w:uiPriority="64" w:unhideWhenUsed="0"/>
-    <w:lsdException w:name="Medium List 1 Accent 5" w:semiHidden="0" w:uiPriority="65" w:unhideWhenUsed="0"/>
-    <w:lsdException w:name="Medium List 2 Accent 5" w:semiHidden="0" w:uiPriority="66" w:unhideWhenUsed="0"/>
-    <w:lsdException w:name="Medium Grid 1 Accent 5" w:semiHidden="0" w:uiPriority="67" w:unhideWhenUsed="0"/>
-    <w:lsdException w:name="Medium Grid 2 Accent 5" w:semiHidden="0" w:uiPriority="68" w:unhideWhenUsed="0"/>
-    <w:lsdException w:name="Medium Grid 3 Accent 5" w:semiHidden="0" w:uiPriority="69" w:unhideWhenUsed="0"/>
-    <w:lsdException w:name="Dark List Accent 5" w:semiHidden="0" w:uiPriority="70" w:unhideWhenUsed="0"/>
-    <w:lsdException w:name="Colorful Shading Accent 5" w:semiHidden="0" w:uiPriority="71" w:unhideWhenUsed="0"/>
-    <w:lsdException w:name="Colorful List Accent 5" w:semiHidden="0" w:uiPriority="72" w:unhideWhenUsed="0"/>
-    <w:lsdException w:name="Colorful Grid Accent 5" w:semiHidden="0" w:uiPriority="73" w:unhideWhenUsed="0"/>
-    <w:lsdException w:name="Light Shading Accent 6" w:semiHidden="0" w:uiPriority="60" w:unhideWhenUsed="0"/>
-    <w:lsdException w:name="Light List Accent 6" w:semiHidden="0" w:uiPriority="61" w:unhideWhenUsed="0"/>
-    <w:lsdException w:name="Light Grid Accent 6" w:semiHidden="0" w:uiPriority="62" w:unhideWhenUsed="0"/>
-    <w:lsdException w:name="Medium Shading 1 Accent 6" w:semiHidden="0" w:uiPriority="63" w:unhideWhenUsed="0"/>
-    <w:lsdException w:name="Medium Shading 2 Accent 6" w:semiHidden="0" w:uiPriority="64" w:unhideWhenUsed="0"/>
-    <w:lsdException w:name="Medium List 1 Accent 6" w:semiHidden="0" w:uiPriority="65" w:unhideWhenUsed="0" w:qFormat="1"/>
-    <w:lsdException w:name="Medium List 2 Accent 6" w:semiHidden="0" w:uiPriority="66" w:unhideWhenUsed="0" w:qFormat="1"/>
-    <w:lsdException w:name="Medium Grid 1 Accent 6" w:semiHidden="0" w:uiPriority="67" w:unhideWhenUsed="0" w:qFormat="1"/>
-    <w:lsdException w:name="Medium Grid 2 Accent 6" w:semiHidden="0" w:uiPriority="68" w:unhideWhenUsed="0" w:qFormat="1"/>
-    <w:lsdException w:name="Medium Grid 3 Accent 6" w:semiHidden="0" w:uiPriority="69" w:unhideWhenUsed="0" w:qFormat="1"/>
-    <w:lsdException w:name="Dark List Accent 6" w:semiHidden="0" w:uiPriority="70" w:unhideWhenUsed="0"/>
-    <w:lsdException w:name="Colorful Shading Accent 6" w:semiHidden="0" w:uiPriority="71" w:unhideWhenUsed="0" w:qFormat="1"/>
-    <w:lsdException w:name="Colorful List Accent 6" w:semiHidden="0" w:uiPriority="72" w:unhideWhenUsed="0"/>
-    <w:lsdException w:name="Colorful Grid Accent 6" w:semiHidden="0" w:uiPriority="73" w:unhideWhenUsed="0"/>
-    <w:lsdException w:name="Subtle Emphasis" w:semiHidden="0" w:uiPriority="19" w:unhideWhenUsed="0" w:qFormat="1"/>
-    <w:lsdException w:name="Intense Emphasis" w:semiHidden="0" w:uiPriority="21" w:unhideWhenUsed="0" w:qFormat="1"/>
-    <w:lsdException w:name="Subtle Reference" w:semiHidden="0" w:uiPriority="31" w:unhideWhenUsed="0" w:qFormat="1"/>
-    <w:lsdException w:name="Intense Reference" w:semiHidden="0" w:uiPriority="32" w:unhideWhenUsed="0" w:qFormat="1"/>
-    <w:lsdException w:name="Book Title" w:semiHidden="0" w:uiPriority="33" w:unhideWhenUsed="0" w:qFormat="1"/>
-    <w:lsdException w:name="Bibliography" w:uiPriority="37"/>
-    <w:lsdException w:name="TOC Heading" w:uiPriority="39" w:qFormat="1"/>
+  <w:latentStyles w:defLockedState="0" w:defUIPriority="99" w:defSemiHidden="0" w:defUnhideWhenUsed="0" w:defQFormat="0" w:count="380">
+    <w:lsdException w:name="Normal" w:uiPriority="0" w:qFormat="1"/>
+    <w:lsdException w:name="heading 1" w:uiPriority="9" w:qFormat="1"/>
+    <w:lsdException w:name="heading 2" w:semiHidden="1" w:uiPriority="9" w:unhideWhenUsed="1" w:qFormat="1"/>
+    <w:lsdException w:name="heading 3" w:semiHidden="1" w:uiPriority="9" w:unhideWhenUsed="1" w:qFormat="1"/>
+    <w:lsdException w:name="heading 4" w:semiHidden="1" w:uiPriority="9" w:unhideWhenUsed="1" w:qFormat="1"/>
+    <w:lsdException w:name="heading 5" w:semiHidden="1" w:uiPriority="9" w:unhideWhenUsed="1" w:qFormat="1"/>
+    <w:lsdException w:name="heading 6" w:semiHidden="1" w:uiPriority="9" w:unhideWhenUsed="1" w:qFormat="1"/>
+    <w:lsdException w:name="heading 7" w:semiHidden="1" w:uiPriority="9" w:unhideWhenUsed="1" w:qFormat="1"/>
+    <w:lsdException w:name="heading 8" w:semiHidden="1" w:uiPriority="9" w:unhideWhenUsed="1" w:qFormat="1"/>
+    <w:lsdException w:name="heading 9" w:semiHidden="1" w:uiPriority="9" w:unhideWhenUsed="1" w:qFormat="1"/>
+    <w:lsdException w:name="index 1" w:semiHidden="1" w:unhideWhenUsed="1"/>
+    <w:lsdException w:name="index 2" w:semiHidden="1" w:unhideWhenUsed="1"/>
+    <w:lsdException w:name="index 3" w:semiHidden="1" w:unhideWhenUsed="1"/>
+    <w:lsdException w:name="index 4" w:semiHidden="1" w:unhideWhenUsed="1"/>
+    <w:lsdException w:name="index 5" w:semiHidden="1" w:unhideWhenUsed="1"/>
+    <w:lsdException w:name="index 6" w:semiHidden="1" w:unhideWhenUsed="1"/>
+    <w:lsdException w:name="index 7" w:semiHidden="1" w:unhideWhenUsed="1"/>
+    <w:lsdException w:name="index 8" w:semiHidden="1" w:unhideWhenUsed="1"/>
+    <w:lsdException w:name="index 9" w:semiHidden="1" w:unhideWhenUsed="1"/>
+    <w:lsdException w:name="toc 1" w:semiHidden="1" w:uiPriority="39" w:unhideWhenUsed="1"/>
+    <w:lsdException w:name="toc 2" w:semiHidden="1" w:uiPriority="39" w:unhideWhenUsed="1"/>
+    <w:lsdException w:name="toc 3" w:semiHidden="1" w:uiPriority="39" w:unhideWhenUsed="1"/>
+    <w:lsdException w:name="toc 4" w:semiHidden="1" w:uiPriority="39" w:unhideWhenUsed="1"/>
+    <w:lsdException w:name="toc 5" w:semiHidden="1" w:uiPriority="39" w:unhideWhenUsed="1"/>
+    <w:lsdException w:name="toc 6" w:semiHidden="1" w:uiPriority="39" w:unhideWhenUsed="1"/>
+    <w:lsdException w:name="toc 7" w:semiHidden="1" w:uiPriority="39" w:unhideWhenUsed="1"/>
+    <w:lsdException w:name="toc 8" w:semiHidden="1" w:uiPriority="39" w:unhideWhenUsed="1"/>
+    <w:lsdException w:name="toc 9" w:semiHidden="1" w:uiPriority="39" w:unhideWhenUsed="1"/>
+    <w:lsdException w:name="Normal Indent" w:semiHidden="1" w:unhideWhenUsed="1"/>
+    <w:lsdException w:name="footnote text" w:semiHidden="1" w:unhideWhenUsed="1"/>
+    <w:lsdException w:name="annotation text" w:semiHidden="1" w:unhideWhenUsed="1"/>
+    <w:lsdException w:name="header" w:semiHidden="1" w:unhideWhenUsed="1"/>
+    <w:lsdException w:name="footer" w:semiHidden="1" w:unhideWhenUsed="1"/>
+    <w:lsdException w:name="index heading" w:semiHidden="1" w:unhideWhenUsed="1"/>
+    <w:lsdException w:name="caption" w:uiPriority="0" w:qFormat="1"/>
+    <w:lsdException w:name="table of figures" w:semiHidden="1" w:unhideWhenUsed="1"/>
+    <w:lsdException w:name="envelope address" w:semiHidden="1" w:unhideWhenUsed="1"/>
+    <w:lsdException w:name="envelope return" w:semiHidden="1" w:unhideWhenUsed="1"/>
+    <w:lsdException w:name="footnote reference" w:semiHidden="1" w:unhideWhenUsed="1"/>
+    <w:lsdException w:name="annotation reference" w:semiHidden="1" w:unhideWhenUsed="1"/>
+    <w:lsdException w:name="line number" w:semiHidden="1" w:unhideWhenUsed="1"/>
+    <w:lsdException w:name="page number" w:semiHidden="1" w:unhideWhenUsed="1"/>
+    <w:lsdException w:name="endnote reference" w:semiHidden="1" w:unhideWhenUsed="1"/>
+    <w:lsdException w:name="endnote text" w:semiHidden="1" w:unhideWhenUsed="1"/>
+    <w:lsdException w:name="table of authorities" w:semiHidden="1" w:unhideWhenUsed="1"/>
+    <w:lsdException w:name="macro" w:semiHidden="1" w:unhideWhenUsed="1"/>
+    <w:lsdException w:name="toa heading" w:semiHidden="1" w:unhideWhenUsed="1"/>
+    <w:lsdException w:name="List" w:semiHidden="1" w:unhideWhenUsed="1"/>
+    <w:lsdException w:name="List Bullet" w:semiHidden="1" w:unhideWhenUsed="1"/>
+    <w:lsdException w:name="List Number" w:semiHidden="1" w:unhideWhenUsed="1"/>
+    <w:lsdException w:name="List 2" w:semiHidden="1" w:unhideWhenUsed="1"/>
+    <w:lsdException w:name="List 3" w:semiHidden="1" w:unhideWhenUsed="1"/>
+    <w:lsdException w:name="List 4" w:semiHidden="1" w:unhideWhenUsed="1"/>
+    <w:lsdException w:name="List 5" w:semiHidden="1" w:unhideWhenUsed="1"/>
+    <w:lsdException w:name="List Bullet 2" w:semiHidden="1" w:unhideWhenUsed="1"/>
+    <w:lsdException w:name="List Bullet 3" w:semiHidden="1" w:unhideWhenUsed="1"/>
+    <w:lsdException w:name="List Bullet 4" w:semiHidden="1" w:unhideWhenUsed="1"/>
+    <w:lsdException w:name="List Bullet 5" w:semiHidden="1" w:unhideWhenUsed="1"/>
+    <w:lsdException w:name="List Number 2" w:semiHidden="1" w:unhideWhenUsed="1"/>
+    <w:lsdException w:name="List Number 3" w:semiHidden="1" w:unhideWhenUsed="1"/>
+    <w:lsdException w:name="List Number 4" w:semiHidden="1" w:unhideWhenUsed="1"/>
+    <w:lsdException w:name="List Number 5" w:semiHidden="1" w:unhideWhenUsed="1"/>
+    <w:lsdException w:name="Title" w:uiPriority="0" w:qFormat="1"/>
+    <w:lsdException w:name="Closing" w:semiHidden="1" w:unhideWhenUsed="1"/>
+    <w:lsdException w:name="Signature" w:semiHidden="1" w:unhideWhenUsed="1"/>
+    <w:lsdException w:name="Default Paragraph Font" w:semiHidden="1" w:uiPriority="1" w:unhideWhenUsed="1"/>
+    <w:lsdException w:name="Body Text" w:semiHidden="1" w:unhideWhenUsed="1"/>
+    <w:lsdException w:name="Body Text Indent" w:semiHidden="1" w:unhideWhenUsed="1"/>
+    <w:lsdException w:name="List Continue" w:semiHidden="1" w:unhideWhenUsed="1"/>
+    <w:lsdException w:name="List Continue 2" w:semiHidden="1" w:unhideWhenUsed="1"/>
+    <w:lsdException w:name="List Continue 3" w:semiHidden="1" w:unhideWhenUsed="1"/>
+    <w:lsdException w:name="List Continue 4" w:semiHidden="1" w:unhideWhenUsed="1"/>
+    <w:lsdException w:name="List Continue 5" w:semiHidden="1" w:unhideWhenUsed="1"/>
+    <w:lsdException w:name="Message Header" w:semiHidden="1" w:unhideWhenUsed="1"/>
+    <w:lsdException w:name="Subtitle" w:uiPriority="11" w:qFormat="1"/>
+    <w:lsdException w:name="Salutation" w:semiHidden="1" w:unhideWhenUsed="1"/>
+    <w:lsdException w:name="Date" w:semiHidden="1" w:unhideWhenUsed="1"/>
+    <w:lsdException w:name="Body Text First Indent" w:semiHidden="1" w:unhideWhenUsed="1"/>
+    <w:lsdException w:name="Body Text First Indent 2" w:semiHidden="1" w:unhideWhenUsed="1"/>
+    <w:lsdException w:name="Note Heading" w:semiHidden="1" w:unhideWhenUsed="1"/>
+    <w:lsdException w:name="Body Text 2" w:semiHidden="1" w:unhideWhenUsed="1"/>
+    <w:lsdException w:name="Body Text 3" w:semiHidden="1" w:unhideWhenUsed="1"/>
+    <w:lsdException w:name="Body Text Indent 2" w:semiHidden="1" w:unhideWhenUsed="1"/>
+    <w:lsdException w:name="Body Text Indent 3" w:semiHidden="1" w:unhideWhenUsed="1"/>
+    <w:lsdException w:name="Block Text" w:semiHidden="1" w:unhideWhenUsed="1"/>
+    <w:lsdException w:name="Hyperlink" w:semiHidden="1" w:unhideWhenUsed="1"/>
+    <w:lsdException w:name="FollowedHyperlink" w:semiHidden="1" w:unhideWhenUsed="1"/>
+    <w:lsdException w:name="Strong" w:uiPriority="22" w:qFormat="1"/>
+    <w:lsdException w:name="Emphasis" w:uiPriority="20" w:qFormat="1"/>
+    <w:lsdException w:name="Document Map" w:semiHidden="1" w:unhideWhenUsed="1"/>
+    <w:lsdException w:name="Plain Text" w:semiHidden="1" w:unhideWhenUsed="1"/>
+    <w:lsdException w:name="E-mail Signature" w:semiHidden="1" w:unhideWhenUsed="1"/>
+    <w:lsdException w:name="HTML Top of Form" w:semiHidden="1" w:unhideWhenUsed="1"/>
+    <w:lsdException w:name="HTML Bottom of Form" w:semiHidden="1" w:unhideWhenUsed="1"/>
+    <w:lsdException w:name="Normal (Web)" w:semiHidden="1" w:unhideWhenUsed="1"/>
+    <w:lsdException w:name="HTML Acronym" w:semiHidden="1" w:unhideWhenUsed="1"/>
+    <w:lsdException w:name="HTML Address" w:semiHidden="1" w:unhideWhenUsed="1"/>
+    <w:lsdException w:name="HTML Cite" w:semiHidden="1" w:unhideWhenUsed="1"/>
+    <w:lsdException w:name="HTML Code" w:semiHidden="1" w:unhideWhenUsed="1"/>
+    <w:lsdException w:name="HTML Definition" w:semiHidden="1" w:unhideWhenUsed="1"/>
+    <w:lsdException w:name="HTML Keyboard" w:semiHidden="1" w:unhideWhenUsed="1"/>
+    <w:lsdException w:name="HTML Preformatted" w:semiHidden="1" w:unhideWhenUsed="1"/>
+    <w:lsdException w:name="HTML Sample" w:semiHidden="1" w:unhideWhenUsed="1"/>
+    <w:lsdException w:name="HTML Typewriter" w:semiHidden="1" w:unhideWhenUsed="1"/>
+    <w:lsdException w:name="HTML Variable" w:semiHidden="1" w:unhideWhenUsed="1"/>
+    <w:lsdException w:name="Normal Table" w:semiHidden="1" w:unhideWhenUsed="1"/>
+    <w:lsdException w:name="annotation subject" w:semiHidden="1" w:unhideWhenUsed="1"/>
+    <w:lsdException w:name="No List" w:semiHidden="1" w:unhideWhenUsed="1"/>
+    <w:lsdException w:name="Outline List 1" w:semiHidden="1" w:unhideWhenUsed="1"/>
+    <w:lsdException w:name="Outline List 2" w:semiHidden="1" w:unhideWhenUsed="1"/>
+    <w:lsdException w:name="Outline List 3" w:semiHidden="1" w:unhideWhenUsed="1"/>
+    <w:lsdException w:name="Table Simple 1" w:semiHidden="1" w:unhideWhenUsed="1"/>
+    <w:lsdException w:name="Table Simple 2" w:semiHidden="1" w:unhideWhenUsed="1"/>
+    <w:lsdException w:name="Table Simple 3" w:semiHidden="1" w:unhideWhenUsed="1"/>
+    <w:lsdException w:name="Table Classic 1" w:semiHidden="1" w:unhideWhenUsed="1"/>
+    <w:lsdException w:name="Table Classic 2" w:semiHidden="1" w:unhideWhenUsed="1"/>
+    <w:lsdException w:name="Table Classic 3" w:semiHidden="1" w:unhideWhenUsed="1"/>
+    <w:lsdException w:name="Table Classic 4" w:semiHidden="1" w:unhideWhenUsed="1"/>
+    <w:lsdException w:name="Table Colorful 1" w:semiHidden="1" w:unhideWhenUsed="1"/>
+    <w:lsdException w:name="Table Colorful 2" w:semiHidden="1" w:unhideWhenUsed="1"/>
+    <w:lsdException w:name="Table Colorful 3" w:semiHidden="1" w:unhideWhenUsed="1"/>
+    <w:lsdException w:name="Table Columns 1" w:semiHidden="1" w:unhideWhenUsed="1"/>
+    <w:lsdException w:name="Table Columns 2" w:semiHidden="1" w:unhideWhenUsed="1"/>
+    <w:lsdException w:name="Table Columns 3" w:semiHidden="1" w:unhideWhenUsed="1"/>
+    <w:lsdException w:name="Table Columns 4" w:semiHidden="1" w:unhideWhenUsed="1"/>
+    <w:lsdException w:name="Table Columns 5" w:semiHidden="1" w:unhideWhenUsed="1"/>
+    <w:lsdException w:name="Table Grid 1" w:semiHidden="1" w:unhideWhenUsed="1"/>
+    <w:lsdException w:name="Table Grid 2" w:semiHidden="1" w:unhideWhenUsed="1"/>
+    <w:lsdException w:name="Table Grid 3" w:semiHidden="1" w:unhideWhenUsed="1"/>
+    <w:lsdException w:name="Table Grid 4" w:semiHidden="1" w:unhideWhenUsed="1"/>
+    <w:lsdException w:name="Table Grid 5" w:semiHidden="1" w:unhideWhenUsed="1"/>
+    <w:lsdException w:name="Table Grid 6" w:semiHidden="1" w:unhideWhenUsed="1"/>
+    <w:lsdException w:name="Table Grid 7" w:semiHidden="1" w:unhideWhenUsed="1"/>
+    <w:lsdException w:name="Table Grid 8" w:semiHidden="1" w:unhideWhenUsed="1"/>
+    <w:lsdException w:name="Table List 1" w:semiHidden="1" w:unhideWhenUsed="1"/>
+    <w:lsdException w:name="Table List 2" w:semiHidden="1" w:unhideWhenUsed="1"/>
+    <w:lsdException w:name="Table List 3" w:semiHidden="1" w:unhideWhenUsed="1"/>
+    <w:lsdException w:name="Table List 4" w:semiHidden="1" w:unhideWhenUsed="1"/>
+    <w:lsdException w:name="Table List 5" w:semiHidden="1" w:unhideWhenUsed="1"/>
+    <w:lsdException w:name="Table List 6" w:semiHidden="1" w:unhideWhenUsed="1"/>
+    <w:lsdException w:name="Table List 7" w:semiHidden="1" w:unhideWhenUsed="1"/>
+    <w:lsdException w:name="Table List 8" w:semiHidden="1" w:unhideWhenUsed="1"/>
+    <w:lsdException w:name="Table 3D effects 1" w:semiHidden="1" w:unhideWhenUsed="1"/>
+    <w:lsdException w:name="Table 3D effects 2" w:semiHidden="1" w:unhideWhenUsed="1"/>
+    <w:lsdException w:name="Table 3D effects 3" w:semiHidden="1" w:unhideWhenUsed="1"/>
+    <w:lsdException w:name="Table Contemporary" w:semiHidden="1" w:unhideWhenUsed="1"/>
+    <w:lsdException w:name="Table Elegant" w:semiHidden="1" w:unhideWhenUsed="1"/>
+    <w:lsdException w:name="Table Professional" w:semiHidden="1" w:unhideWhenUsed="1"/>
+    <w:lsdException w:name="Table Subtle 1" w:semiHidden="1" w:unhideWhenUsed="1"/>
+    <w:lsdException w:name="Table Subtle 2" w:semiHidden="1" w:unhideWhenUsed="1"/>
+    <w:lsdException w:name="Table Web 1" w:semiHidden="1" w:unhideWhenUsed="1"/>
+    <w:lsdException w:name="Table Web 2" w:semiHidden="1" w:unhideWhenUsed="1"/>
+    <w:lsdException w:name="Table Web 3" w:semiHidden="1" w:unhideWhenUsed="1"/>
+    <w:lsdException w:name="Balloon Text" w:semiHidden="1" w:unhideWhenUsed="1"/>
+    <w:lsdException w:name="Table Grid" w:uiPriority="39"/>
+    <w:lsdException w:name="Table Theme" w:semiHidden="1" w:unhideWhenUsed="1"/>
+    <w:lsdException w:name="Note Level 1" w:semiHidden="1" w:unhideWhenUsed="1"/>
+    <w:lsdException w:name="Note Level 2" w:semiHidden="1" w:unhideWhenUsed="1"/>
+    <w:lsdException w:name="Note Level 3" w:semiHidden="1" w:unhideWhenUsed="1"/>
+    <w:lsdException w:name="Note Level 4" w:semiHidden="1" w:unhideWhenUsed="1"/>
+    <w:lsdException w:name="Note Level 5" w:semiHidden="1" w:unhideWhenUsed="1"/>
+    <w:lsdException w:name="Note Level 6" w:semiHidden="1" w:unhideWhenUsed="1"/>
+    <w:lsdException w:name="Note Level 7" w:semiHidden="1" w:unhideWhenUsed="1"/>
+    <w:lsdException w:name="Note Level 8" w:semiHidden="1" w:unhideWhenUsed="1"/>
+    <w:lsdException w:name="Note Level 9" w:semiHidden="1" w:unhideWhenUsed="1"/>
+    <w:lsdException w:name="Placeholder Text" w:semiHidden="1"/>
+    <w:lsdException w:name="No Spacing" w:uiPriority="1" w:qFormat="1"/>
+    <w:lsdException w:name="Light Shading" w:uiPriority="60"/>
+    <w:lsdException w:name="Light List" w:uiPriority="61"/>
+    <w:lsdException w:name="Light Grid" w:uiPriority="62"/>
+    <w:lsdException w:name="Medium Shading 1" w:uiPriority="63"/>
+    <w:lsdException w:name="Medium Shading 2" w:uiPriority="64"/>
+    <w:lsdException w:name="Medium List 1" w:uiPriority="65"/>
+    <w:lsdException w:name="Medium List 2" w:uiPriority="66"/>
+    <w:lsdException w:name="Medium Grid 1" w:uiPriority="67"/>
+    <w:lsdException w:name="Medium Grid 2" w:uiPriority="68"/>
+    <w:lsdException w:name="Medium Grid 3" w:uiPriority="69"/>
+    <w:lsdException w:name="Dark List" w:uiPriority="70"/>
+    <w:lsdException w:name="Colorful Shading" w:uiPriority="71"/>
+    <w:lsdException w:name="Colorful List" w:uiPriority="72" w:qFormat="1"/>
+    <w:lsdException w:name="Colorful Grid" w:uiPriority="73" w:qFormat="1"/>
+    <w:lsdException w:name="Light Shading Accent 1" w:uiPriority="60" w:qFormat="1"/>
+    <w:lsdException w:name="Light List Accent 1" w:uiPriority="61"/>
+    <w:lsdException w:name="Light Grid Accent 1" w:uiPriority="62"/>
+    <w:lsdException w:name="Medium Shading 1 Accent 1" w:uiPriority="63"/>
+    <w:lsdException w:name="Medium Shading 2 Accent 1" w:uiPriority="64"/>
+    <w:lsdException w:name="Medium List 1 Accent 1" w:uiPriority="65"/>
+    <w:lsdException w:name="Revision" w:semiHidden="1"/>
+    <w:lsdException w:name="List Paragraph" w:uiPriority="34" w:qFormat="1"/>
+    <w:lsdException w:name="Quote" w:uiPriority="29" w:qFormat="1"/>
+    <w:lsdException w:name="Intense Quote" w:uiPriority="30" w:qFormat="1"/>
+    <w:lsdException w:name="Medium List 2 Accent 1" w:uiPriority="66"/>
+    <w:lsdException w:name="Medium Grid 1 Accent 1" w:uiPriority="67"/>
+    <w:lsdException w:name="Medium Grid 2 Accent 1" w:uiPriority="68"/>
+    <w:lsdException w:name="Medium Grid 3 Accent 1" w:uiPriority="69"/>
+    <w:lsdException w:name="Dark List Accent 1" w:uiPriority="70"/>
+    <w:lsdException w:name="Colorful Shading Accent 1" w:uiPriority="71"/>
+    <w:lsdException w:name="Colorful List Accent 1" w:uiPriority="72"/>
+    <w:lsdException w:name="Colorful Grid Accent 1" w:uiPriority="73"/>
+    <w:lsdException w:name="Light Shading Accent 2" w:uiPriority="60"/>
+    <w:lsdException w:name="Light List Accent 2" w:uiPriority="61"/>
+    <w:lsdException w:name="Light Grid Accent 2" w:uiPriority="62"/>
+    <w:lsdException w:name="Medium Shading 1 Accent 2" w:uiPriority="63"/>
+    <w:lsdException w:name="Medium Shading 2 Accent 2" w:uiPriority="64"/>
+    <w:lsdException w:name="Medium List 1 Accent 2" w:uiPriority="65"/>
+    <w:lsdException w:name="Medium List 2 Accent 2" w:uiPriority="66"/>
+    <w:lsdException w:name="Medium Grid 1 Accent 2" w:uiPriority="67"/>
+    <w:lsdException w:name="Medium Grid 2 Accent 2" w:uiPriority="68"/>
+    <w:lsdException w:name="Medium Grid 3 Accent 2" w:uiPriority="69"/>
+    <w:lsdException w:name="Dark List Accent 2" w:uiPriority="70"/>
+    <w:lsdException w:name="Colorful Shading Accent 2" w:uiPriority="71"/>
+    <w:lsdException w:name="Colorful List Accent 2" w:uiPriority="72"/>
+    <w:lsdException w:name="Colorful Grid Accent 2" w:uiPriority="73"/>
+    <w:lsdException w:name="Light Shading Accent 3" w:uiPriority="60"/>
+    <w:lsdException w:name="Light List Accent 3" w:uiPriority="61"/>
+    <w:lsdException w:name="Light Grid Accent 3" w:uiPriority="62"/>
+    <w:lsdException w:name="Medium Shading 1 Accent 3" w:uiPriority="63"/>
+    <w:lsdException w:name="Medium Shading 2 Accent 3" w:uiPriority="64"/>
+    <w:lsdException w:name="Medium List 1 Accent 3" w:uiPriority="65"/>
+    <w:lsdException w:name="Medium List 2 Accent 3" w:uiPriority="66"/>
+    <w:lsdException w:name="Medium Grid 1 Accent 3" w:uiPriority="67"/>
+    <w:lsdException w:name="Medium Grid 2 Accent 3" w:uiPriority="68"/>
+    <w:lsdException w:name="Medium Grid 3 Accent 3" w:uiPriority="69"/>
+    <w:lsdException w:name="Dark List Accent 3" w:uiPriority="70"/>
+    <w:lsdException w:name="Colorful Shading Accent 3" w:uiPriority="71"/>
+    <w:lsdException w:name="Colorful List Accent 3" w:uiPriority="72"/>
+    <w:lsdException w:name="Colorful Grid Accent 3" w:uiPriority="73"/>
+    <w:lsdException w:name="Light Shading Accent 4" w:uiPriority="60"/>
+    <w:lsdException w:name="Light List Accent 4" w:uiPriority="61"/>
+    <w:lsdException w:name="Light Grid Accent 4" w:uiPriority="62"/>
+    <w:lsdException w:name="Medium Shading 1 Accent 4" w:uiPriority="63"/>
+    <w:lsdException w:name="Medium Shading 2 Accent 4" w:uiPriority="64"/>
+    <w:lsdException w:name="Medium List 1 Accent 4" w:uiPriority="65"/>
+    <w:lsdException w:name="Medium List 2 Accent 4" w:uiPriority="66"/>
+    <w:lsdException w:name="Medium Grid 1 Accent 4" w:uiPriority="67"/>
+    <w:lsdException w:name="Medium Grid 2 Accent 4" w:uiPriority="68"/>
+    <w:lsdException w:name="Medium Grid 3 Accent 4" w:uiPriority="69"/>
+    <w:lsdException w:name="Dark List Accent 4" w:uiPriority="70"/>
+    <w:lsdException w:name="Colorful Shading Accent 4" w:uiPriority="71"/>
+    <w:lsdException w:name="Colorful List Accent 4" w:uiPriority="72"/>
+    <w:lsdException w:name="Colorful Grid Accent 4" w:uiPriority="73"/>
+    <w:lsdException w:name="Light Shading Accent 5" w:uiPriority="60"/>
+    <w:lsdException w:name="Light List Accent 5" w:uiPriority="61"/>
+    <w:lsdException w:name="Light Grid Accent 5" w:uiPriority="62"/>
+    <w:lsdException w:name="Medium Shading 1 Accent 5" w:uiPriority="63"/>
+    <w:lsdException w:name="Medium Shading 2 Accent 5" w:uiPriority="64"/>
+    <w:lsdException w:name="Medium List 1 Accent 5" w:uiPriority="65"/>
+    <w:lsdException w:name="Medium List 2 Accent 5" w:uiPriority="66"/>
+    <w:lsdException w:name="Medium Grid 1 Accent 5" w:uiPriority="67"/>
+    <w:lsdException w:name="Medium Grid 2 Accent 5" w:uiPriority="68"/>
+    <w:lsdException w:name="Medium Grid 3 Accent 5" w:uiPriority="69"/>
+    <w:lsdException w:name="Dark List Accent 5" w:uiPriority="70"/>
+    <w:lsdException w:name="Colorful Shading Accent 5" w:uiPriority="71"/>
+    <w:lsdException w:name="Colorful List Accent 5" w:uiPriority="72"/>
+    <w:lsdException w:name="Colorful Grid Accent 5" w:uiPriority="73"/>
+    <w:lsdException w:name="Light Shading Accent 6" w:uiPriority="60"/>
+    <w:lsdException w:name="Light List Accent 6" w:uiPriority="61"/>
+    <w:lsdException w:name="Light Grid Accent 6" w:uiPriority="62"/>
+    <w:lsdException w:name="Medium Shading 1 Accent 6" w:uiPriority="63"/>
+    <w:lsdException w:name="Medium Shading 2 Accent 6" w:uiPriority="64"/>
+    <w:lsdException w:name="Medium List 1 Accent 6" w:uiPriority="65" w:qFormat="1"/>
+    <w:lsdException w:name="Medium List 2 Accent 6" w:uiPriority="66" w:qFormat="1"/>
+    <w:lsdException w:name="Medium Grid 1 Accent 6" w:uiPriority="67" w:qFormat="1"/>
+    <w:lsdException w:name="Medium Grid 2 Accent 6" w:uiPriority="68" w:qFormat="1"/>
+    <w:lsdException w:name="Medium Grid 3 Accent 6" w:uiPriority="69" w:qFormat="1"/>
+    <w:lsdException w:name="Dark List Accent 6" w:uiPriority="70"/>
+    <w:lsdException w:name="Colorful Shading Accent 6" w:uiPriority="71" w:qFormat="1"/>
+    <w:lsdException w:name="Colorful List Accent 6" w:uiPriority="72"/>
+    <w:lsdException w:name="Colorful Grid Accent 6" w:uiPriority="73"/>
+    <w:lsdException w:name="Subtle Emphasis" w:uiPriority="19" w:qFormat="1"/>
+    <w:lsdException w:name="Intense Emphasis" w:uiPriority="21" w:qFormat="1"/>
+    <w:lsdException w:name="Subtle Reference" w:uiPriority="31" w:qFormat="1"/>
+    <w:lsdException w:name="Intense Reference" w:uiPriority="32" w:qFormat="1"/>
+    <w:lsdException w:name="Book Title" w:uiPriority="33" w:qFormat="1"/>
+    <w:lsdException w:name="Bibliography" w:semiHidden="1" w:uiPriority="37" w:unhideWhenUsed="1"/>
+    <w:lsdException w:name="TOC Heading" w:semiHidden="1" w:uiPriority="39" w:unhideWhenUsed="1" w:qFormat="1"/>
+    <w:lsdException w:name="Plain Table 1" w:uiPriority="41"/>
+    <w:lsdException w:name="Plain Table 2" w:uiPriority="42"/>
+    <w:lsdException w:name="Plain Table 3" w:uiPriority="43"/>
+    <w:lsdException w:name="Plain Table 4" w:uiPriority="44"/>
+    <w:lsdException w:name="Plain Table 5" w:uiPriority="45"/>
+    <w:lsdException w:name="Grid Table Light" w:uiPriority="40"/>
+    <w:lsdException w:name="Grid Table 1 Light" w:uiPriority="46"/>
+    <w:lsdException w:name="Grid Table 2" w:uiPriority="47"/>
+    <w:lsdException w:name="Grid Table 3" w:uiPriority="48"/>
+    <w:lsdException w:name="Grid Table 4" w:uiPriority="49"/>
+    <w:lsdException w:name="Grid Table 5 Dark" w:uiPriority="50"/>
+    <w:lsdException w:name="Grid Table 6 Colorful" w:uiPriority="51"/>
+    <w:lsdException w:name="Grid Table 7 Colorful" w:uiPriority="52"/>
+    <w:lsdException w:name="Grid Table 1 Light Accent 1" w:uiPriority="46"/>
+    <w:lsdException w:name="Grid Table 2 Accent 1" w:uiPriority="47"/>
+    <w:lsdException w:name="Grid Table 3 Accent 1" w:uiPriority="48"/>
+    <w:lsdException w:name="Grid Table 4 Accent 1" w:uiPriority="49"/>
+    <w:lsdException w:name="Grid Table 5 Dark Accent 1" w:uiPriority="50"/>
+    <w:lsdException w:name="Grid Table 6 Colorful Accent 1" w:uiPriority="51"/>
+    <w:lsdException w:name="Grid Table 7 Colorful Accent 1" w:uiPriority="52"/>
+    <w:lsdException w:name="Grid Table 1 Light Accent 2" w:uiPriority="46"/>
+    <w:lsdException w:name="Grid Table 2 Accent 2" w:uiPriority="47"/>
+    <w:lsdException w:name="Grid Table 3 Accent 2" w:uiPriority="48"/>
+    <w:lsdException w:name="Grid Table 4 Accent 2" w:uiPriority="49"/>
+    <w:lsdException w:name="Grid Table 5 Dark Accent 2" w:uiPriority="50"/>
+    <w:lsdException w:name="Grid Table 6 Colorful Accent 2" w:uiPriority="51"/>
+    <w:lsdException w:name="Grid Table 7 Colorful Accent 2" w:uiPriority="52"/>
+    <w:lsdException w:name="Grid Table 1 Light Accent 3" w:uiPriority="46"/>
+    <w:lsdException w:name="Grid Table 2 Accent 3" w:uiPriority="47"/>
+    <w:lsdException w:name="Grid Table 3 Accent 3" w:uiPriority="48"/>
+    <w:lsdException w:name="Grid Table 4 Accent 3" w:uiPriority="49"/>
+    <w:lsdException w:name="Grid Table 5 Dark Accent 3" w:uiPriority="50"/>
+    <w:lsdException w:name="Grid Table 6 Colorful Accent 3" w:uiPriority="51"/>
+    <w:lsdException w:name="Grid Table 7 Colorful Accent 3" w:uiPriority="52"/>
+    <w:lsdException w:name="Grid Table 1 Light Accent 4" w:uiPriority="46"/>
+    <w:lsdException w:name="Grid Table 2 Accent 4" w:uiPriority="47"/>
+    <w:lsdException w:name="Grid Table 3 Accent 4" w:uiPriority="48"/>
+    <w:lsdException w:name="Grid Table 4 Accent 4" w:uiPriority="49"/>
+    <w:lsdException w:name="Grid Table 5 Dark Accent 4" w:uiPriority="50"/>
+    <w:lsdException w:name="Grid Table 6 Colorful Accent 4" w:uiPriority="51"/>
+    <w:lsdException w:name="Grid Table 7 Colorful Accent 4" w:uiPriority="52"/>
+    <w:lsdException w:name="Grid Table 1 Light Accent 5" w:uiPriority="46"/>
+    <w:lsdException w:name="Grid Table 2 Accent 5" w:uiPriority="47"/>
+    <w:lsdException w:name="Grid Table 3 Accent 5" w:uiPriority="48"/>
+    <w:lsdException w:name="Grid Table 4 Accent 5" w:uiPriority="49"/>
+    <w:lsdException w:name="Grid Table 5 Dark Accent 5" w:uiPriority="50"/>
+    <w:lsdException w:name="Grid Table 6 Colorful Accent 5" w:uiPriority="51"/>
+    <w:lsdException w:name="Grid Table 7 Colorful Accent 5" w:uiPriority="52"/>
+    <w:lsdException w:name="Grid Table 1 Light Accent 6" w:uiPriority="46"/>
+    <w:lsdException w:name="Grid Table 2 Accent 6" w:uiPriority="47"/>
+    <w:lsdException w:name="Grid Table 3 Accent 6" w:uiPriority="48"/>
+    <w:lsdException w:name="Grid Table 4 Accent 6" w:uiPriority="49"/>
+    <w:lsdException w:name="Grid Table 5 Dark Accent 6" w:uiPriority="50"/>
+    <w:lsdException w:name="Grid Table 6 Colorful Accent 6" w:uiPriority="51"/>
+    <w:lsdException w:name="Grid Table 7 Colorful Accent 6" w:uiPriority="52"/>
+    <w:lsdException w:name="List Table 1 Light" w:uiPriority="46"/>
+    <w:lsdException w:name="List Table 2" w:uiPriority="47"/>
+    <w:lsdException w:name="List Table 3" w:uiPriority="48"/>
+    <w:lsdException w:name="List Table 4" w:uiPriority="49"/>
+    <w:lsdException w:name="List Table 5 Dark" w:uiPriority="50"/>
+    <w:lsdException w:name="List Table 6 Colorful" w:uiPriority="51"/>
+    <w:lsdException w:name="List Table 7 Colorful" w:uiPriority="52"/>
+    <w:lsdException w:name="List Table 1 Light Accent 1" w:uiPriority="46"/>
+    <w:lsdException w:name="List Table 2 Accent 1" w:uiPriority="47"/>
+    <w:lsdException w:name="List Table 3 Accent 1" w:uiPriority="48"/>
+    <w:lsdException w:name="List Table 4 Accent 1" w:uiPriority="49"/>
+    <w:lsdException w:name="List Table 5 Dark Accent 1" w:uiPriority="50"/>
+    <w:lsdException w:name="List Table 6 Colorful Accent 1" w:uiPriority="51"/>
+    <w:lsdException w:name="List Table 7 Colorful Accent 1" w:uiPriority="52"/>
+    <w:lsdException w:name="List Table 1 Light Accent 2" w:uiPriority="46"/>
+    <w:lsdException w:name="List Table 2 Accent 2" w:uiPriority="47"/>
+    <w:lsdException w:name="List Table 3 Accent 2" w:uiPriority="48"/>
+    <w:lsdException w:name="List Table 4 Accent 2" w:uiPriority="49"/>
+    <w:lsdException w:name="List Table 5 Dark Accent 2" w:uiPriority="50"/>
+    <w:lsdException w:name="List Table 6 Colorful Accent 2" w:uiPriority="51"/>
+    <w:lsdException w:name="List Table 7 Colorful Accent 2" w:uiPriority="52"/>
+    <w:lsdException w:name="List Table 1 Light Accent 3" w:uiPriority="46"/>
+    <w:lsdException w:name="List Table 2 Accent 3" w:uiPriority="47"/>
+    <w:lsdException w:name="List Table 3 Accent 3" w:uiPriority="48"/>
+    <w:lsdException w:name="List Table 4 Accent 3" w:uiPriority="49"/>
+    <w:lsdException w:name="List Table 5 Dark Accent 3" w:uiPriority="50"/>
+    <w:lsdException w:name="List Table 6 Colorful Accent 3" w:uiPriority="51"/>
+    <w:lsdException w:name="List Table 7 Colorful Accent 3" w:uiPriority="52"/>
+    <w:lsdException w:name="List Table 1 Light Accent 4" w:uiPriority="46"/>
+    <w:lsdException w:name="List Table 2 Accent 4" w:uiPriority="47"/>
+    <w:lsdException w:name="List Table 3 Accent 4" w:uiPriority="48"/>
+    <w:lsdException w:name="List Table 4 Accent 4" w:uiPriority="49"/>
+    <w:lsdException w:name="List Table 5 Dark Accent 4" w:uiPriority="50"/>
+    <w:lsdException w:name="List Table 6 Colorful Accent 4" w:uiPriority="51"/>
+    <w:lsdException w:name="List Table 7 Colorful Accent 4" w:uiPriority="52"/>
+    <w:lsdException w:name="List Table 1 Light Accent 5" w:uiPriority="46"/>
+    <w:lsdException w:name="List Table 2 Accent 5" w:uiPriority="47"/>
+    <w:lsdException w:name="List Table 3 Accent 5" w:uiPriority="48"/>
+    <w:lsdException w:name="List Table 4 Accent 5" w:uiPriority="49"/>
+    <w:lsdException w:name="List Table 5 Dark Accent 5" w:uiPriority="50"/>
+    <w:lsdException w:name="List Table 6 Colorful Accent 5" w:uiPriority="51"/>
+    <w:lsdException w:name="List Table 7 Colorful Accent 5" w:uiPriority="52"/>
+    <w:lsdException w:name="List Table 1 Light Accent 6" w:uiPriority="46"/>
+    <w:lsdException w:name="List Table 2 Accent 6" w:uiPriority="47"/>
+    <w:lsdException w:name="List Table 3 Accent 6" w:uiPriority="48"/>
+    <w:lsdException w:name="List Table 4 Accent 6" w:uiPriority="49"/>
+    <w:lsdException w:name="List Table 5 Dark Accent 6" w:uiPriority="50"/>
+    <w:lsdException w:name="List Table 6 Colorful Accent 6" w:uiPriority="51"/>
+    <w:lsdException w:name="List Table 7 Colorful Accent 6" w:uiPriority="52"/>
   </w:latentStyles>
   <w:style w:type="paragraph" w:default="1" w:styleId="Normal">
     <w:name w:val="Normal"/>
@@ -8813,6 +9022,7 @@
     <w:uiPriority w:val="39"/>
     <w:rsid w:val="00CE52E4"/>
     <w:tblPr>
+      <w:tblInd w:w="0" w:type="dxa"/>
       <w:tblBorders>
         <w:top w:val="single" w:sz="4" w:space="0" w:color="auto"/>
         <w:left w:val="single" w:sz="4" w:space="0" w:color="auto"/>
@@ -8821,679 +9031,12 @@
         <w:insideH w:val="single" w:sz="4" w:space="0" w:color="auto"/>
         <w:insideV w:val="single" w:sz="4" w:space="0" w:color="auto"/>
       </w:tblBorders>
-    </w:tblPr>
-  </w:style>
-  <w:style w:type="character" w:styleId="CommentReference">
-    <w:name w:val="annotation reference"/>
-    <w:basedOn w:val="DefaultParagraphFont"/>
-    <w:uiPriority w:val="99"/>
-    <w:semiHidden/>
-    <w:unhideWhenUsed/>
-    <w:rsid w:val="002B6E91"/>
-    <w:rPr>
-      <w:sz w:val="16"/>
-      <w:szCs w:val="16"/>
-    </w:rPr>
-  </w:style>
-  <w:style w:type="paragraph" w:styleId="CommentText">
-    <w:name w:val="annotation text"/>
-    <w:basedOn w:val="Normal"/>
-    <w:link w:val="CommentTextChar"/>
-    <w:uiPriority w:val="99"/>
-    <w:semiHidden/>
-    <w:unhideWhenUsed/>
-    <w:rsid w:val="002B6E91"/>
-    <w:rPr>
-      <w:sz w:val="20"/>
-    </w:rPr>
-  </w:style>
-  <w:style w:type="character" w:customStyle="1" w:styleId="CommentTextChar">
-    <w:name w:val="Comment Text Char"/>
-    <w:basedOn w:val="DefaultParagraphFont"/>
-    <w:link w:val="CommentText"/>
-    <w:uiPriority w:val="99"/>
-    <w:semiHidden/>
-    <w:rsid w:val="002B6E91"/>
-  </w:style>
-  <w:style w:type="paragraph" w:styleId="CommentSubject">
-    <w:name w:val="annotation subject"/>
-    <w:basedOn w:val="CommentText"/>
-    <w:next w:val="CommentText"/>
-    <w:link w:val="CommentSubjectChar"/>
-    <w:uiPriority w:val="99"/>
-    <w:semiHidden/>
-    <w:unhideWhenUsed/>
-    <w:rsid w:val="002B6E91"/>
-    <w:rPr>
-      <w:b/>
-      <w:bCs/>
-    </w:rPr>
-  </w:style>
-  <w:style w:type="character" w:customStyle="1" w:styleId="CommentSubjectChar">
-    <w:name w:val="Comment Subject Char"/>
-    <w:basedOn w:val="CommentTextChar"/>
-    <w:link w:val="CommentSubject"/>
-    <w:uiPriority w:val="99"/>
-    <w:semiHidden/>
-    <w:rsid w:val="002B6E91"/>
-    <w:rPr>
-      <w:b/>
-      <w:bCs/>
-    </w:rPr>
-  </w:style>
-</w:styles>
-</file>
-
-<file path=word/stylesWithEffects.xml><?xml version="1.0" encoding="utf-8"?>
-<w:styles xmlns:wpc="http://schemas.microsoft.com/office/word/2010/wordprocessingCanvas" xmlns:mc="http://schemas.openxmlformats.org/markup-compatibility/2006" xmlns:o="urn:schemas-microsoft-com:office:office" xmlns:r="http://schemas.openxmlformats.org/officeDocument/2006/relationships" xmlns:m="http://schemas.openxmlformats.org/officeDocument/2006/math" xmlns:v="urn:schemas-microsoft-com:vml" xmlns:wp14="http://schemas.microsoft.com/office/word/2010/wordprocessingDrawing" xmlns:wp="http://schemas.openxmlformats.org/drawingml/2006/wordprocessingDrawing" xmlns:w10="urn:schemas-microsoft-com:office:word" xmlns:w="http://schemas.openxmlformats.org/wordprocessingml/2006/main" xmlns:w14="http://schemas.microsoft.com/office/word/2010/wordml" xmlns:wpg="http://schemas.microsoft.com/office/word/2010/wordprocessingGroup" xmlns:wpi="http://schemas.microsoft.com/office/word/2010/wordprocessingInk" xmlns:wne="http://schemas.microsoft.com/office/word/2006/wordml" xmlns:wps="http://schemas.microsoft.com/office/word/2010/wordprocessingShape" mc:Ignorable="w14 wp14">
-  <w:docDefaults>
-    <w:rPrDefault>
-      <w:rPr>
-        <w:rFonts w:ascii="Times New Roman" w:eastAsia="Times New Roman" w:hAnsi="Times New Roman" w:cs="Times New Roman"/>
-        <w:lang w:val="en-US" w:eastAsia="en-US" w:bidi="ar-SA"/>
-      </w:rPr>
-    </w:rPrDefault>
-    <w:pPrDefault/>
-  </w:docDefaults>
-  <w:latentStyles w:defLockedState="0" w:defUIPriority="99" w:defSemiHidden="1" w:defUnhideWhenUsed="1" w:defQFormat="0" w:count="267">
-    <w:lsdException w:name="Normal" w:semiHidden="0" w:uiPriority="0" w:unhideWhenUsed="0" w:qFormat="1"/>
-    <w:lsdException w:name="heading 1" w:semiHidden="0" w:uiPriority="9" w:unhideWhenUsed="0" w:qFormat="1"/>
-    <w:lsdException w:name="heading 2" w:uiPriority="9" w:qFormat="1"/>
-    <w:lsdException w:name="heading 3" w:uiPriority="9" w:qFormat="1"/>
-    <w:lsdException w:name="heading 4" w:uiPriority="9" w:qFormat="1"/>
-    <w:lsdException w:name="heading 5" w:uiPriority="9" w:qFormat="1"/>
-    <w:lsdException w:name="heading 6" w:uiPriority="9" w:qFormat="1"/>
-    <w:lsdException w:name="heading 7" w:uiPriority="9" w:qFormat="1"/>
-    <w:lsdException w:name="heading 8" w:uiPriority="9" w:qFormat="1"/>
-    <w:lsdException w:name="heading 9" w:uiPriority="9" w:qFormat="1"/>
-    <w:lsdException w:name="toc 1" w:uiPriority="39"/>
-    <w:lsdException w:name="toc 2" w:uiPriority="39"/>
-    <w:lsdException w:name="toc 3" w:uiPriority="39"/>
-    <w:lsdException w:name="toc 4" w:uiPriority="39"/>
-    <w:lsdException w:name="toc 5" w:uiPriority="39"/>
-    <w:lsdException w:name="toc 6" w:uiPriority="39"/>
-    <w:lsdException w:name="toc 7" w:uiPriority="39"/>
-    <w:lsdException w:name="toc 8" w:uiPriority="39"/>
-    <w:lsdException w:name="toc 9" w:uiPriority="39"/>
-    <w:lsdException w:name="caption" w:semiHidden="0" w:uiPriority="0" w:unhideWhenUsed="0" w:qFormat="1"/>
-    <w:lsdException w:name="Title" w:semiHidden="0" w:uiPriority="0" w:unhideWhenUsed="0" w:qFormat="1"/>
-    <w:lsdException w:name="Default Paragraph Font" w:uiPriority="1"/>
-    <w:lsdException w:name="Subtitle" w:semiHidden="0" w:uiPriority="11" w:unhideWhenUsed="0" w:qFormat="1"/>
-    <w:lsdException w:name="Strong" w:semiHidden="0" w:uiPriority="22" w:unhideWhenUsed="0" w:qFormat="1"/>
-    <w:lsdException w:name="Emphasis" w:semiHidden="0" w:uiPriority="20" w:unhideWhenUsed="0" w:qFormat="1"/>
-    <w:lsdException w:name="Table Grid" w:semiHidden="0" w:uiPriority="39" w:unhideWhenUsed="0"/>
-    <w:lsdException w:name="Placeholder Text" w:unhideWhenUsed="0"/>
-    <w:lsdException w:name="No Spacing" w:semiHidden="0" w:uiPriority="1" w:unhideWhenUsed="0" w:qFormat="1"/>
-    <w:lsdException w:name="Light Shading" w:semiHidden="0" w:uiPriority="60" w:unhideWhenUsed="0"/>
-    <w:lsdException w:name="Light List" w:semiHidden="0" w:uiPriority="61" w:unhideWhenUsed="0"/>
-    <w:lsdException w:name="Light Grid" w:semiHidden="0" w:uiPriority="62" w:unhideWhenUsed="0"/>
-    <w:lsdException w:name="Medium Shading 1" w:semiHidden="0" w:uiPriority="63" w:unhideWhenUsed="0"/>
-    <w:lsdException w:name="Medium Shading 2" w:semiHidden="0" w:uiPriority="64" w:unhideWhenUsed="0"/>
-    <w:lsdException w:name="Medium List 1" w:semiHidden="0" w:uiPriority="65" w:unhideWhenUsed="0"/>
-    <w:lsdException w:name="Medium List 2" w:semiHidden="0" w:uiPriority="66" w:unhideWhenUsed="0"/>
-    <w:lsdException w:name="Medium Grid 1" w:semiHidden="0" w:uiPriority="67" w:unhideWhenUsed="0"/>
-    <w:lsdException w:name="Medium Grid 2" w:semiHidden="0" w:uiPriority="68" w:unhideWhenUsed="0"/>
-    <w:lsdException w:name="Medium Grid 3" w:semiHidden="0" w:uiPriority="69" w:unhideWhenUsed="0"/>
-    <w:lsdException w:name="Dark List" w:semiHidden="0" w:uiPriority="70" w:unhideWhenUsed="0"/>
-    <w:lsdException w:name="Colorful Shading" w:semiHidden="0" w:uiPriority="71" w:unhideWhenUsed="0"/>
-    <w:lsdException w:name="Colorful List" w:semiHidden="0" w:uiPriority="72" w:unhideWhenUsed="0" w:qFormat="1"/>
-    <w:lsdException w:name="Colorful Grid" w:semiHidden="0" w:uiPriority="73" w:unhideWhenUsed="0" w:qFormat="1"/>
-    <w:lsdException w:name="Light Shading Accent 1" w:semiHidden="0" w:uiPriority="60" w:unhideWhenUsed="0" w:qFormat="1"/>
-    <w:lsdException w:name="Light List Accent 1" w:semiHidden="0" w:uiPriority="61" w:unhideWhenUsed="0"/>
-    <w:lsdException w:name="Light Grid Accent 1" w:semiHidden="0" w:uiPriority="62" w:unhideWhenUsed="0"/>
-    <w:lsdException w:name="Medium Shading 1 Accent 1" w:semiHidden="0" w:uiPriority="63" w:unhideWhenUsed="0"/>
-    <w:lsdException w:name="Medium Shading 2 Accent 1" w:semiHidden="0" w:uiPriority="64" w:unhideWhenUsed="0"/>
-    <w:lsdException w:name="Medium List 1 Accent 1" w:semiHidden="0" w:uiPriority="65" w:unhideWhenUsed="0"/>
-    <w:lsdException w:name="Revision" w:unhideWhenUsed="0"/>
-    <w:lsdException w:name="List Paragraph" w:semiHidden="0" w:uiPriority="34" w:unhideWhenUsed="0" w:qFormat="1"/>
-    <w:lsdException w:name="Quote" w:semiHidden="0" w:uiPriority="29" w:unhideWhenUsed="0" w:qFormat="1"/>
-    <w:lsdException w:name="Intense Quote" w:semiHidden="0" w:uiPriority="30" w:unhideWhenUsed="0" w:qFormat="1"/>
-    <w:lsdException w:name="Medium List 2 Accent 1" w:semiHidden="0" w:uiPriority="66" w:unhideWhenUsed="0"/>
-    <w:lsdException w:name="Medium Grid 1 Accent 1" w:semiHidden="0" w:uiPriority="67" w:unhideWhenUsed="0"/>
-    <w:lsdException w:name="Medium Grid 2 Accent 1" w:semiHidden="0" w:uiPriority="68" w:unhideWhenUsed="0"/>
-    <w:lsdException w:name="Medium Grid 3 Accent 1" w:semiHidden="0" w:uiPriority="69" w:unhideWhenUsed="0"/>
-    <w:lsdException w:name="Dark List Accent 1" w:semiHidden="0" w:uiPriority="70" w:unhideWhenUsed="0"/>
-    <w:lsdException w:name="Colorful Shading Accent 1" w:semiHidden="0" w:uiPriority="71" w:unhideWhenUsed="0"/>
-    <w:lsdException w:name="Colorful List Accent 1" w:semiHidden="0" w:uiPriority="72" w:unhideWhenUsed="0"/>
-    <w:lsdException w:name="Colorful Grid Accent 1" w:semiHidden="0" w:uiPriority="73" w:unhideWhenUsed="0"/>
-    <w:lsdException w:name="Light Shading Accent 2" w:semiHidden="0" w:uiPriority="60" w:unhideWhenUsed="0"/>
-    <w:lsdException w:name="Light List Accent 2" w:semiHidden="0" w:uiPriority="61" w:unhideWhenUsed="0"/>
-    <w:lsdException w:name="Light Grid Accent 2" w:semiHidden="0" w:uiPriority="62" w:unhideWhenUsed="0"/>
-    <w:lsdException w:name="Medium Shading 1 Accent 2" w:semiHidden="0" w:uiPriority="63" w:unhideWhenUsed="0"/>
-    <w:lsdException w:name="Medium Shading 2 Accent 2" w:semiHidden="0" w:uiPriority="64" w:unhideWhenUsed="0"/>
-    <w:lsdException w:name="Medium List 1 Accent 2" w:semiHidden="0" w:uiPriority="65" w:unhideWhenUsed="0"/>
-    <w:lsdException w:name="Medium List 2 Accent 2" w:semiHidden="0" w:uiPriority="66" w:unhideWhenUsed="0"/>
-    <w:lsdException w:name="Medium Grid 1 Accent 2" w:semiHidden="0" w:uiPriority="67" w:unhideWhenUsed="0"/>
-    <w:lsdException w:name="Medium Grid 2 Accent 2" w:semiHidden="0" w:uiPriority="68" w:unhideWhenUsed="0"/>
-    <w:lsdException w:name="Medium Grid 3 Accent 2" w:semiHidden="0" w:uiPriority="69" w:unhideWhenUsed="0"/>
-    <w:lsdException w:name="Dark List Accent 2" w:semiHidden="0" w:uiPriority="70" w:unhideWhenUsed="0"/>
-    <w:lsdException w:name="Colorful Shading Accent 2" w:semiHidden="0" w:uiPriority="71" w:unhideWhenUsed="0"/>
-    <w:lsdException w:name="Colorful List Accent 2" w:semiHidden="0" w:uiPriority="72" w:unhideWhenUsed="0"/>
-    <w:lsdException w:name="Colorful Grid Accent 2" w:semiHidden="0" w:uiPriority="73" w:unhideWhenUsed="0"/>
-    <w:lsdException w:name="Light Shading Accent 3" w:semiHidden="0" w:uiPriority="60" w:unhideWhenUsed="0"/>
-    <w:lsdException w:name="Light List Accent 3" w:semiHidden="0" w:uiPriority="61" w:unhideWhenUsed="0"/>
-    <w:lsdException w:name="Light Grid Accent 3" w:semiHidden="0" w:uiPriority="62" w:unhideWhenUsed="0"/>
-    <w:lsdException w:name="Medium Shading 1 Accent 3" w:semiHidden="0" w:uiPriority="63" w:unhideWhenUsed="0"/>
-    <w:lsdException w:name="Medium Shading 2 Accent 3" w:semiHidden="0" w:uiPriority="64" w:unhideWhenUsed="0"/>
-    <w:lsdException w:name="Medium List 1 Accent 3" w:semiHidden="0" w:uiPriority="65" w:unhideWhenUsed="0"/>
-    <w:lsdException w:name="Medium List 2 Accent 3" w:semiHidden="0" w:uiPriority="66" w:unhideWhenUsed="0"/>
-    <w:lsdException w:name="Medium Grid 1 Accent 3" w:semiHidden="0" w:uiPriority="67" w:unhideWhenUsed="0"/>
-    <w:lsdException w:name="Medium Grid 2 Accent 3" w:semiHidden="0" w:uiPriority="68" w:unhideWhenUsed="0"/>
-    <w:lsdException w:name="Medium Grid 3 Accent 3" w:semiHidden="0" w:uiPriority="69" w:unhideWhenUsed="0"/>
-    <w:lsdException w:name="Dark List Accent 3" w:semiHidden="0" w:uiPriority="70" w:unhideWhenUsed="0"/>
-    <w:lsdException w:name="Colorful Shading Accent 3" w:semiHidden="0" w:uiPriority="71" w:unhideWhenUsed="0"/>
-    <w:lsdException w:name="Colorful List Accent 3" w:semiHidden="0" w:uiPriority="72" w:unhideWhenUsed="0"/>
-    <w:lsdException w:name="Colorful Grid Accent 3" w:semiHidden="0" w:uiPriority="73" w:unhideWhenUsed="0"/>
-    <w:lsdException w:name="Light Shading Accent 4" w:semiHidden="0" w:uiPriority="60" w:unhideWhenUsed="0"/>
-    <w:lsdException w:name="Light List Accent 4" w:semiHidden="0" w:uiPriority="61" w:unhideWhenUsed="0"/>
-    <w:lsdException w:name="Light Grid Accent 4" w:semiHidden="0" w:uiPriority="62" w:unhideWhenUsed="0"/>
-    <w:lsdException w:name="Medium Shading 1 Accent 4" w:semiHidden="0" w:uiPriority="63" w:unhideWhenUsed="0"/>
-    <w:lsdException w:name="Medium Shading 2 Accent 4" w:semiHidden="0" w:uiPriority="64" w:unhideWhenUsed="0"/>
-    <w:lsdException w:name="Medium List 1 Accent 4" w:semiHidden="0" w:uiPriority="65" w:unhideWhenUsed="0"/>
-    <w:lsdException w:name="Medium List 2 Accent 4" w:semiHidden="0" w:uiPriority="66" w:unhideWhenUsed="0"/>
-    <w:lsdException w:name="Medium Grid 1 Accent 4" w:semiHidden="0" w:uiPriority="67" w:unhideWhenUsed="0"/>
-    <w:lsdException w:name="Medium Grid 2 Accent 4" w:semiHidden="0" w:uiPriority="68" w:unhideWhenUsed="0"/>
-    <w:lsdException w:name="Medium Grid 3 Accent 4" w:semiHidden="0" w:uiPriority="69" w:unhideWhenUsed="0"/>
-    <w:lsdException w:name="Dark List Accent 4" w:semiHidden="0" w:uiPriority="70" w:unhideWhenUsed="0"/>
-    <w:lsdException w:name="Colorful Shading Accent 4" w:semiHidden="0" w:uiPriority="71" w:unhideWhenUsed="0"/>
-    <w:lsdException w:name="Colorful List Accent 4" w:semiHidden="0" w:uiPriority="72" w:unhideWhenUsed="0"/>
-    <w:lsdException w:name="Colorful Grid Accent 4" w:semiHidden="0" w:uiPriority="73" w:unhideWhenUsed="0"/>
-    <w:lsdException w:name="Light Shading Accent 5" w:semiHidden="0" w:uiPriority="60" w:unhideWhenUsed="0"/>
-    <w:lsdException w:name="Light List Accent 5" w:semiHidden="0" w:uiPriority="61" w:unhideWhenUsed="0"/>
-    <w:lsdException w:name="Light Grid Accent 5" w:semiHidden="0" w:uiPriority="62" w:unhideWhenUsed="0"/>
-    <w:lsdException w:name="Medium Shading 1 Accent 5" w:semiHidden="0" w:uiPriority="63" w:unhideWhenUsed="0"/>
-    <w:lsdException w:name="Medium Shading 2 Accent 5" w:semiHidden="0" w:uiPriority="64" w:unhideWhenUsed="0"/>
-    <w:lsdException w:name="Medium List 1 Accent 5" w:semiHidden="0" w:uiPriority="65" w:unhideWhenUsed="0"/>
-    <w:lsdException w:name="Medium List 2 Accent 5" w:semiHidden="0" w:uiPriority="66" w:unhideWhenUsed="0"/>
-    <w:lsdException w:name="Medium Grid 1 Accent 5" w:semiHidden="0" w:uiPriority="67" w:unhideWhenUsed="0"/>
-    <w:lsdException w:name="Medium Grid 2 Accent 5" w:semiHidden="0" w:uiPriority="68" w:unhideWhenUsed="0"/>
-    <w:lsdException w:name="Medium Grid 3 Accent 5" w:semiHidden="0" w:uiPriority="69" w:unhideWhenUsed="0"/>
-    <w:lsdException w:name="Dark List Accent 5" w:semiHidden="0" w:uiPriority="70" w:unhideWhenUsed="0"/>
-    <w:lsdException w:name="Colorful Shading Accent 5" w:semiHidden="0" w:uiPriority="71" w:unhideWhenUsed="0"/>
-    <w:lsdException w:name="Colorful List Accent 5" w:semiHidden="0" w:uiPriority="72" w:unhideWhenUsed="0"/>
-    <w:lsdException w:name="Colorful Grid Accent 5" w:semiHidden="0" w:uiPriority="73" w:unhideWhenUsed="0"/>
-    <w:lsdException w:name="Light Shading Accent 6" w:semiHidden="0" w:uiPriority="60" w:unhideWhenUsed="0"/>
-    <w:lsdException w:name="Light List Accent 6" w:semiHidden="0" w:uiPriority="61" w:unhideWhenUsed="0"/>
-    <w:lsdException w:name="Light Grid Accent 6" w:semiHidden="0" w:uiPriority="62" w:unhideWhenUsed="0"/>
-    <w:lsdException w:name="Medium Shading 1 Accent 6" w:semiHidden="0" w:uiPriority="63" w:unhideWhenUsed="0"/>
-    <w:lsdException w:name="Medium Shading 2 Accent 6" w:semiHidden="0" w:uiPriority="64" w:unhideWhenUsed="0"/>
-    <w:lsdException w:name="Medium List 1 Accent 6" w:semiHidden="0" w:uiPriority="65" w:unhideWhenUsed="0" w:qFormat="1"/>
-    <w:lsdException w:name="Medium List 2 Accent 6" w:semiHidden="0" w:uiPriority="66" w:unhideWhenUsed="0" w:qFormat="1"/>
-    <w:lsdException w:name="Medium Grid 1 Accent 6" w:semiHidden="0" w:uiPriority="67" w:unhideWhenUsed="0" w:qFormat="1"/>
-    <w:lsdException w:name="Medium Grid 2 Accent 6" w:semiHidden="0" w:uiPriority="68" w:unhideWhenUsed="0" w:qFormat="1"/>
-    <w:lsdException w:name="Medium Grid 3 Accent 6" w:semiHidden="0" w:uiPriority="69" w:unhideWhenUsed="0" w:qFormat="1"/>
-    <w:lsdException w:name="Dark List Accent 6" w:semiHidden="0" w:uiPriority="70" w:unhideWhenUsed="0"/>
-    <w:lsdException w:name="Colorful Shading Accent 6" w:semiHidden="0" w:uiPriority="71" w:unhideWhenUsed="0" w:qFormat="1"/>
-    <w:lsdException w:name="Colorful List Accent 6" w:semiHidden="0" w:uiPriority="72" w:unhideWhenUsed="0"/>
-    <w:lsdException w:name="Colorful Grid Accent 6" w:semiHidden="0" w:uiPriority="73" w:unhideWhenUsed="0"/>
-    <w:lsdException w:name="Subtle Emphasis" w:semiHidden="0" w:uiPriority="19" w:unhideWhenUsed="0" w:qFormat="1"/>
-    <w:lsdException w:name="Intense Emphasis" w:semiHidden="0" w:uiPriority="21" w:unhideWhenUsed="0" w:qFormat="1"/>
-    <w:lsdException w:name="Subtle Reference" w:semiHidden="0" w:uiPriority="31" w:unhideWhenUsed="0" w:qFormat="1"/>
-    <w:lsdException w:name="Intense Reference" w:semiHidden="0" w:uiPriority="32" w:unhideWhenUsed="0" w:qFormat="1"/>
-    <w:lsdException w:name="Book Title" w:semiHidden="0" w:uiPriority="33" w:unhideWhenUsed="0" w:qFormat="1"/>
-    <w:lsdException w:name="Bibliography" w:uiPriority="37"/>
-    <w:lsdException w:name="TOC Heading" w:uiPriority="39" w:qFormat="1"/>
-  </w:latentStyles>
-  <w:style w:type="paragraph" w:default="1" w:styleId="Normal">
-    <w:name w:val="Normal"/>
-    <w:qFormat/>
-    <w:rsid w:val="00E51192"/>
-    <w:pPr>
-      <w:widowControl w:val="0"/>
-      <w:suppressAutoHyphens/>
-    </w:pPr>
-    <w:rPr>
-      <w:sz w:val="24"/>
-    </w:rPr>
-  </w:style>
-  <w:style w:type="paragraph" w:styleId="Heading1">
-    <w:name w:val="heading 1"/>
-    <w:basedOn w:val="Normal"/>
-    <w:next w:val="Normal"/>
-    <w:link w:val="Heading1Char"/>
-    <w:uiPriority w:val="9"/>
-    <w:qFormat/>
-    <w:rsid w:val="00E51192"/>
-    <w:pPr>
-      <w:keepNext/>
-      <w:spacing w:before="240" w:after="120"/>
-      <w:outlineLvl w:val="0"/>
-    </w:pPr>
-    <w:rPr>
-      <w:rFonts w:ascii="Times New Roman Bold" w:hAnsi="Times New Roman Bold"/>
-      <w:b/>
-      <w:bCs/>
-      <w:kern w:val="32"/>
-      <w:sz w:val="32"/>
-      <w:szCs w:val="32"/>
-    </w:rPr>
-  </w:style>
-  <w:style w:type="character" w:default="1" w:styleId="DefaultParagraphFont">
-    <w:name w:val="Default Paragraph Font"/>
-    <w:uiPriority w:val="1"/>
-    <w:semiHidden/>
-    <w:unhideWhenUsed/>
-  </w:style>
-  <w:style w:type="table" w:default="1" w:styleId="TableNormal">
-    <w:name w:val="Normal Table"/>
-    <w:uiPriority w:val="99"/>
-    <w:semiHidden/>
-    <w:unhideWhenUsed/>
-    <w:tblPr>
-      <w:tblInd w:w="0" w:type="dxa"/>
       <w:tblCellMar>
         <w:top w:w="0" w:type="dxa"/>
         <w:left w:w="108" w:type="dxa"/>
         <w:bottom w:w="0" w:type="dxa"/>
         <w:right w:w="108" w:type="dxa"/>
       </w:tblCellMar>
-    </w:tblPr>
-  </w:style>
-  <w:style w:type="numbering" w:default="1" w:styleId="NoList">
-    <w:name w:val="No List"/>
-    <w:uiPriority w:val="99"/>
-    <w:semiHidden/>
-    <w:unhideWhenUsed/>
-  </w:style>
-  <w:style w:type="character" w:customStyle="1" w:styleId="WW8Num1z0">
-    <w:name w:val="WW8Num1z0"/>
-  </w:style>
-  <w:style w:type="character" w:customStyle="1" w:styleId="WW8Num1z1">
-    <w:name w:val="WW8Num1z1"/>
-  </w:style>
-  <w:style w:type="character" w:customStyle="1" w:styleId="WW8Num1z2">
-    <w:name w:val="WW8Num1z2"/>
-  </w:style>
-  <w:style w:type="character" w:customStyle="1" w:styleId="WW8Num1z3">
-    <w:name w:val="WW8Num1z3"/>
-  </w:style>
-  <w:style w:type="character" w:customStyle="1" w:styleId="WW8Num1z4">
-    <w:name w:val="WW8Num1z4"/>
-  </w:style>
-  <w:style w:type="character" w:customStyle="1" w:styleId="WW8Num1z5">
-    <w:name w:val="WW8Num1z5"/>
-  </w:style>
-  <w:style w:type="character" w:customStyle="1" w:styleId="WW8Num1z6">
-    <w:name w:val="WW8Num1z6"/>
-  </w:style>
-  <w:style w:type="character" w:customStyle="1" w:styleId="WW8Num1z7">
-    <w:name w:val="WW8Num1z7"/>
-  </w:style>
-  <w:style w:type="character" w:customStyle="1" w:styleId="WW8Num1z8">
-    <w:name w:val="WW8Num1z8"/>
-  </w:style>
-  <w:style w:type="character" w:customStyle="1" w:styleId="WW8Num2z0">
-    <w:name w:val="WW8Num2z0"/>
-    <w:rPr>
-      <w:rFonts w:ascii="Symbol" w:hAnsi="Symbol" w:cs="OpenSymbol"/>
-    </w:rPr>
-  </w:style>
-  <w:style w:type="character" w:customStyle="1" w:styleId="WW8Num2z1">
-    <w:name w:val="WW8Num2z1"/>
-    <w:rPr>
-      <w:rFonts w:ascii="OpenSymbol" w:hAnsi="OpenSymbol" w:cs="OpenSymbol"/>
-    </w:rPr>
-  </w:style>
-  <w:style w:type="character" w:customStyle="1" w:styleId="WW8Num2z2">
-    <w:name w:val="WW8Num2z2"/>
-  </w:style>
-  <w:style w:type="character" w:customStyle="1" w:styleId="WW8Num2z3">
-    <w:name w:val="WW8Num2z3"/>
-  </w:style>
-  <w:style w:type="character" w:customStyle="1" w:styleId="WW8Num2z4">
-    <w:name w:val="WW8Num2z4"/>
-  </w:style>
-  <w:style w:type="character" w:customStyle="1" w:styleId="WW8Num2z5">
-    <w:name w:val="WW8Num2z5"/>
-  </w:style>
-  <w:style w:type="character" w:customStyle="1" w:styleId="WW8Num2z6">
-    <w:name w:val="WW8Num2z6"/>
-  </w:style>
-  <w:style w:type="character" w:customStyle="1" w:styleId="WW8Num2z7">
-    <w:name w:val="WW8Num2z7"/>
-  </w:style>
-  <w:style w:type="character" w:customStyle="1" w:styleId="WW8Num2z8">
-    <w:name w:val="WW8Num2z8"/>
-  </w:style>
-  <w:style w:type="character" w:customStyle="1" w:styleId="WW8Num3z0">
-    <w:name w:val="WW8Num3z0"/>
-    <w:rPr>
-      <w:rFonts w:ascii="Symbol" w:hAnsi="Symbol" w:cs="OpenSymbol"/>
-      <w:szCs w:val="28"/>
-    </w:rPr>
-  </w:style>
-  <w:style w:type="character" w:customStyle="1" w:styleId="WW8Num3z1">
-    <w:name w:val="WW8Num3z1"/>
-    <w:rPr>
-      <w:rFonts w:ascii="OpenSymbol" w:hAnsi="OpenSymbol" w:cs="OpenSymbol"/>
-    </w:rPr>
-  </w:style>
-  <w:style w:type="character" w:customStyle="1" w:styleId="WW8Num4z0">
-    <w:name w:val="WW8Num4z0"/>
-    <w:rPr>
-      <w:rFonts w:ascii="Symbol" w:hAnsi="Symbol" w:cs="OpenSymbol"/>
-    </w:rPr>
-  </w:style>
-  <w:style w:type="character" w:customStyle="1" w:styleId="WW8Num4z1">
-    <w:name w:val="WW8Num4z1"/>
-  </w:style>
-  <w:style w:type="character" w:customStyle="1" w:styleId="WW8Num4z2">
-    <w:name w:val="WW8Num4z2"/>
-  </w:style>
-  <w:style w:type="character" w:customStyle="1" w:styleId="WW8Num4z3">
-    <w:name w:val="WW8Num4z3"/>
-  </w:style>
-  <w:style w:type="character" w:customStyle="1" w:styleId="WW8Num4z4">
-    <w:name w:val="WW8Num4z4"/>
-  </w:style>
-  <w:style w:type="character" w:customStyle="1" w:styleId="WW8Num4z5">
-    <w:name w:val="WW8Num4z5"/>
-  </w:style>
-  <w:style w:type="character" w:customStyle="1" w:styleId="WW8Num4z6">
-    <w:name w:val="WW8Num4z6"/>
-  </w:style>
-  <w:style w:type="character" w:customStyle="1" w:styleId="WW8Num4z7">
-    <w:name w:val="WW8Num4z7"/>
-  </w:style>
-  <w:style w:type="character" w:customStyle="1" w:styleId="WW8Num4z8">
-    <w:name w:val="WW8Num4z8"/>
-  </w:style>
-  <w:style w:type="character" w:customStyle="1" w:styleId="WW8Num5z0">
-    <w:name w:val="WW8Num5z0"/>
-  </w:style>
-  <w:style w:type="character" w:customStyle="1" w:styleId="WW8Num5z1">
-    <w:name w:val="WW8Num5z1"/>
-  </w:style>
-  <w:style w:type="character" w:customStyle="1" w:styleId="WW8Num5z2">
-    <w:name w:val="WW8Num5z2"/>
-  </w:style>
-  <w:style w:type="character" w:customStyle="1" w:styleId="WW8Num5z3">
-    <w:name w:val="WW8Num5z3"/>
-  </w:style>
-  <w:style w:type="character" w:customStyle="1" w:styleId="WW8Num5z4">
-    <w:name w:val="WW8Num5z4"/>
-  </w:style>
-  <w:style w:type="character" w:customStyle="1" w:styleId="WW8Num5z5">
-    <w:name w:val="WW8Num5z5"/>
-  </w:style>
-  <w:style w:type="character" w:customStyle="1" w:styleId="WW8Num5z6">
-    <w:name w:val="WW8Num5z6"/>
-  </w:style>
-  <w:style w:type="character" w:customStyle="1" w:styleId="WW8Num5z7">
-    <w:name w:val="WW8Num5z7"/>
-  </w:style>
-  <w:style w:type="character" w:customStyle="1" w:styleId="WW8Num5z8">
-    <w:name w:val="WW8Num5z8"/>
-  </w:style>
-  <w:style w:type="character" w:customStyle="1" w:styleId="WW8Num6z0">
-    <w:name w:val="WW8Num6z0"/>
-  </w:style>
-  <w:style w:type="character" w:customStyle="1" w:styleId="WW8Num6z1">
-    <w:name w:val="WW8Num6z1"/>
-  </w:style>
-  <w:style w:type="character" w:customStyle="1" w:styleId="WW8Num6z2">
-    <w:name w:val="WW8Num6z2"/>
-  </w:style>
-  <w:style w:type="character" w:customStyle="1" w:styleId="WW8Num6z3">
-    <w:name w:val="WW8Num6z3"/>
-  </w:style>
-  <w:style w:type="character" w:customStyle="1" w:styleId="WW8Num6z4">
-    <w:name w:val="WW8Num6z4"/>
-  </w:style>
-  <w:style w:type="character" w:customStyle="1" w:styleId="WW8Num6z5">
-    <w:name w:val="WW8Num6z5"/>
-  </w:style>
-  <w:style w:type="character" w:customStyle="1" w:styleId="WW8Num6z6">
-    <w:name w:val="WW8Num6z6"/>
-  </w:style>
-  <w:style w:type="character" w:customStyle="1" w:styleId="WW8Num6z7">
-    <w:name w:val="WW8Num6z7"/>
-  </w:style>
-  <w:style w:type="character" w:customStyle="1" w:styleId="WW8Num6z8">
-    <w:name w:val="WW8Num6z8"/>
-  </w:style>
-  <w:style w:type="character" w:customStyle="1" w:styleId="Bullets">
-    <w:name w:val="Bullets"/>
-  </w:style>
-  <w:style w:type="character" w:customStyle="1" w:styleId="NumberingSymbols">
-    <w:name w:val="Numbering Symbols"/>
-  </w:style>
-  <w:style w:type="paragraph" w:customStyle="1" w:styleId="Heading">
-    <w:name w:val="Heading"/>
-    <w:basedOn w:val="Normal"/>
-    <w:next w:val="BodyText"/>
-    <w:pPr>
-      <w:keepNext/>
-      <w:spacing w:before="240" w:after="120"/>
-    </w:pPr>
-  </w:style>
-  <w:style w:type="paragraph" w:styleId="BodyText">
-    <w:name w:val="Body Text"/>
-    <w:basedOn w:val="Normal"/>
-    <w:pPr>
-      <w:spacing w:after="140" w:line="288" w:lineRule="auto"/>
-    </w:pPr>
-  </w:style>
-  <w:style w:type="paragraph" w:styleId="List">
-    <w:name w:val="List"/>
-    <w:basedOn w:val="BodyText"/>
-    <w:rPr>
-      <w:rFonts w:cs="Lohit Devanagari"/>
-    </w:rPr>
-  </w:style>
-  <w:style w:type="paragraph" w:styleId="Caption">
-    <w:name w:val="caption"/>
-    <w:basedOn w:val="Normal"/>
-    <w:qFormat/>
-    <w:rsid w:val="00502FF6"/>
-    <w:pPr>
-      <w:suppressLineNumbers/>
-      <w:spacing w:before="120" w:after="120"/>
-    </w:pPr>
-    <w:rPr>
-      <w:sz w:val="20"/>
-    </w:rPr>
-  </w:style>
-  <w:style w:type="paragraph" w:customStyle="1" w:styleId="Index">
-    <w:name w:val="Index"/>
-    <w:basedOn w:val="Normal"/>
-    <w:pPr>
-      <w:suppressLineNumbers/>
-    </w:pPr>
-    <w:rPr>
-      <w:rFonts w:cs="Lohit Devanagari"/>
-    </w:rPr>
-  </w:style>
-  <w:style w:type="paragraph" w:customStyle="1" w:styleId="DocumentLabel">
-    <w:name w:val="Document Label"/>
-    <w:next w:val="Normal"/>
-    <w:rsid w:val="002B5560"/>
-    <w:pPr>
-      <w:spacing w:before="140" w:after="540" w:line="600" w:lineRule="atLeast"/>
-    </w:pPr>
-    <w:rPr>
-      <w:spacing w:val="-38"/>
-      <w:sz w:val="60"/>
-    </w:rPr>
-  </w:style>
-  <w:style w:type="paragraph" w:styleId="Title">
-    <w:name w:val="Title"/>
-    <w:basedOn w:val="Normal"/>
-    <w:link w:val="TitleChar"/>
-    <w:qFormat/>
-    <w:rsid w:val="002B5560"/>
-    <w:pPr>
-      <w:widowControl/>
-      <w:suppressAutoHyphens w:val="0"/>
-      <w:spacing w:before="240" w:after="60"/>
-      <w:jc w:val="center"/>
-      <w:outlineLvl w:val="0"/>
-    </w:pPr>
-    <w:rPr>
-      <w:rFonts w:ascii="Arial" w:hAnsi="Arial" w:cs="Arial"/>
-      <w:b/>
-      <w:bCs/>
-      <w:kern w:val="28"/>
-      <w:sz w:val="48"/>
-      <w:szCs w:val="32"/>
-      <w:lang w:val="en-CA"/>
-    </w:rPr>
-  </w:style>
-  <w:style w:type="character" w:customStyle="1" w:styleId="TitleChar">
-    <w:name w:val="Title Char"/>
-    <w:link w:val="Title"/>
-    <w:rsid w:val="002B5560"/>
-    <w:rPr>
-      <w:rFonts w:ascii="Arial" w:hAnsi="Arial" w:cs="Arial"/>
-      <w:b/>
-      <w:bCs/>
-      <w:kern w:val="28"/>
-      <w:sz w:val="48"/>
-      <w:szCs w:val="32"/>
-      <w:lang w:eastAsia="en-US"/>
-    </w:rPr>
-  </w:style>
-  <w:style w:type="paragraph" w:styleId="Header">
-    <w:name w:val="header"/>
-    <w:basedOn w:val="Normal"/>
-    <w:link w:val="HeaderChar"/>
-    <w:uiPriority w:val="99"/>
-    <w:unhideWhenUsed/>
-    <w:rsid w:val="002B5560"/>
-    <w:pPr>
-      <w:tabs>
-        <w:tab w:val="center" w:pos="4680"/>
-        <w:tab w:val="right" w:pos="9360"/>
-      </w:tabs>
-    </w:pPr>
-  </w:style>
-  <w:style w:type="character" w:customStyle="1" w:styleId="HeaderChar">
-    <w:name w:val="Header Char"/>
-    <w:link w:val="Header"/>
-    <w:uiPriority w:val="99"/>
-    <w:rsid w:val="002B5560"/>
-    <w:rPr>
-      <w:lang w:val="en-US" w:eastAsia="en-US"/>
-    </w:rPr>
-  </w:style>
-  <w:style w:type="paragraph" w:styleId="Footer">
-    <w:name w:val="footer"/>
-    <w:basedOn w:val="Normal"/>
-    <w:link w:val="FooterChar"/>
-    <w:uiPriority w:val="99"/>
-    <w:unhideWhenUsed/>
-    <w:rsid w:val="002B5560"/>
-    <w:pPr>
-      <w:tabs>
-        <w:tab w:val="center" w:pos="4680"/>
-        <w:tab w:val="right" w:pos="9360"/>
-      </w:tabs>
-    </w:pPr>
-  </w:style>
-  <w:style w:type="character" w:customStyle="1" w:styleId="FooterChar">
-    <w:name w:val="Footer Char"/>
-    <w:link w:val="Footer"/>
-    <w:uiPriority w:val="99"/>
-    <w:rsid w:val="002B5560"/>
-    <w:rPr>
-      <w:lang w:val="en-US" w:eastAsia="en-US"/>
-    </w:rPr>
-  </w:style>
-  <w:style w:type="paragraph" w:customStyle="1" w:styleId="TableHeader">
-    <w:name w:val="Table Header"/>
-    <w:basedOn w:val="BodyText"/>
-    <w:next w:val="BodyText"/>
-    <w:rsid w:val="002B5560"/>
-    <w:pPr>
-      <w:widowControl/>
-      <w:suppressAutoHyphens w:val="0"/>
-      <w:spacing w:after="0" w:line="240" w:lineRule="auto"/>
-      <w:jc w:val="center"/>
-    </w:pPr>
-    <w:rPr>
-      <w:rFonts w:cs="Arial"/>
-      <w:b/>
-      <w:bCs/>
-      <w:color w:val="000000"/>
-      <w:szCs w:val="24"/>
-    </w:rPr>
-  </w:style>
-  <w:style w:type="character" w:customStyle="1" w:styleId="Heading1Char">
-    <w:name w:val="Heading 1 Char"/>
-    <w:link w:val="Heading1"/>
-    <w:uiPriority w:val="9"/>
-    <w:rsid w:val="00E51192"/>
-    <w:rPr>
-      <w:rFonts w:ascii="Times New Roman Bold" w:eastAsia="Times New Roman" w:hAnsi="Times New Roman Bold" w:cs="Times New Roman"/>
-      <w:b/>
-      <w:bCs/>
-      <w:kern w:val="32"/>
-      <w:sz w:val="32"/>
-      <w:szCs w:val="32"/>
-      <w:lang w:val="en-US" w:eastAsia="en-US"/>
-    </w:rPr>
-  </w:style>
-  <w:style w:type="paragraph" w:styleId="BalloonText">
-    <w:name w:val="Balloon Text"/>
-    <w:basedOn w:val="Normal"/>
-    <w:link w:val="BalloonTextChar"/>
-    <w:uiPriority w:val="99"/>
-    <w:semiHidden/>
-    <w:unhideWhenUsed/>
-    <w:rsid w:val="00941FA7"/>
-    <w:rPr>
-      <w:sz w:val="18"/>
-      <w:szCs w:val="18"/>
-    </w:rPr>
-  </w:style>
-  <w:style w:type="character" w:customStyle="1" w:styleId="BalloonTextChar">
-    <w:name w:val="Balloon Text Char"/>
-    <w:basedOn w:val="DefaultParagraphFont"/>
-    <w:link w:val="BalloonText"/>
-    <w:uiPriority w:val="99"/>
-    <w:semiHidden/>
-    <w:rsid w:val="00941FA7"/>
-    <w:rPr>
-      <w:sz w:val="18"/>
-      <w:szCs w:val="18"/>
-    </w:rPr>
-  </w:style>
-  <w:style w:type="paragraph" w:styleId="ListParagraph">
-    <w:name w:val="List Paragraph"/>
-    <w:basedOn w:val="Normal"/>
-    <w:uiPriority w:val="34"/>
-    <w:qFormat/>
-    <w:rsid w:val="00F9256C"/>
-    <w:pPr>
-      <w:ind w:left="720"/>
-      <w:contextualSpacing/>
-    </w:pPr>
-  </w:style>
-  <w:style w:type="character" w:styleId="Hyperlink">
-    <w:name w:val="Hyperlink"/>
-    <w:basedOn w:val="DefaultParagraphFont"/>
-    <w:uiPriority w:val="99"/>
-    <w:unhideWhenUsed/>
-    <w:rsid w:val="00E0179B"/>
-    <w:rPr>
-      <w:color w:val="0563C1" w:themeColor="hyperlink"/>
-      <w:u w:val="single"/>
-    </w:rPr>
-  </w:style>
-  <w:style w:type="table" w:styleId="TableGrid">
-    <w:name w:val="Table Grid"/>
-    <w:basedOn w:val="TableNormal"/>
-    <w:uiPriority w:val="39"/>
-    <w:rsid w:val="00CE52E4"/>
-    <w:tblPr>
-      <w:tblBorders>
-        <w:top w:val="single" w:sz="4" w:space="0" w:color="auto"/>
-        <w:left w:val="single" w:sz="4" w:space="0" w:color="auto"/>
-        <w:bottom w:val="single" w:sz="4" w:space="0" w:color="auto"/>
-        <w:right w:val="single" w:sz="4" w:space="0" w:color="auto"/>
-        <w:insideH w:val="single" w:sz="4" w:space="0" w:color="auto"/>
-        <w:insideV w:val="single" w:sz="4" w:space="0" w:color="auto"/>
-      </w:tblBorders>
     </w:tblPr>
   </w:style>
   <w:style w:type="character" w:styleId="CommentReference">
@@ -9812,7 +9355,7 @@
   <a:extraClrSchemeLst/>
   <a:extLst>
     <a:ext uri="{05A4C25C-085E-4340-85A3-A5531E510DB2}">
-      <thm15:themeFamily xmlns:thm15="http://schemas.microsoft.com/office/thememl/2012/main" xmlns="" name="Office Theme" id="{62F939B6-93AF-4DB8-9C6B-D6C7DFDC589F}" vid="{4A3C46E8-61CC-4603-A589-7422A47A8E4A}"/>
+      <thm15:themeFamily xmlns:thm15="http://schemas.microsoft.com/office/thememl/2012/main" name="Office Theme" id="{62F939B6-93AF-4DB8-9C6B-D6C7DFDC589F}" vid="{4A3C46E8-61CC-4603-A589-7422A47A8E4A}"/>
     </a:ext>
   </a:extLst>
 </a:theme>

</xml_diff>